<commit_message>
Design & Strassennetzaufbau suggestion
</commit_message>
<xml_diff>
--- a/Planung/Planung.docx
+++ b/Planung/Planung.docx
@@ -1,6 +1,6 @@
 
 <file path=word/document.xml><?xml version="1.0" encoding="utf-8"?>
-<w:document xmlns:wpc="http://schemas.microsoft.com/office/word/2010/wordprocessingCanvas" xmlns:cx="http://schemas.microsoft.com/office/drawing/2014/chartex" xmlns:mc="http://schemas.openxmlformats.org/markup-compatibility/2006" xmlns:o="urn:schemas-microsoft-com:office:office" xmlns:r="http://schemas.openxmlformats.org/officeDocument/2006/relationships" xmlns:m="http://schemas.openxmlformats.org/officeDocument/2006/math" xmlns:v="urn:schemas-microsoft-com:vml" xmlns:wp14="http://schemas.microsoft.com/office/word/2010/wordprocessingDrawing" xmlns:wp="http://schemas.openxmlformats.org/drawingml/2006/wordprocessingDrawing" xmlns:w10="urn:schemas-microsoft-com:office:word" xmlns:w="http://schemas.openxmlformats.org/wordprocessingml/2006/main" xmlns:w14="http://schemas.microsoft.com/office/word/2010/wordml" xmlns:w15="http://schemas.microsoft.com/office/word/2012/wordml" xmlns:w16se="http://schemas.microsoft.com/office/word/2015/wordml/symex" xmlns:wpg="http://schemas.microsoft.com/office/word/2010/wordprocessingGroup" xmlns:wpi="http://schemas.microsoft.com/office/word/2010/wordprocessingInk" xmlns:wne="http://schemas.microsoft.com/office/word/2006/wordml" xmlns:wps="http://schemas.microsoft.com/office/word/2010/wordprocessingShape" mc:Ignorable="w14 w15 w16se wp14">
+<w:document xmlns:wpc="http://schemas.microsoft.com/office/word/2010/wordprocessingCanvas" xmlns:mc="http://schemas.openxmlformats.org/markup-compatibility/2006" xmlns:o="urn:schemas-microsoft-com:office:office" xmlns:r="http://schemas.openxmlformats.org/officeDocument/2006/relationships" xmlns:m="http://schemas.openxmlformats.org/officeDocument/2006/math" xmlns:v="urn:schemas-microsoft-com:vml" xmlns:wp14="http://schemas.microsoft.com/office/word/2010/wordprocessingDrawing" xmlns:wp="http://schemas.openxmlformats.org/drawingml/2006/wordprocessingDrawing" xmlns:w10="urn:schemas-microsoft-com:office:word" xmlns:w="http://schemas.openxmlformats.org/wordprocessingml/2006/main" xmlns:w14="http://schemas.microsoft.com/office/word/2010/wordml" xmlns:w15="http://schemas.microsoft.com/office/word/2012/wordml" xmlns:wpg="http://schemas.microsoft.com/office/word/2010/wordprocessingGroup" xmlns:wpi="http://schemas.microsoft.com/office/word/2010/wordprocessingInk" xmlns:wne="http://schemas.microsoft.com/office/word/2006/wordml" xmlns:wps="http://schemas.microsoft.com/office/word/2010/wordprocessingShape" mc:Ignorable="w14 w15 wp14">
   <w:body>
     <w:p>
       <w:pPr>
@@ -17,36 +17,181 @@
           <w:sz w:val="40"/>
           <w:szCs w:val="40"/>
         </w:rPr>
-        <w:t>Verkehrssimulation Beschreibung der Architektur</w:t>
-      </w:r>
-    </w:p>
-    <w:p>
-      <w:pPr>
+        <w:t xml:space="preserve">Verkehrssimulation </w:t>
+      </w:r>
+    </w:p>
+    <w:p>
+      <w:pPr>
+        <w:jc w:val="center"/>
         <w:rPr>
           <w:b/>
-        </w:rPr>
-      </w:pPr>
-    </w:p>
-    <w:p>
-      <w:pPr>
-        <w:rPr>
-          <w:sz w:val="28"/>
-          <w:szCs w:val="28"/>
-        </w:rPr>
-      </w:pPr>
-      <w:r>
-        <w:rPr>
-          <w:sz w:val="28"/>
-          <w:szCs w:val="28"/>
-        </w:rPr>
-        <w:t xml:space="preserve">Die Verkehrssimulation teilt sich in 6 Teile auf: </w:t>
-      </w:r>
-      <w:r>
-        <w:rPr>
-          <w:sz w:val="28"/>
-          <w:szCs w:val="28"/>
-        </w:rPr>
-        <w:t>Design, Verkehrsteilnehmer, Ampelsteuerung, Straßennetz, Straßenverkehrsregeln und Datenhaltung.</w:t>
+          <w:sz w:val="40"/>
+          <w:szCs w:val="40"/>
+        </w:rPr>
+      </w:pPr>
+      <w:r>
+        <w:rPr>
+          <w:b/>
+          <w:sz w:val="40"/>
+          <w:szCs w:val="40"/>
+        </w:rPr>
+        <w:t>Beschreibung der Architektur</w:t>
+      </w:r>
+    </w:p>
+    <w:p>
+      <w:pPr>
+        <w:rPr>
+          <w:b/>
+        </w:rPr>
+      </w:pPr>
+    </w:p>
+    <w:p>
+      <w:pPr>
+        <w:rPr>
+          <w:sz w:val="28"/>
+          <w:szCs w:val="28"/>
+        </w:rPr>
+      </w:pPr>
+      <w:r>
+        <w:rPr>
+          <w:sz w:val="28"/>
+          <w:szCs w:val="28"/>
+        </w:rPr>
+        <w:t xml:space="preserve">Die Verkehrssimulation teilt sich in </w:t>
+      </w:r>
+      <w:r>
+        <w:rPr>
+          <w:sz w:val="28"/>
+          <w:szCs w:val="28"/>
+        </w:rPr>
+        <w:t xml:space="preserve">folgende </w:t>
+      </w:r>
+      <w:r>
+        <w:rPr>
+          <w:sz w:val="28"/>
+          <w:szCs w:val="28"/>
+        </w:rPr>
+        <w:t xml:space="preserve">6 Teile auf: </w:t>
+      </w:r>
+    </w:p>
+    <w:p>
+      <w:pPr>
+        <w:pStyle w:val="Listenabsatz"/>
+        <w:numPr>
+          <w:ilvl w:val="0"/>
+          <w:numId w:val="2"/>
+        </w:numPr>
+        <w:rPr>
+          <w:sz w:val="28"/>
+          <w:szCs w:val="28"/>
+        </w:rPr>
+      </w:pPr>
+      <w:r>
+        <w:rPr>
+          <w:sz w:val="28"/>
+          <w:szCs w:val="28"/>
+        </w:rPr>
+        <w:t>Design</w:t>
+      </w:r>
+    </w:p>
+    <w:p>
+      <w:pPr>
+        <w:pStyle w:val="Listenabsatz"/>
+        <w:numPr>
+          <w:ilvl w:val="0"/>
+          <w:numId w:val="2"/>
+        </w:numPr>
+        <w:rPr>
+          <w:sz w:val="28"/>
+          <w:szCs w:val="28"/>
+        </w:rPr>
+      </w:pPr>
+      <w:r>
+        <w:rPr>
+          <w:sz w:val="28"/>
+          <w:szCs w:val="28"/>
+        </w:rPr>
+        <w:t>Verkehrsteilnehmer</w:t>
+      </w:r>
+    </w:p>
+    <w:p>
+      <w:pPr>
+        <w:pStyle w:val="Listenabsatz"/>
+        <w:numPr>
+          <w:ilvl w:val="0"/>
+          <w:numId w:val="2"/>
+        </w:numPr>
+        <w:rPr>
+          <w:sz w:val="28"/>
+          <w:szCs w:val="28"/>
+        </w:rPr>
+      </w:pPr>
+      <w:r>
+        <w:rPr>
+          <w:sz w:val="28"/>
+          <w:szCs w:val="28"/>
+        </w:rPr>
+        <w:t>Ampelsteuerung</w:t>
+      </w:r>
+    </w:p>
+    <w:p>
+      <w:pPr>
+        <w:pStyle w:val="Listenabsatz"/>
+        <w:numPr>
+          <w:ilvl w:val="0"/>
+          <w:numId w:val="2"/>
+        </w:numPr>
+        <w:rPr>
+          <w:sz w:val="28"/>
+          <w:szCs w:val="28"/>
+        </w:rPr>
+      </w:pPr>
+      <w:r>
+        <w:rPr>
+          <w:sz w:val="28"/>
+          <w:szCs w:val="28"/>
+        </w:rPr>
+        <w:t>Straßennetz</w:t>
+      </w:r>
+    </w:p>
+    <w:p>
+      <w:pPr>
+        <w:pStyle w:val="Listenabsatz"/>
+        <w:numPr>
+          <w:ilvl w:val="0"/>
+          <w:numId w:val="2"/>
+        </w:numPr>
+        <w:rPr>
+          <w:sz w:val="28"/>
+          <w:szCs w:val="28"/>
+        </w:rPr>
+      </w:pPr>
+      <w:r>
+        <w:rPr>
+          <w:sz w:val="28"/>
+          <w:szCs w:val="28"/>
+        </w:rPr>
+        <w:t>Straßenverkehrsregeln</w:t>
+      </w:r>
+    </w:p>
+    <w:p>
+      <w:pPr>
+        <w:pStyle w:val="Listenabsatz"/>
+        <w:numPr>
+          <w:ilvl w:val="0"/>
+          <w:numId w:val="2"/>
+        </w:numPr>
+        <w:rPr>
+          <w:sz w:val="28"/>
+          <w:szCs w:val="28"/>
+        </w:rPr>
+      </w:pPr>
+      <w:r>
+        <w:rPr>
+          <w:sz w:val="28"/>
+          <w:szCs w:val="28"/>
+        </w:rPr>
+        <w:t>Datenhaltung</w:t>
       </w:r>
     </w:p>
     <w:p>
@@ -203,6 +348,154 @@
     <w:p>
       <w:pPr>
         <w:rPr>
+          <w:sz w:val="28"/>
+          <w:szCs w:val="28"/>
+        </w:rPr>
+      </w:pPr>
+      <w:commentRangeStart w:id="0"/>
+      <w:r>
+        <w:rPr>
+          <w:sz w:val="28"/>
+          <w:szCs w:val="28"/>
+        </w:rPr>
+        <w:t>Eine Möglichkeit die Bewegung zu realisieren wäre die Verkehrsteilnehmer in einem Layer zu halten und alle Elemente in einem eingestellten Zeitraum zu aktualisieren (</w:t>
+      </w:r>
+      <w:proofErr w:type="spellStart"/>
+      <w:r>
+        <w:rPr>
+          <w:sz w:val="28"/>
+          <w:szCs w:val="28"/>
+        </w:rPr>
+        <w:t>vehiclelayer.</w:t>
+      </w:r>
+      <w:r>
+        <w:rPr>
+          <w:sz w:val="28"/>
+          <w:szCs w:val="28"/>
+        </w:rPr>
+        <w:t>reD</w:t>
+      </w:r>
+      <w:r>
+        <w:rPr>
+          <w:sz w:val="28"/>
+          <w:szCs w:val="28"/>
+        </w:rPr>
+        <w:t>raw</w:t>
+      </w:r>
+      <w:proofErr w:type="spellEnd"/>
+      <w:r>
+        <w:rPr>
+          <w:sz w:val="28"/>
+          <w:szCs w:val="28"/>
+        </w:rPr>
+        <w:t>())</w:t>
+      </w:r>
+      <w:commentRangeEnd w:id="0"/>
+      <w:r>
+        <w:rPr>
+          <w:rStyle w:val="Kommentarzeichen"/>
+        </w:rPr>
+        <w:commentReference w:id="0"/>
+      </w:r>
+      <w:r>
+        <w:rPr>
+          <w:sz w:val="28"/>
+          <w:szCs w:val="28"/>
+        </w:rPr>
+        <w:t>.</w:t>
+      </w:r>
+    </w:p>
+    <w:p>
+      <w:pPr>
+        <w:rPr>
+          <w:noProof/>
+          <w:sz w:val="28"/>
+          <w:szCs w:val="28"/>
+          <w:lang w:eastAsia="en-GB"/>
+        </w:rPr>
+      </w:pPr>
+    </w:p>
+    <w:p>
+      <w:pPr>
+        <w:jc w:val="center"/>
+        <w:rPr>
+          <w:sz w:val="28"/>
+          <w:szCs w:val="28"/>
+        </w:rPr>
+      </w:pPr>
+      <w:r>
+        <w:rPr>
+          <w:noProof/>
+          <w:sz w:val="28"/>
+          <w:szCs w:val="28"/>
+          <w:lang w:val="en-GB" w:eastAsia="en-GB"/>
+        </w:rPr>
+        <w:lastRenderedPageBreak/>
+        <w:drawing>
+          <wp:inline distT="0" distB="0" distL="0" distR="0" wp14:anchorId="174CD10F" wp14:editId="563504E8">
+            <wp:extent cx="4262937" cy="3235757"/>
+            <wp:effectExtent l="0" t="0" r="4445" b="3175"/>
+            <wp:docPr id="2" name="Grafik 2" descr="D:\Dropbox\MASTER\20170402_152611.jpg"/>
+            <wp:cNvGraphicFramePr>
+              <a:graphicFrameLocks xmlns:a="http://schemas.openxmlformats.org/drawingml/2006/main" noChangeAspect="1"/>
+            </wp:cNvGraphicFramePr>
+            <a:graphic xmlns:a="http://schemas.openxmlformats.org/drawingml/2006/main">
+              <a:graphicData uri="http://schemas.openxmlformats.org/drawingml/2006/picture">
+                <pic:pic xmlns:pic="http://schemas.openxmlformats.org/drawingml/2006/picture">
+                  <pic:nvPicPr>
+                    <pic:cNvPr id="0" name="Picture 2" descr="D:\Dropbox\MASTER\20170402_152611.jpg"/>
+                    <pic:cNvPicPr>
+                      <a:picLocks noChangeAspect="1" noChangeArrowheads="1"/>
+                    </pic:cNvPicPr>
+                  </pic:nvPicPr>
+                  <pic:blipFill rotWithShape="1">
+                    <a:blip r:embed="rId7" cstate="print">
+                      <a:extLst>
+                        <a:ext uri="{28A0092B-C50C-407E-A947-70E740481C1C}">
+                          <a14:useLocalDpi xmlns:a14="http://schemas.microsoft.com/office/drawing/2010/main" val="0"/>
+                        </a:ext>
+                      </a:extLst>
+                    </a:blip>
+                    <a:srcRect l="10217" r="15688"/>
+                    <a:stretch/>
+                  </pic:blipFill>
+                  <pic:spPr bwMode="auto">
+                    <a:xfrm>
+                      <a:off x="0" y="0"/>
+                      <a:ext cx="4263205" cy="3235960"/>
+                    </a:xfrm>
+                    <a:prstGeom prst="rect">
+                      <a:avLst/>
+                    </a:prstGeom>
+                    <a:noFill/>
+                    <a:ln>
+                      <a:noFill/>
+                    </a:ln>
+                    <a:extLst>
+                      <a:ext uri="{53640926-AAD7-44D8-BBD7-CCE9431645EC}">
+                        <a14:shadowObscured xmlns:a14="http://schemas.microsoft.com/office/drawing/2010/main"/>
+                      </a:ext>
+                    </a:extLst>
+                  </pic:spPr>
+                </pic:pic>
+              </a:graphicData>
+            </a:graphic>
+          </wp:inline>
+        </w:drawing>
+      </w:r>
+    </w:p>
+    <w:p>
+      <w:pPr>
+        <w:jc w:val="center"/>
+        <w:rPr>
+          <w:sz w:val="28"/>
+          <w:szCs w:val="28"/>
+        </w:rPr>
+      </w:pPr>
+    </w:p>
+    <w:p>
+      <w:pPr>
+        <w:rPr>
           <w:b/>
           <w:sz w:val="28"/>
           <w:szCs w:val="28"/>
@@ -298,180 +591,1402 @@
           <w:sz w:val="28"/>
           <w:szCs w:val="28"/>
         </w:rPr>
+        <w:t>Weiters soll die Dauer der Ampelphasen geregelt werden können. Eine l</w:t>
+      </w:r>
+      <w:r>
+        <w:rPr>
+          <w:sz w:val="28"/>
+          <w:szCs w:val="28"/>
+        </w:rPr>
+        <w:t>o</w:t>
+      </w:r>
+      <w:r>
+        <w:rPr>
+          <w:sz w:val="28"/>
+          <w:szCs w:val="28"/>
+        </w:rPr>
+        <w:t xml:space="preserve">gische Verknüpfung zwischen den Ampeln soll realisiert werden. </w:t>
+      </w:r>
+    </w:p>
+    <w:p>
+      <w:pPr>
+        <w:rPr>
+          <w:sz w:val="28"/>
+          <w:szCs w:val="28"/>
+        </w:rPr>
+      </w:pPr>
+    </w:p>
+    <w:p>
+      <w:pPr>
+        <w:rPr>
+          <w:b/>
+          <w:sz w:val="28"/>
+          <w:szCs w:val="28"/>
+        </w:rPr>
+      </w:pPr>
+      <w:r>
+        <w:rPr>
+          <w:b/>
+          <w:sz w:val="28"/>
+          <w:szCs w:val="28"/>
+        </w:rPr>
+        <w:t xml:space="preserve">Straßennetz: </w:t>
+      </w:r>
+    </w:p>
+    <w:p>
+      <w:pPr>
+        <w:rPr>
+          <w:sz w:val="28"/>
+          <w:szCs w:val="28"/>
+        </w:rPr>
+      </w:pPr>
+      <w:r>
+        <w:rPr>
+          <w:sz w:val="28"/>
+          <w:szCs w:val="28"/>
+        </w:rPr>
+        <w:t xml:space="preserve">In diesem Abschnitt wird festgelegt, welche Elemente die Umgebung ausmacht. In der Verkehrssimulation wird es </w:t>
+      </w:r>
+      <w:r>
+        <w:rPr>
+          <w:sz w:val="28"/>
+          <w:szCs w:val="28"/>
+        </w:rPr>
+        <w:t>Kreuzungselement</w:t>
+      </w:r>
+      <w:r>
+        <w:rPr>
+          <w:sz w:val="28"/>
+          <w:szCs w:val="28"/>
+        </w:rPr>
+        <w:t>e geben, welche geregelt und ungeregelt sind sowie auch ein</w:t>
+      </w:r>
+      <w:r>
+        <w:rPr>
+          <w:sz w:val="28"/>
+          <w:szCs w:val="28"/>
+        </w:rPr>
+        <w:t xml:space="preserve"> Straßenelement</w:t>
+      </w:r>
+      <w:r>
+        <w:rPr>
+          <w:sz w:val="28"/>
+          <w:szCs w:val="28"/>
+        </w:rPr>
+        <w:t xml:space="preserve">. Welches die Kreuzungen </w:t>
+      </w:r>
+      <w:r>
+        <w:rPr>
+          <w:sz w:val="28"/>
+          <w:szCs w:val="28"/>
+        </w:rPr>
         <w:lastRenderedPageBreak/>
-        <w:t>Weiters soll die Dauer der Ampelphasen geregelt werden können. Eine l</w:t>
-      </w:r>
-      <w:r>
-        <w:rPr>
-          <w:sz w:val="28"/>
-          <w:szCs w:val="28"/>
-        </w:rPr>
-        <w:t>o</w:t>
-      </w:r>
-      <w:r>
-        <w:rPr>
-          <w:sz w:val="28"/>
-          <w:szCs w:val="28"/>
-        </w:rPr>
-        <w:t xml:space="preserve">gische Verknüpfung zwischen den Ampeln soll realisiert werden. </w:t>
-      </w:r>
-    </w:p>
-    <w:p>
-      <w:pPr>
-        <w:rPr>
-          <w:sz w:val="28"/>
-          <w:szCs w:val="28"/>
-        </w:rPr>
-      </w:pPr>
-    </w:p>
-    <w:p>
-      <w:pPr>
+        <w:t xml:space="preserve">miteinander verbindet. Dies soll automatisch geschehen. Steigungen sollten ebenfalls umgesetzt werden. </w:t>
+      </w:r>
+    </w:p>
+    <w:p>
+      <w:pPr>
+        <w:rPr>
+          <w:sz w:val="28"/>
+          <w:szCs w:val="28"/>
+        </w:rPr>
+      </w:pPr>
+      <w:r>
+        <w:rPr>
+          <w:sz w:val="28"/>
+          <w:szCs w:val="28"/>
+        </w:rPr>
+        <w:t>Elemente:</w:t>
+      </w:r>
+    </w:p>
+    <w:p>
+      <w:pPr>
+        <w:pStyle w:val="Listenabsatz"/>
+        <w:numPr>
+          <w:ilvl w:val="0"/>
+          <w:numId w:val="3"/>
+        </w:numPr>
+        <w:rPr>
+          <w:sz w:val="28"/>
+          <w:szCs w:val="28"/>
+        </w:rPr>
+      </w:pPr>
+      <w:r>
+        <w:rPr>
+          <w:sz w:val="28"/>
+          <w:szCs w:val="28"/>
+        </w:rPr>
+        <w:t>Kreuzungselement</w:t>
+      </w:r>
+      <w:r>
+        <w:rPr>
+          <w:sz w:val="28"/>
+          <w:szCs w:val="28"/>
+        </w:rPr>
+        <w:t xml:space="preserve"> - Geregelt</w:t>
+      </w:r>
+    </w:p>
+    <w:p>
+      <w:pPr>
+        <w:pStyle w:val="Listenabsatz"/>
+        <w:numPr>
+          <w:ilvl w:val="0"/>
+          <w:numId w:val="3"/>
+        </w:numPr>
+        <w:rPr>
+          <w:sz w:val="28"/>
+          <w:szCs w:val="28"/>
+        </w:rPr>
+      </w:pPr>
+      <w:r>
+        <w:rPr>
+          <w:sz w:val="28"/>
+          <w:szCs w:val="28"/>
+        </w:rPr>
+        <w:t>Kreuzungselement - Ungeregelt</w:t>
+      </w:r>
+    </w:p>
+    <w:p>
+      <w:pPr>
+        <w:pStyle w:val="Listenabsatz"/>
+        <w:numPr>
+          <w:ilvl w:val="0"/>
+          <w:numId w:val="3"/>
+        </w:numPr>
+        <w:rPr>
+          <w:sz w:val="28"/>
+          <w:szCs w:val="28"/>
+        </w:rPr>
+      </w:pPr>
+      <w:r>
+        <w:rPr>
+          <w:sz w:val="28"/>
+          <w:szCs w:val="28"/>
+        </w:rPr>
+        <w:t>Straßenelement</w:t>
+      </w:r>
+    </w:p>
+    <w:p>
+      <w:pPr>
+        <w:pStyle w:val="Listenabsatz"/>
+        <w:numPr>
+          <w:ilvl w:val="0"/>
+          <w:numId w:val="3"/>
+        </w:numPr>
+        <w:rPr>
+          <w:sz w:val="28"/>
+          <w:szCs w:val="28"/>
+        </w:rPr>
+      </w:pPr>
+      <w:r>
+        <w:rPr>
+          <w:sz w:val="28"/>
+          <w:szCs w:val="28"/>
+        </w:rPr>
+        <w:t>Straßenelement</w:t>
+      </w:r>
+      <w:r>
+        <w:rPr>
+          <w:sz w:val="28"/>
+          <w:szCs w:val="28"/>
+        </w:rPr>
+        <w:t xml:space="preserve"> - Entrypoint</w:t>
+      </w:r>
+    </w:p>
+    <w:p>
+      <w:pPr>
+        <w:rPr>
+          <w:sz w:val="28"/>
+          <w:szCs w:val="28"/>
+        </w:rPr>
+      </w:pPr>
+    </w:p>
+    <w:p>
+      <w:pPr>
+        <w:rPr>
+          <w:sz w:val="28"/>
+          <w:szCs w:val="28"/>
+        </w:rPr>
+      </w:pPr>
+      <w:r>
+        <w:rPr>
+          <w:sz w:val="28"/>
+          <w:szCs w:val="28"/>
+        </w:rPr>
+        <w:t xml:space="preserve">Eine </w:t>
+      </w:r>
+      <w:r>
         <w:rPr>
           <w:b/>
           <w:sz w:val="28"/>
           <w:szCs w:val="28"/>
         </w:rPr>
-      </w:pPr>
-      <w:r>
+        <w:t>Möglichkeit</w:t>
+      </w:r>
+      <w:r>
+        <w:rPr>
+          <w:sz w:val="28"/>
+          <w:szCs w:val="28"/>
+        </w:rPr>
+        <w:t xml:space="preserve"> zum Erstellen des Straßennetzes ist die Implementierung mit einem Koordinatensystem X/Y</w:t>
+      </w:r>
+      <w:r>
+        <w:rPr>
+          <w:sz w:val="28"/>
+          <w:szCs w:val="28"/>
+        </w:rPr>
+        <w:t xml:space="preserve"> mit einem </w:t>
+      </w:r>
+      <w:hyperlink r:id="rId8" w:history="1">
+        <w:proofErr w:type="spellStart"/>
+        <w:r>
+          <w:rPr>
+            <w:rStyle w:val="Hyperlink"/>
+            <w:sz w:val="28"/>
+            <w:szCs w:val="28"/>
+          </w:rPr>
+          <w:t>Can</w:t>
+        </w:r>
+        <w:r>
+          <w:rPr>
+            <w:rStyle w:val="Hyperlink"/>
+            <w:sz w:val="28"/>
+            <w:szCs w:val="28"/>
+          </w:rPr>
+          <w:t>v</w:t>
+        </w:r>
+        <w:r>
+          <w:rPr>
+            <w:rStyle w:val="Hyperlink"/>
+            <w:sz w:val="28"/>
+            <w:szCs w:val="28"/>
+          </w:rPr>
+          <w:t>as</w:t>
+        </w:r>
+        <w:proofErr w:type="spellEnd"/>
+      </w:hyperlink>
+      <w:r>
+        <w:rPr>
+          <w:sz w:val="28"/>
+          <w:szCs w:val="28"/>
+        </w:rPr>
+        <w:t xml:space="preserve"> </w:t>
+      </w:r>
+      <w:proofErr w:type="spellStart"/>
+      <w:r>
+        <w:rPr>
+          <w:sz w:val="28"/>
+          <w:szCs w:val="28"/>
+        </w:rPr>
+        <w:t>panel</w:t>
+      </w:r>
+      <w:proofErr w:type="spellEnd"/>
+      <w:r>
+        <w:rPr>
+          <w:sz w:val="28"/>
+          <w:szCs w:val="28"/>
+        </w:rPr>
+        <w:t>.</w:t>
+      </w:r>
+    </w:p>
+    <w:p>
+      <w:pPr>
+        <w:rPr>
+          <w:sz w:val="28"/>
+          <w:szCs w:val="28"/>
+          <w:u w:val="single"/>
+        </w:rPr>
+      </w:pPr>
+      <w:r>
+        <w:rPr>
+          <w:sz w:val="28"/>
+          <w:szCs w:val="28"/>
+          <w:u w:val="single"/>
+        </w:rPr>
+        <w:t>Konfiguration:</w:t>
+      </w:r>
+    </w:p>
+    <w:p>
+      <w:pPr>
+        <w:rPr>
+          <w:sz w:val="28"/>
+          <w:szCs w:val="28"/>
+        </w:rPr>
+      </w:pPr>
+      <w:r>
+        <w:rPr>
+          <w:sz w:val="28"/>
+          <w:szCs w:val="28"/>
+        </w:rPr>
+        <w:t xml:space="preserve">Die Konfiguration eines solchen Straßennetzes könnte </w:t>
+      </w:r>
+      <w:proofErr w:type="spellStart"/>
+      <w:r>
+        <w:rPr>
+          <w:sz w:val="28"/>
+          <w:szCs w:val="28"/>
+        </w:rPr>
+        <w:t>z.b</w:t>
+      </w:r>
+      <w:proofErr w:type="spellEnd"/>
+      <w:r>
+        <w:rPr>
+          <w:sz w:val="28"/>
+          <w:szCs w:val="28"/>
+        </w:rPr>
+        <w:t xml:space="preserve"> in einem JSON, oder TSV File beschrieben sein</w:t>
+      </w:r>
+      <w:r>
+        <w:rPr>
+          <w:sz w:val="28"/>
+          <w:szCs w:val="28"/>
+        </w:rPr>
+        <w:t>, das</w:t>
+      </w:r>
+      <w:r>
+        <w:rPr>
+          <w:sz w:val="28"/>
+          <w:szCs w:val="28"/>
+        </w:rPr>
+        <w:t xml:space="preserve"> beim Initialisieren das Straßennetz aufbaut.</w:t>
+      </w:r>
+    </w:p>
+    <w:p>
+      <w:pPr>
+        <w:rPr>
+          <w:sz w:val="28"/>
+          <w:szCs w:val="28"/>
+        </w:rPr>
+      </w:pPr>
+      <w:r>
+        <w:rPr>
+          <w:sz w:val="28"/>
+          <w:szCs w:val="28"/>
+        </w:rPr>
+        <w:t xml:space="preserve">Ein </w:t>
+      </w:r>
+      <w:r>
+        <w:rPr>
+          <w:sz w:val="28"/>
+          <w:szCs w:val="28"/>
+        </w:rPr>
+        <w:t>Beispiel</w:t>
+      </w:r>
+      <w:r>
+        <w:rPr>
+          <w:sz w:val="28"/>
+          <w:szCs w:val="28"/>
+        </w:rPr>
+        <w:t xml:space="preserve"> hierfür:</w:t>
+      </w:r>
+    </w:p>
+    <w:tbl>
+      <w:tblPr>
+        <w:tblW w:w="8400" w:type="dxa"/>
+        <w:tblLook w:val="04A0" w:firstRow="1" w:lastRow="0" w:firstColumn="1" w:lastColumn="0" w:noHBand="0" w:noVBand="1"/>
+      </w:tblPr>
+      <w:tblGrid>
+        <w:gridCol w:w="1200"/>
+        <w:gridCol w:w="1200"/>
+        <w:gridCol w:w="1200"/>
+        <w:gridCol w:w="1200"/>
+        <w:gridCol w:w="1200"/>
+        <w:gridCol w:w="1200"/>
+        <w:gridCol w:w="1200"/>
+      </w:tblGrid>
+      <w:tr>
+        <w:trPr>
+          <w:trHeight w:val="315"/>
+        </w:trPr>
+        <w:tc>
+          <w:tcPr>
+            <w:tcW w:w="1200" w:type="dxa"/>
+            <w:tcBorders>
+              <w:top w:val="single" w:sz="8" w:space="0" w:color="auto"/>
+              <w:left w:val="single" w:sz="8" w:space="0" w:color="auto"/>
+              <w:bottom w:val="single" w:sz="8" w:space="0" w:color="auto"/>
+              <w:right w:val="single" w:sz="4" w:space="0" w:color="auto"/>
+            </w:tcBorders>
+            <w:shd w:val="clear" w:color="auto" w:fill="auto"/>
+            <w:noWrap/>
+            <w:vAlign w:val="bottom"/>
+            <w:hideMark/>
+          </w:tcPr>
+          <w:p>
+            <w:pPr>
+              <w:spacing w:after="0" w:line="240" w:lineRule="auto"/>
+              <w:jc w:val="center"/>
+              <w:rPr>
+                <w:rFonts w:ascii="Calibri" w:eastAsia="Times New Roman" w:hAnsi="Calibri" w:cs="Times New Roman"/>
+                <w:color w:val="000000"/>
+                <w:lang w:val="en-GB" w:eastAsia="en-GB"/>
+              </w:rPr>
+            </w:pPr>
+            <w:r>
+              <w:rPr>
+                <w:rFonts w:ascii="Calibri" w:eastAsia="Times New Roman" w:hAnsi="Calibri" w:cs="Times New Roman"/>
+                <w:color w:val="000000"/>
+                <w:lang w:val="en-GB" w:eastAsia="en-GB"/>
+              </w:rPr>
+              <w:t>type</w:t>
+            </w:r>
+          </w:p>
+        </w:tc>
+        <w:tc>
+          <w:tcPr>
+            <w:tcW w:w="1200" w:type="dxa"/>
+            <w:tcBorders>
+              <w:top w:val="single" w:sz="8" w:space="0" w:color="auto"/>
+              <w:left w:val="nil"/>
+              <w:bottom w:val="single" w:sz="8" w:space="0" w:color="auto"/>
+              <w:right w:val="single" w:sz="4" w:space="0" w:color="auto"/>
+            </w:tcBorders>
+            <w:shd w:val="clear" w:color="auto" w:fill="auto"/>
+            <w:noWrap/>
+            <w:vAlign w:val="bottom"/>
+            <w:hideMark/>
+          </w:tcPr>
+          <w:p>
+            <w:pPr>
+              <w:spacing w:after="0" w:line="240" w:lineRule="auto"/>
+              <w:jc w:val="center"/>
+              <w:rPr>
+                <w:rFonts w:ascii="Calibri" w:eastAsia="Times New Roman" w:hAnsi="Calibri" w:cs="Times New Roman"/>
+                <w:color w:val="000000"/>
+                <w:lang w:val="en-GB" w:eastAsia="en-GB"/>
+              </w:rPr>
+            </w:pPr>
+            <w:proofErr w:type="spellStart"/>
+            <w:r>
+              <w:rPr>
+                <w:rFonts w:ascii="Calibri" w:eastAsia="Times New Roman" w:hAnsi="Calibri" w:cs="Times New Roman"/>
+                <w:color w:val="000000"/>
+                <w:lang w:val="en-GB" w:eastAsia="en-GB"/>
+              </w:rPr>
+              <w:t>x_Pos</w:t>
+            </w:r>
+            <w:proofErr w:type="spellEnd"/>
+          </w:p>
+        </w:tc>
+        <w:tc>
+          <w:tcPr>
+            <w:tcW w:w="1200" w:type="dxa"/>
+            <w:tcBorders>
+              <w:top w:val="single" w:sz="8" w:space="0" w:color="auto"/>
+              <w:left w:val="nil"/>
+              <w:bottom w:val="single" w:sz="8" w:space="0" w:color="auto"/>
+              <w:right w:val="single" w:sz="4" w:space="0" w:color="auto"/>
+            </w:tcBorders>
+            <w:shd w:val="clear" w:color="auto" w:fill="auto"/>
+            <w:noWrap/>
+            <w:vAlign w:val="bottom"/>
+            <w:hideMark/>
+          </w:tcPr>
+          <w:p>
+            <w:pPr>
+              <w:spacing w:after="0" w:line="240" w:lineRule="auto"/>
+              <w:jc w:val="center"/>
+              <w:rPr>
+                <w:rFonts w:ascii="Calibri" w:eastAsia="Times New Roman" w:hAnsi="Calibri" w:cs="Times New Roman"/>
+                <w:color w:val="000000"/>
+                <w:lang w:val="en-GB" w:eastAsia="en-GB"/>
+              </w:rPr>
+            </w:pPr>
+            <w:proofErr w:type="spellStart"/>
+            <w:r>
+              <w:rPr>
+                <w:rFonts w:ascii="Calibri" w:eastAsia="Times New Roman" w:hAnsi="Calibri" w:cs="Times New Roman"/>
+                <w:color w:val="000000"/>
+                <w:lang w:val="en-GB" w:eastAsia="en-GB"/>
+              </w:rPr>
+              <w:t>y_Pos</w:t>
+            </w:r>
+            <w:proofErr w:type="spellEnd"/>
+          </w:p>
+        </w:tc>
+        <w:tc>
+          <w:tcPr>
+            <w:tcW w:w="1200" w:type="dxa"/>
+            <w:tcBorders>
+              <w:top w:val="single" w:sz="8" w:space="0" w:color="auto"/>
+              <w:left w:val="nil"/>
+              <w:bottom w:val="single" w:sz="8" w:space="0" w:color="auto"/>
+              <w:right w:val="single" w:sz="4" w:space="0" w:color="auto"/>
+            </w:tcBorders>
+            <w:shd w:val="clear" w:color="auto" w:fill="auto"/>
+            <w:noWrap/>
+            <w:vAlign w:val="bottom"/>
+            <w:hideMark/>
+          </w:tcPr>
+          <w:p>
+            <w:pPr>
+              <w:spacing w:after="0" w:line="240" w:lineRule="auto"/>
+              <w:jc w:val="center"/>
+              <w:rPr>
+                <w:rFonts w:ascii="Calibri" w:eastAsia="Times New Roman" w:hAnsi="Calibri" w:cs="Times New Roman"/>
+                <w:color w:val="000000"/>
+                <w:lang w:val="en-GB" w:eastAsia="en-GB"/>
+              </w:rPr>
+            </w:pPr>
+            <w:r>
+              <w:rPr>
+                <w:rFonts w:ascii="Calibri" w:eastAsia="Times New Roman" w:hAnsi="Calibri" w:cs="Times New Roman"/>
+                <w:color w:val="000000"/>
+                <w:lang w:val="en-GB" w:eastAsia="en-GB"/>
+              </w:rPr>
+              <w:t>north</w:t>
+            </w:r>
+          </w:p>
+        </w:tc>
+        <w:tc>
+          <w:tcPr>
+            <w:tcW w:w="1200" w:type="dxa"/>
+            <w:tcBorders>
+              <w:top w:val="single" w:sz="8" w:space="0" w:color="auto"/>
+              <w:left w:val="nil"/>
+              <w:bottom w:val="single" w:sz="8" w:space="0" w:color="auto"/>
+              <w:right w:val="single" w:sz="4" w:space="0" w:color="auto"/>
+            </w:tcBorders>
+            <w:shd w:val="clear" w:color="auto" w:fill="auto"/>
+            <w:noWrap/>
+            <w:vAlign w:val="bottom"/>
+            <w:hideMark/>
+          </w:tcPr>
+          <w:p>
+            <w:pPr>
+              <w:spacing w:after="0" w:line="240" w:lineRule="auto"/>
+              <w:jc w:val="center"/>
+              <w:rPr>
+                <w:rFonts w:ascii="Calibri" w:eastAsia="Times New Roman" w:hAnsi="Calibri" w:cs="Times New Roman"/>
+                <w:color w:val="000000"/>
+                <w:lang w:val="en-GB" w:eastAsia="en-GB"/>
+              </w:rPr>
+            </w:pPr>
+            <w:r>
+              <w:rPr>
+                <w:rFonts w:ascii="Calibri" w:eastAsia="Times New Roman" w:hAnsi="Calibri" w:cs="Times New Roman"/>
+                <w:color w:val="000000"/>
+                <w:lang w:val="en-GB" w:eastAsia="en-GB"/>
+              </w:rPr>
+              <w:t>east</w:t>
+            </w:r>
+          </w:p>
+        </w:tc>
+        <w:tc>
+          <w:tcPr>
+            <w:tcW w:w="1200" w:type="dxa"/>
+            <w:tcBorders>
+              <w:top w:val="single" w:sz="8" w:space="0" w:color="auto"/>
+              <w:left w:val="nil"/>
+              <w:bottom w:val="single" w:sz="8" w:space="0" w:color="auto"/>
+              <w:right w:val="single" w:sz="4" w:space="0" w:color="auto"/>
+            </w:tcBorders>
+            <w:shd w:val="clear" w:color="auto" w:fill="auto"/>
+            <w:noWrap/>
+            <w:vAlign w:val="bottom"/>
+            <w:hideMark/>
+          </w:tcPr>
+          <w:p>
+            <w:pPr>
+              <w:spacing w:after="0" w:line="240" w:lineRule="auto"/>
+              <w:jc w:val="center"/>
+              <w:rPr>
+                <w:rFonts w:ascii="Calibri" w:eastAsia="Times New Roman" w:hAnsi="Calibri" w:cs="Times New Roman"/>
+                <w:color w:val="000000"/>
+                <w:lang w:val="en-GB" w:eastAsia="en-GB"/>
+              </w:rPr>
+            </w:pPr>
+            <w:r>
+              <w:rPr>
+                <w:rFonts w:ascii="Calibri" w:eastAsia="Times New Roman" w:hAnsi="Calibri" w:cs="Times New Roman"/>
+                <w:color w:val="000000"/>
+                <w:lang w:val="en-GB" w:eastAsia="en-GB"/>
+              </w:rPr>
+              <w:t>south</w:t>
+            </w:r>
+          </w:p>
+        </w:tc>
+        <w:tc>
+          <w:tcPr>
+            <w:tcW w:w="1200" w:type="dxa"/>
+            <w:tcBorders>
+              <w:top w:val="single" w:sz="8" w:space="0" w:color="auto"/>
+              <w:left w:val="nil"/>
+              <w:bottom w:val="single" w:sz="8" w:space="0" w:color="auto"/>
+              <w:right w:val="single" w:sz="8" w:space="0" w:color="auto"/>
+            </w:tcBorders>
+            <w:shd w:val="clear" w:color="auto" w:fill="auto"/>
+            <w:noWrap/>
+            <w:vAlign w:val="bottom"/>
+            <w:hideMark/>
+          </w:tcPr>
+          <w:p>
+            <w:pPr>
+              <w:spacing w:after="0" w:line="240" w:lineRule="auto"/>
+              <w:jc w:val="center"/>
+              <w:rPr>
+                <w:rFonts w:ascii="Calibri" w:eastAsia="Times New Roman" w:hAnsi="Calibri" w:cs="Times New Roman"/>
+                <w:color w:val="000000"/>
+                <w:lang w:val="en-GB" w:eastAsia="en-GB"/>
+              </w:rPr>
+            </w:pPr>
+            <w:r>
+              <w:rPr>
+                <w:rFonts w:ascii="Calibri" w:eastAsia="Times New Roman" w:hAnsi="Calibri" w:cs="Times New Roman"/>
+                <w:color w:val="000000"/>
+                <w:lang w:val="en-GB" w:eastAsia="en-GB"/>
+              </w:rPr>
+              <w:t>west</w:t>
+            </w:r>
+          </w:p>
+        </w:tc>
+      </w:tr>
+      <w:tr>
+        <w:trPr>
+          <w:trHeight w:val="300"/>
+        </w:trPr>
+        <w:tc>
+          <w:tcPr>
+            <w:tcW w:w="1200" w:type="dxa"/>
+            <w:tcBorders>
+              <w:top w:val="nil"/>
+              <w:left w:val="single" w:sz="8" w:space="0" w:color="auto"/>
+              <w:bottom w:val="single" w:sz="4" w:space="0" w:color="auto"/>
+              <w:right w:val="single" w:sz="4" w:space="0" w:color="auto"/>
+            </w:tcBorders>
+            <w:shd w:val="clear" w:color="auto" w:fill="auto"/>
+            <w:noWrap/>
+            <w:vAlign w:val="bottom"/>
+            <w:hideMark/>
+          </w:tcPr>
+          <w:p>
+            <w:pPr>
+              <w:spacing w:after="0" w:line="240" w:lineRule="auto"/>
+              <w:jc w:val="center"/>
+              <w:rPr>
+                <w:rFonts w:ascii="Calibri" w:eastAsia="Times New Roman" w:hAnsi="Calibri" w:cs="Times New Roman"/>
+                <w:color w:val="000000"/>
+                <w:lang w:val="en-GB" w:eastAsia="en-GB"/>
+              </w:rPr>
+            </w:pPr>
+            <w:r>
+              <w:rPr>
+                <w:rFonts w:ascii="Calibri" w:eastAsia="Times New Roman" w:hAnsi="Calibri" w:cs="Times New Roman"/>
+                <w:color w:val="000000"/>
+                <w:lang w:val="en-GB" w:eastAsia="en-GB"/>
+              </w:rPr>
+              <w:t>GK</w:t>
+            </w:r>
+          </w:p>
+        </w:tc>
+        <w:tc>
+          <w:tcPr>
+            <w:tcW w:w="1200" w:type="dxa"/>
+            <w:tcBorders>
+              <w:top w:val="nil"/>
+              <w:left w:val="nil"/>
+              <w:bottom w:val="single" w:sz="4" w:space="0" w:color="auto"/>
+              <w:right w:val="single" w:sz="4" w:space="0" w:color="auto"/>
+            </w:tcBorders>
+            <w:shd w:val="clear" w:color="auto" w:fill="auto"/>
+            <w:noWrap/>
+            <w:vAlign w:val="bottom"/>
+            <w:hideMark/>
+          </w:tcPr>
+          <w:p>
+            <w:pPr>
+              <w:spacing w:after="0" w:line="240" w:lineRule="auto"/>
+              <w:jc w:val="center"/>
+              <w:rPr>
+                <w:rFonts w:ascii="Calibri" w:eastAsia="Times New Roman" w:hAnsi="Calibri" w:cs="Times New Roman"/>
+                <w:color w:val="000000"/>
+                <w:lang w:val="en-GB" w:eastAsia="en-GB"/>
+              </w:rPr>
+            </w:pPr>
+            <w:r>
+              <w:rPr>
+                <w:rFonts w:ascii="Calibri" w:eastAsia="Times New Roman" w:hAnsi="Calibri" w:cs="Times New Roman"/>
+                <w:color w:val="000000"/>
+                <w:lang w:val="en-GB" w:eastAsia="en-GB"/>
+              </w:rPr>
+              <w:t>250</w:t>
+            </w:r>
+          </w:p>
+        </w:tc>
+        <w:tc>
+          <w:tcPr>
+            <w:tcW w:w="1200" w:type="dxa"/>
+            <w:tcBorders>
+              <w:top w:val="nil"/>
+              <w:left w:val="nil"/>
+              <w:bottom w:val="single" w:sz="4" w:space="0" w:color="auto"/>
+              <w:right w:val="single" w:sz="4" w:space="0" w:color="auto"/>
+            </w:tcBorders>
+            <w:shd w:val="clear" w:color="auto" w:fill="auto"/>
+            <w:noWrap/>
+            <w:vAlign w:val="bottom"/>
+            <w:hideMark/>
+          </w:tcPr>
+          <w:p>
+            <w:pPr>
+              <w:spacing w:after="0" w:line="240" w:lineRule="auto"/>
+              <w:jc w:val="center"/>
+              <w:rPr>
+                <w:rFonts w:ascii="Calibri" w:eastAsia="Times New Roman" w:hAnsi="Calibri" w:cs="Times New Roman"/>
+                <w:color w:val="000000"/>
+                <w:lang w:val="en-GB" w:eastAsia="en-GB"/>
+              </w:rPr>
+            </w:pPr>
+            <w:r>
+              <w:rPr>
+                <w:rFonts w:ascii="Calibri" w:eastAsia="Times New Roman" w:hAnsi="Calibri" w:cs="Times New Roman"/>
+                <w:color w:val="000000"/>
+                <w:lang w:val="en-GB" w:eastAsia="en-GB"/>
+              </w:rPr>
+              <w:t>120</w:t>
+            </w:r>
+          </w:p>
+        </w:tc>
+        <w:tc>
+          <w:tcPr>
+            <w:tcW w:w="1200" w:type="dxa"/>
+            <w:tcBorders>
+              <w:top w:val="nil"/>
+              <w:left w:val="nil"/>
+              <w:bottom w:val="single" w:sz="4" w:space="0" w:color="auto"/>
+              <w:right w:val="single" w:sz="4" w:space="0" w:color="auto"/>
+            </w:tcBorders>
+            <w:shd w:val="clear" w:color="auto" w:fill="auto"/>
+            <w:noWrap/>
+            <w:vAlign w:val="bottom"/>
+            <w:hideMark/>
+          </w:tcPr>
+          <w:p>
+            <w:pPr>
+              <w:spacing w:after="0" w:line="240" w:lineRule="auto"/>
+              <w:jc w:val="center"/>
+              <w:rPr>
+                <w:rFonts w:ascii="Calibri" w:eastAsia="Times New Roman" w:hAnsi="Calibri" w:cs="Times New Roman"/>
+                <w:color w:val="000000"/>
+                <w:lang w:val="en-GB" w:eastAsia="en-GB"/>
+              </w:rPr>
+            </w:pPr>
+            <w:r>
+              <w:rPr>
+                <w:rFonts w:ascii="Calibri" w:eastAsia="Times New Roman" w:hAnsi="Calibri" w:cs="Times New Roman"/>
+                <w:color w:val="000000"/>
+                <w:lang w:val="en-GB" w:eastAsia="en-GB"/>
+              </w:rPr>
+              <w:t>false</w:t>
+            </w:r>
+          </w:p>
+        </w:tc>
+        <w:tc>
+          <w:tcPr>
+            <w:tcW w:w="1200" w:type="dxa"/>
+            <w:tcBorders>
+              <w:top w:val="nil"/>
+              <w:left w:val="nil"/>
+              <w:bottom w:val="single" w:sz="4" w:space="0" w:color="auto"/>
+              <w:right w:val="single" w:sz="4" w:space="0" w:color="auto"/>
+            </w:tcBorders>
+            <w:shd w:val="clear" w:color="auto" w:fill="auto"/>
+            <w:noWrap/>
+            <w:vAlign w:val="bottom"/>
+            <w:hideMark/>
+          </w:tcPr>
+          <w:p>
+            <w:pPr>
+              <w:spacing w:after="0" w:line="240" w:lineRule="auto"/>
+              <w:jc w:val="center"/>
+              <w:rPr>
+                <w:rFonts w:ascii="Calibri" w:eastAsia="Times New Roman" w:hAnsi="Calibri" w:cs="Times New Roman"/>
+                <w:color w:val="000000"/>
+                <w:lang w:val="en-GB" w:eastAsia="en-GB"/>
+              </w:rPr>
+            </w:pPr>
+            <w:r>
+              <w:rPr>
+                <w:rFonts w:ascii="Calibri" w:eastAsia="Times New Roman" w:hAnsi="Calibri" w:cs="Times New Roman"/>
+                <w:color w:val="000000"/>
+                <w:lang w:val="en-GB" w:eastAsia="en-GB"/>
+              </w:rPr>
+              <w:t>true</w:t>
+            </w:r>
+          </w:p>
+        </w:tc>
+        <w:tc>
+          <w:tcPr>
+            <w:tcW w:w="1200" w:type="dxa"/>
+            <w:tcBorders>
+              <w:top w:val="nil"/>
+              <w:left w:val="nil"/>
+              <w:bottom w:val="single" w:sz="4" w:space="0" w:color="auto"/>
+              <w:right w:val="single" w:sz="4" w:space="0" w:color="auto"/>
+            </w:tcBorders>
+            <w:shd w:val="clear" w:color="auto" w:fill="auto"/>
+            <w:noWrap/>
+            <w:vAlign w:val="bottom"/>
+            <w:hideMark/>
+          </w:tcPr>
+          <w:p>
+            <w:pPr>
+              <w:spacing w:after="0" w:line="240" w:lineRule="auto"/>
+              <w:jc w:val="center"/>
+              <w:rPr>
+                <w:rFonts w:ascii="Calibri" w:eastAsia="Times New Roman" w:hAnsi="Calibri" w:cs="Times New Roman"/>
+                <w:color w:val="000000"/>
+                <w:lang w:val="en-GB" w:eastAsia="en-GB"/>
+              </w:rPr>
+            </w:pPr>
+            <w:r>
+              <w:rPr>
+                <w:rFonts w:ascii="Calibri" w:eastAsia="Times New Roman" w:hAnsi="Calibri" w:cs="Times New Roman"/>
+                <w:color w:val="000000"/>
+                <w:lang w:val="en-GB" w:eastAsia="en-GB"/>
+              </w:rPr>
+              <w:t>true</w:t>
+            </w:r>
+          </w:p>
+        </w:tc>
+        <w:tc>
+          <w:tcPr>
+            <w:tcW w:w="1200" w:type="dxa"/>
+            <w:tcBorders>
+              <w:top w:val="nil"/>
+              <w:left w:val="nil"/>
+              <w:bottom w:val="single" w:sz="4" w:space="0" w:color="auto"/>
+              <w:right w:val="single" w:sz="8" w:space="0" w:color="auto"/>
+            </w:tcBorders>
+            <w:shd w:val="clear" w:color="auto" w:fill="auto"/>
+            <w:noWrap/>
+            <w:vAlign w:val="bottom"/>
+            <w:hideMark/>
+          </w:tcPr>
+          <w:p>
+            <w:pPr>
+              <w:spacing w:after="0" w:line="240" w:lineRule="auto"/>
+              <w:jc w:val="center"/>
+              <w:rPr>
+                <w:rFonts w:ascii="Calibri" w:eastAsia="Times New Roman" w:hAnsi="Calibri" w:cs="Times New Roman"/>
+                <w:color w:val="000000"/>
+                <w:lang w:val="en-GB" w:eastAsia="en-GB"/>
+              </w:rPr>
+            </w:pPr>
+            <w:r>
+              <w:rPr>
+                <w:rFonts w:ascii="Calibri" w:eastAsia="Times New Roman" w:hAnsi="Calibri" w:cs="Times New Roman"/>
+                <w:color w:val="000000"/>
+                <w:lang w:val="en-GB" w:eastAsia="en-GB"/>
+              </w:rPr>
+              <w:t>true</w:t>
+            </w:r>
+          </w:p>
+        </w:tc>
+      </w:tr>
+      <w:tr>
+        <w:trPr>
+          <w:trHeight w:val="315"/>
+        </w:trPr>
+        <w:tc>
+          <w:tcPr>
+            <w:tcW w:w="1200" w:type="dxa"/>
+            <w:tcBorders>
+              <w:top w:val="nil"/>
+              <w:left w:val="single" w:sz="8" w:space="0" w:color="auto"/>
+              <w:bottom w:val="single" w:sz="8" w:space="0" w:color="auto"/>
+              <w:right w:val="single" w:sz="4" w:space="0" w:color="auto"/>
+            </w:tcBorders>
+            <w:shd w:val="clear" w:color="auto" w:fill="auto"/>
+            <w:noWrap/>
+            <w:vAlign w:val="bottom"/>
+            <w:hideMark/>
+          </w:tcPr>
+          <w:p>
+            <w:pPr>
+              <w:spacing w:after="0" w:line="240" w:lineRule="auto"/>
+              <w:jc w:val="center"/>
+              <w:rPr>
+                <w:rFonts w:ascii="Calibri" w:eastAsia="Times New Roman" w:hAnsi="Calibri" w:cs="Times New Roman"/>
+                <w:color w:val="000000"/>
+                <w:lang w:val="en-GB" w:eastAsia="en-GB"/>
+              </w:rPr>
+            </w:pPr>
+            <w:r>
+              <w:rPr>
+                <w:rFonts w:ascii="Calibri" w:eastAsia="Times New Roman" w:hAnsi="Calibri" w:cs="Times New Roman"/>
+                <w:color w:val="000000"/>
+                <w:lang w:val="en-GB" w:eastAsia="en-GB"/>
+              </w:rPr>
+              <w:t>GK</w:t>
+            </w:r>
+          </w:p>
+        </w:tc>
+        <w:tc>
+          <w:tcPr>
+            <w:tcW w:w="1200" w:type="dxa"/>
+            <w:tcBorders>
+              <w:top w:val="nil"/>
+              <w:left w:val="nil"/>
+              <w:bottom w:val="single" w:sz="8" w:space="0" w:color="auto"/>
+              <w:right w:val="single" w:sz="4" w:space="0" w:color="auto"/>
+            </w:tcBorders>
+            <w:shd w:val="clear" w:color="auto" w:fill="auto"/>
+            <w:noWrap/>
+            <w:vAlign w:val="bottom"/>
+            <w:hideMark/>
+          </w:tcPr>
+          <w:p>
+            <w:pPr>
+              <w:spacing w:after="0" w:line="240" w:lineRule="auto"/>
+              <w:jc w:val="center"/>
+              <w:rPr>
+                <w:rFonts w:ascii="Calibri" w:eastAsia="Times New Roman" w:hAnsi="Calibri" w:cs="Times New Roman"/>
+                <w:color w:val="000000"/>
+                <w:lang w:val="en-GB" w:eastAsia="en-GB"/>
+              </w:rPr>
+            </w:pPr>
+            <w:r>
+              <w:rPr>
+                <w:rFonts w:ascii="Calibri" w:eastAsia="Times New Roman" w:hAnsi="Calibri" w:cs="Times New Roman"/>
+                <w:color w:val="000000"/>
+                <w:lang w:val="en-GB" w:eastAsia="en-GB"/>
+              </w:rPr>
+              <w:t>170</w:t>
+            </w:r>
+          </w:p>
+        </w:tc>
+        <w:tc>
+          <w:tcPr>
+            <w:tcW w:w="1200" w:type="dxa"/>
+            <w:tcBorders>
+              <w:top w:val="nil"/>
+              <w:left w:val="nil"/>
+              <w:bottom w:val="single" w:sz="8" w:space="0" w:color="auto"/>
+              <w:right w:val="single" w:sz="4" w:space="0" w:color="auto"/>
+            </w:tcBorders>
+            <w:shd w:val="clear" w:color="auto" w:fill="auto"/>
+            <w:noWrap/>
+            <w:vAlign w:val="bottom"/>
+            <w:hideMark/>
+          </w:tcPr>
+          <w:p>
+            <w:pPr>
+              <w:spacing w:after="0" w:line="240" w:lineRule="auto"/>
+              <w:jc w:val="center"/>
+              <w:rPr>
+                <w:rFonts w:ascii="Calibri" w:eastAsia="Times New Roman" w:hAnsi="Calibri" w:cs="Times New Roman"/>
+                <w:color w:val="000000"/>
+                <w:lang w:val="en-GB" w:eastAsia="en-GB"/>
+              </w:rPr>
+            </w:pPr>
+            <w:r>
+              <w:rPr>
+                <w:rFonts w:ascii="Calibri" w:eastAsia="Times New Roman" w:hAnsi="Calibri" w:cs="Times New Roman"/>
+                <w:color w:val="000000"/>
+                <w:lang w:val="en-GB" w:eastAsia="en-GB"/>
+              </w:rPr>
+              <w:t>50</w:t>
+            </w:r>
+          </w:p>
+        </w:tc>
+        <w:tc>
+          <w:tcPr>
+            <w:tcW w:w="1200" w:type="dxa"/>
+            <w:tcBorders>
+              <w:top w:val="nil"/>
+              <w:left w:val="nil"/>
+              <w:bottom w:val="single" w:sz="8" w:space="0" w:color="auto"/>
+              <w:right w:val="single" w:sz="4" w:space="0" w:color="auto"/>
+            </w:tcBorders>
+            <w:shd w:val="clear" w:color="auto" w:fill="auto"/>
+            <w:noWrap/>
+            <w:vAlign w:val="bottom"/>
+            <w:hideMark/>
+          </w:tcPr>
+          <w:p>
+            <w:pPr>
+              <w:spacing w:after="0" w:line="240" w:lineRule="auto"/>
+              <w:jc w:val="center"/>
+              <w:rPr>
+                <w:rFonts w:ascii="Calibri" w:eastAsia="Times New Roman" w:hAnsi="Calibri" w:cs="Times New Roman"/>
+                <w:color w:val="000000"/>
+                <w:lang w:val="en-GB" w:eastAsia="en-GB"/>
+              </w:rPr>
+            </w:pPr>
+            <w:r>
+              <w:rPr>
+                <w:rFonts w:ascii="Calibri" w:eastAsia="Times New Roman" w:hAnsi="Calibri" w:cs="Times New Roman"/>
+                <w:color w:val="000000"/>
+                <w:lang w:val="en-GB" w:eastAsia="en-GB"/>
+              </w:rPr>
+              <w:t>true</w:t>
+            </w:r>
+          </w:p>
+        </w:tc>
+        <w:tc>
+          <w:tcPr>
+            <w:tcW w:w="1200" w:type="dxa"/>
+            <w:tcBorders>
+              <w:top w:val="nil"/>
+              <w:left w:val="nil"/>
+              <w:bottom w:val="single" w:sz="8" w:space="0" w:color="auto"/>
+              <w:right w:val="single" w:sz="4" w:space="0" w:color="auto"/>
+            </w:tcBorders>
+            <w:shd w:val="clear" w:color="auto" w:fill="auto"/>
+            <w:noWrap/>
+            <w:vAlign w:val="bottom"/>
+            <w:hideMark/>
+          </w:tcPr>
+          <w:p>
+            <w:pPr>
+              <w:spacing w:after="0" w:line="240" w:lineRule="auto"/>
+              <w:jc w:val="center"/>
+              <w:rPr>
+                <w:rFonts w:ascii="Calibri" w:eastAsia="Times New Roman" w:hAnsi="Calibri" w:cs="Times New Roman"/>
+                <w:color w:val="000000"/>
+                <w:lang w:val="en-GB" w:eastAsia="en-GB"/>
+              </w:rPr>
+            </w:pPr>
+            <w:r>
+              <w:rPr>
+                <w:rFonts w:ascii="Calibri" w:eastAsia="Times New Roman" w:hAnsi="Calibri" w:cs="Times New Roman"/>
+                <w:color w:val="000000"/>
+                <w:lang w:val="en-GB" w:eastAsia="en-GB"/>
+              </w:rPr>
+              <w:t>true</w:t>
+            </w:r>
+          </w:p>
+        </w:tc>
+        <w:tc>
+          <w:tcPr>
+            <w:tcW w:w="1200" w:type="dxa"/>
+            <w:tcBorders>
+              <w:top w:val="nil"/>
+              <w:left w:val="nil"/>
+              <w:bottom w:val="single" w:sz="8" w:space="0" w:color="auto"/>
+              <w:right w:val="single" w:sz="4" w:space="0" w:color="auto"/>
+            </w:tcBorders>
+            <w:shd w:val="clear" w:color="auto" w:fill="auto"/>
+            <w:noWrap/>
+            <w:vAlign w:val="bottom"/>
+            <w:hideMark/>
+          </w:tcPr>
+          <w:p>
+            <w:pPr>
+              <w:spacing w:after="0" w:line="240" w:lineRule="auto"/>
+              <w:jc w:val="center"/>
+              <w:rPr>
+                <w:rFonts w:ascii="Calibri" w:eastAsia="Times New Roman" w:hAnsi="Calibri" w:cs="Times New Roman"/>
+                <w:color w:val="000000"/>
+                <w:lang w:val="en-GB" w:eastAsia="en-GB"/>
+              </w:rPr>
+            </w:pPr>
+            <w:r>
+              <w:rPr>
+                <w:rFonts w:ascii="Calibri" w:eastAsia="Times New Roman" w:hAnsi="Calibri" w:cs="Times New Roman"/>
+                <w:color w:val="000000"/>
+                <w:lang w:val="en-GB" w:eastAsia="en-GB"/>
+              </w:rPr>
+              <w:t>true</w:t>
+            </w:r>
+          </w:p>
+        </w:tc>
+        <w:tc>
+          <w:tcPr>
+            <w:tcW w:w="1200" w:type="dxa"/>
+            <w:tcBorders>
+              <w:top w:val="nil"/>
+              <w:left w:val="nil"/>
+              <w:bottom w:val="single" w:sz="8" w:space="0" w:color="auto"/>
+              <w:right w:val="single" w:sz="8" w:space="0" w:color="auto"/>
+            </w:tcBorders>
+            <w:shd w:val="clear" w:color="auto" w:fill="auto"/>
+            <w:noWrap/>
+            <w:vAlign w:val="bottom"/>
+            <w:hideMark/>
+          </w:tcPr>
+          <w:p>
+            <w:pPr>
+              <w:spacing w:after="0" w:line="240" w:lineRule="auto"/>
+              <w:jc w:val="center"/>
+              <w:rPr>
+                <w:rFonts w:ascii="Calibri" w:eastAsia="Times New Roman" w:hAnsi="Calibri" w:cs="Times New Roman"/>
+                <w:color w:val="000000"/>
+                <w:lang w:val="en-GB" w:eastAsia="en-GB"/>
+              </w:rPr>
+            </w:pPr>
+            <w:r>
+              <w:rPr>
+                <w:rFonts w:ascii="Calibri" w:eastAsia="Times New Roman" w:hAnsi="Calibri" w:cs="Times New Roman"/>
+                <w:color w:val="000000"/>
+                <w:lang w:val="en-GB" w:eastAsia="en-GB"/>
+              </w:rPr>
+              <w:t>true</w:t>
+            </w:r>
+          </w:p>
+        </w:tc>
+      </w:tr>
+    </w:tbl>
+    <w:p>
+      <w:pPr>
+        <w:rPr>
+          <w:sz w:val="28"/>
+          <w:szCs w:val="28"/>
+        </w:rPr>
+      </w:pPr>
+    </w:p>
+    <w:p>
+      <w:pPr>
+        <w:rPr>
+          <w:sz w:val="28"/>
+          <w:szCs w:val="28"/>
+        </w:rPr>
+      </w:pPr>
+      <w:r>
+        <w:rPr>
+          <w:sz w:val="28"/>
+          <w:szCs w:val="28"/>
+        </w:rPr>
+        <w:t>Bei diesem Beispiel sind zwei Geregelte Kreuzungen definiert. Beim Initialisieren würde dann daraus eine Ungeregelte</w:t>
+      </w:r>
+      <w:r>
+        <w:rPr>
+          <w:sz w:val="28"/>
+          <w:szCs w:val="28"/>
+        </w:rPr>
+        <w:t xml:space="preserve"> Kreuzung, sowie 7 </w:t>
+      </w:r>
+      <w:proofErr w:type="spellStart"/>
+      <w:r>
+        <w:rPr>
+          <w:sz w:val="28"/>
+          <w:szCs w:val="28"/>
+        </w:rPr>
+        <w:t>Entrypoints</w:t>
+      </w:r>
+      <w:proofErr w:type="spellEnd"/>
+      <w:r>
+        <w:rPr>
+          <w:sz w:val="28"/>
+          <w:szCs w:val="28"/>
+        </w:rPr>
+        <w:t xml:space="preserve"> für Fahrzeuge resultieren (siehe folgende Abb.).</w:t>
+      </w:r>
+    </w:p>
+    <w:p>
+      <w:pPr>
+        <w:rPr>
+          <w:noProof/>
+          <w:sz w:val="28"/>
+          <w:szCs w:val="28"/>
+          <w:lang w:eastAsia="en-GB"/>
+        </w:rPr>
+      </w:pPr>
+    </w:p>
+    <w:p>
+      <w:pPr>
+        <w:keepNext/>
+        <w:jc w:val="center"/>
+      </w:pPr>
+      <w:r>
+        <w:rPr>
+          <w:noProof/>
+          <w:sz w:val="28"/>
+          <w:szCs w:val="28"/>
+          <w:lang w:val="en-GB" w:eastAsia="en-GB"/>
+        </w:rPr>
+        <w:lastRenderedPageBreak/>
+        <w:drawing>
+          <wp:inline distT="0" distB="0" distL="0" distR="0" wp14:anchorId="64881C8C" wp14:editId="54BC09D7">
+            <wp:extent cx="4019909" cy="4239491"/>
+            <wp:effectExtent l="0" t="0" r="0" b="8890"/>
+            <wp:docPr id="1" name="Grafik 1" descr="D:\Dropbox\MASTER\20170402_150345.jpg"/>
+            <wp:cNvGraphicFramePr>
+              <a:graphicFrameLocks xmlns:a="http://schemas.openxmlformats.org/drawingml/2006/main" noChangeAspect="1"/>
+            </wp:cNvGraphicFramePr>
+            <a:graphic xmlns:a="http://schemas.openxmlformats.org/drawingml/2006/main">
+              <a:graphicData uri="http://schemas.openxmlformats.org/drawingml/2006/picture">
+                <pic:pic xmlns:pic="http://schemas.openxmlformats.org/drawingml/2006/picture">
+                  <pic:nvPicPr>
+                    <pic:cNvPr id="0" name="Picture 1" descr="D:\Dropbox\MASTER\20170402_150345.jpg"/>
+                    <pic:cNvPicPr>
+                      <a:picLocks noChangeAspect="1" noChangeArrowheads="1"/>
+                    </pic:cNvPicPr>
+                  </pic:nvPicPr>
+                  <pic:blipFill rotWithShape="1">
+                    <a:blip r:embed="rId9" cstate="print">
+                      <a:extLst>
+                        <a:ext uri="{28A0092B-C50C-407E-A947-70E740481C1C}">
+                          <a14:useLocalDpi xmlns:a14="http://schemas.microsoft.com/office/drawing/2010/main" val="0"/>
+                        </a:ext>
+                      </a:extLst>
+                    </a:blip>
+                    <a:srcRect l="1865" t="21114" b="20657"/>
+                    <a:stretch/>
+                  </pic:blipFill>
+                  <pic:spPr bwMode="auto">
+                    <a:xfrm>
+                      <a:off x="0" y="0"/>
+                      <a:ext cx="4022455" cy="4242176"/>
+                    </a:xfrm>
+                    <a:prstGeom prst="rect">
+                      <a:avLst/>
+                    </a:prstGeom>
+                    <a:noFill/>
+                    <a:ln>
+                      <a:noFill/>
+                    </a:ln>
+                    <a:extLst>
+                      <a:ext uri="{53640926-AAD7-44D8-BBD7-CCE9431645EC}">
+                        <a14:shadowObscured xmlns:a14="http://schemas.microsoft.com/office/drawing/2010/main"/>
+                      </a:ext>
+                    </a:extLst>
+                  </pic:spPr>
+                </pic:pic>
+              </a:graphicData>
+            </a:graphic>
+          </wp:inline>
+        </w:drawing>
+      </w:r>
+    </w:p>
+    <w:p>
+      <w:pPr>
+        <w:pStyle w:val="Beschriftung"/>
+        <w:jc w:val="center"/>
+        <w:rPr>
+          <w:sz w:val="28"/>
+          <w:szCs w:val="28"/>
+        </w:rPr>
+      </w:pPr>
+      <w:proofErr w:type="spellStart"/>
+      <w:r>
+        <w:t>Figure</w:t>
+      </w:r>
+      <w:proofErr w:type="spellEnd"/>
+      <w:r>
+        <w:t xml:space="preserve"> </w:t>
+      </w:r>
+      <w:fldSimple w:instr=" SEQ Figure \* ARABIC ">
+        <w:r>
+          <w:rPr>
+            <w:noProof/>
+          </w:rPr>
+          <w:t>1</w:t>
+        </w:r>
+      </w:fldSimple>
+      <w:r>
+        <w:rPr>
+          <w:noProof/>
+        </w:rPr>
+        <w:t>: 500x500 Canvas</w:t>
+      </w:r>
+    </w:p>
+    <w:p>
+      <w:pPr>
+        <w:rPr>
+          <w:sz w:val="28"/>
+          <w:szCs w:val="28"/>
+        </w:rPr>
+      </w:pPr>
+    </w:p>
+    <w:p>
+      <w:pPr>
+        <w:rPr>
+          <w:sz w:val="28"/>
+          <w:szCs w:val="28"/>
+        </w:rPr>
+      </w:pPr>
+    </w:p>
+    <w:p>
+      <w:pPr>
         <w:rPr>
           <w:b/>
           <w:sz w:val="28"/>
           <w:szCs w:val="28"/>
         </w:rPr>
-        <w:t xml:space="preserve">Straßennetz: </w:t>
-      </w:r>
-    </w:p>
-    <w:p>
-      <w:pPr>
-        <w:rPr>
-          <w:sz w:val="28"/>
-          <w:szCs w:val="28"/>
-        </w:rPr>
-      </w:pPr>
-      <w:r>
-        <w:rPr>
-          <w:sz w:val="28"/>
-          <w:szCs w:val="28"/>
-        </w:rPr>
-        <w:t xml:space="preserve">In diesem Abschnitt wird festgelegt, welche Elemente die Umgebung ausmacht. In der Verkehrssimulation wird es </w:t>
-      </w:r>
-      <w:r>
-        <w:rPr>
-          <w:sz w:val="28"/>
-          <w:szCs w:val="28"/>
-        </w:rPr>
-        <w:t>Kreuzungselement</w:t>
-      </w:r>
-      <w:r>
-        <w:rPr>
-          <w:sz w:val="28"/>
-          <w:szCs w:val="28"/>
-        </w:rPr>
-        <w:t>e geben, welche geregelt und ungeregelt sind sowie auch ein</w:t>
-      </w:r>
-      <w:r>
-        <w:rPr>
-          <w:sz w:val="28"/>
-          <w:szCs w:val="28"/>
-        </w:rPr>
-        <w:t xml:space="preserve"> Straßenelement</w:t>
-      </w:r>
-      <w:r>
-        <w:rPr>
-          <w:sz w:val="28"/>
-          <w:szCs w:val="28"/>
-        </w:rPr>
-        <w:t xml:space="preserve">. Welches die Kreuzungen miteinander verbindet. Dies soll automatisch geschehen. Steigungen sollten ebenfalls umgesetzt werden. </w:t>
-      </w:r>
-    </w:p>
-    <w:p>
-      <w:pPr>
-        <w:rPr>
-          <w:sz w:val="28"/>
-          <w:szCs w:val="28"/>
-        </w:rPr>
-      </w:pPr>
-    </w:p>
-    <w:p>
-      <w:pPr>
+      </w:pPr>
+      <w:r>
         <w:rPr>
           <w:b/>
           <w:sz w:val="28"/>
           <w:szCs w:val="28"/>
         </w:rPr>
-      </w:pPr>
-      <w:r>
+        <w:t>Straßenverkehrsregeln:</w:t>
+      </w:r>
+    </w:p>
+    <w:p>
+      <w:pPr>
+        <w:rPr>
+          <w:sz w:val="28"/>
+          <w:szCs w:val="28"/>
+        </w:rPr>
+      </w:pPr>
+      <w:r>
+        <w:rPr>
+          <w:sz w:val="28"/>
+          <w:szCs w:val="28"/>
+        </w:rPr>
+        <w:t xml:space="preserve">Eine weitere Unterteilung werden die Straßenverkehrsregeln sein. Hierbei wird es die Regeln „Rechts vor Links Regel“ sowie die </w:t>
+      </w:r>
+      <w:r>
+        <w:rPr>
+          <w:sz w:val="28"/>
+          <w:szCs w:val="28"/>
+        </w:rPr>
+        <w:t>„</w:t>
+      </w:r>
+      <w:r>
+        <w:rPr>
+          <w:sz w:val="28"/>
+          <w:szCs w:val="28"/>
+        </w:rPr>
+        <w:t>Gegenverkehrsregel</w:t>
+      </w:r>
+      <w:r>
+        <w:rPr>
+          <w:sz w:val="28"/>
+          <w:szCs w:val="28"/>
+        </w:rPr>
+        <w:t xml:space="preserve">“ geben. Ebenfalls sollten </w:t>
+      </w:r>
+      <w:r>
+        <w:rPr>
+          <w:sz w:val="28"/>
+          <w:szCs w:val="28"/>
+        </w:rPr>
+        <w:t>Straßenschild</w:t>
+      </w:r>
+      <w:r>
+        <w:rPr>
+          <w:sz w:val="28"/>
+          <w:szCs w:val="28"/>
+        </w:rPr>
+        <w:t>er</w:t>
+      </w:r>
+      <w:r>
+        <w:rPr>
+          <w:sz w:val="28"/>
+          <w:szCs w:val="28"/>
+        </w:rPr>
+        <w:t xml:space="preserve"> </w:t>
+      </w:r>
+      <w:r>
+        <w:rPr>
+          <w:sz w:val="28"/>
+          <w:szCs w:val="28"/>
+        </w:rPr>
+        <w:t xml:space="preserve">wie Stopp, Vorrang geben und die Vorrangstraße für eine geregelte Kreuzung und Straße sorgen. </w:t>
+      </w:r>
+    </w:p>
+    <w:p>
+      <w:pPr>
         <w:rPr>
           <w:b/>
           <w:sz w:val="28"/>
           <w:szCs w:val="28"/>
         </w:rPr>
-        <w:t>Straßenverkehrsregeln:</w:t>
-      </w:r>
-    </w:p>
-    <w:p>
-      <w:pPr>
-        <w:rPr>
-          <w:sz w:val="28"/>
-          <w:szCs w:val="28"/>
-        </w:rPr>
-      </w:pPr>
-      <w:r>
-        <w:rPr>
-          <w:sz w:val="28"/>
-          <w:szCs w:val="28"/>
-        </w:rPr>
-        <w:t xml:space="preserve">Eine weitere Unterteilung werden die Straßenverkehrsregeln sein. Hierbei wird es die Regeln „Rechts vor Links Regel“ sowie die </w:t>
-      </w:r>
-      <w:r>
-        <w:rPr>
-          <w:sz w:val="28"/>
-          <w:szCs w:val="28"/>
-        </w:rPr>
-        <w:t>„</w:t>
-      </w:r>
-      <w:r>
-        <w:rPr>
-          <w:sz w:val="28"/>
-          <w:szCs w:val="28"/>
-        </w:rPr>
-        <w:t>Gegenverkehrsregel</w:t>
-      </w:r>
-      <w:r>
-        <w:rPr>
-          <w:sz w:val="28"/>
-          <w:szCs w:val="28"/>
-        </w:rPr>
-        <w:t xml:space="preserve">“ geben. Ebenfalls sollten </w:t>
-      </w:r>
-      <w:r>
-        <w:rPr>
-          <w:sz w:val="28"/>
-          <w:szCs w:val="28"/>
-        </w:rPr>
-        <w:t>Straßenschild</w:t>
-      </w:r>
-      <w:r>
-        <w:rPr>
-          <w:sz w:val="28"/>
-          <w:szCs w:val="28"/>
-        </w:rPr>
-        <w:t>er</w:t>
-      </w:r>
-      <w:r>
-        <w:rPr>
-          <w:sz w:val="28"/>
-          <w:szCs w:val="28"/>
-        </w:rPr>
-        <w:t xml:space="preserve"> </w:t>
-      </w:r>
-      <w:r>
-        <w:rPr>
-          <w:sz w:val="28"/>
-          <w:szCs w:val="28"/>
-        </w:rPr>
-        <w:t xml:space="preserve">wie Stopp, Vorrang geben und die Vorrangstraße für eine geregelte Kreuzung und Straße sorgen. </w:t>
-      </w:r>
+      </w:pPr>
     </w:p>
     <w:p>
       <w:pPr>
@@ -481,21 +1996,12 @@
           <w:szCs w:val="28"/>
         </w:rPr>
       </w:pPr>
-    </w:p>
-    <w:p>
-      <w:pPr>
+      <w:r>
         <w:rPr>
           <w:b/>
           <w:sz w:val="28"/>
           <w:szCs w:val="28"/>
         </w:rPr>
-      </w:pPr>
-      <w:r>
-        <w:rPr>
-          <w:b/>
-          <w:sz w:val="28"/>
-          <w:szCs w:val="28"/>
-        </w:rPr>
         <w:t>Datenhaltung:</w:t>
       </w:r>
     </w:p>
@@ -518,65 +2024,90 @@
           <w:sz w:val="28"/>
           <w:szCs w:val="28"/>
         </w:rPr>
-        <w:t>wird eine zentrale Datenhaltung realisiert. Mit Files, welche beschrieben und ausgelesen werden, werden die Informationen zwischen den DLLs ausgetauscht</w:t>
-      </w:r>
-      <w:bookmarkStart w:id="0" w:name="_GoBack"/>
-      <w:bookmarkEnd w:id="0"/>
-      <w:r>
-        <w:rPr>
-          <w:sz w:val="28"/>
-          <w:szCs w:val="28"/>
-        </w:rPr>
-        <w:t xml:space="preserve">. </w:t>
-      </w:r>
-    </w:p>
-    <w:p>
-      <w:pPr>
-        <w:rPr>
-          <w:sz w:val="28"/>
-          <w:szCs w:val="28"/>
-        </w:rPr>
-      </w:pPr>
-    </w:p>
-    <w:p>
-      <w:pPr>
-        <w:rPr>
-          <w:sz w:val="28"/>
-          <w:szCs w:val="28"/>
-        </w:rPr>
-      </w:pPr>
-    </w:p>
-    <w:p>
-      <w:pPr>
-        <w:rPr>
-          <w:sz w:val="28"/>
-          <w:szCs w:val="28"/>
-        </w:rPr>
-      </w:pPr>
-    </w:p>
-    <w:p>
-      <w:pPr>
-        <w:rPr>
-          <w:sz w:val="28"/>
-          <w:szCs w:val="28"/>
-        </w:rPr>
-      </w:pPr>
-    </w:p>
-    <w:p>
-      <w:pPr>
-        <w:rPr>
-          <w:sz w:val="28"/>
-          <w:szCs w:val="28"/>
-        </w:rPr>
-      </w:pPr>
-    </w:p>
-    <w:p>
-      <w:pPr>
-        <w:rPr>
-          <w:sz w:val="28"/>
-          <w:szCs w:val="28"/>
-        </w:rPr>
-      </w:pPr>
+        <w:t xml:space="preserve">wird eine zentrale Datenhaltung realisiert. </w:t>
+      </w:r>
+      <w:commentRangeStart w:id="1"/>
+      <w:r>
+        <w:rPr>
+          <w:sz w:val="28"/>
+          <w:szCs w:val="28"/>
+        </w:rPr>
+        <w:t xml:space="preserve">Mit Files, welche beschrieben und ausgelesen werden, werden die Informationen zwischen den DLLs ausgetauscht. </w:t>
+      </w:r>
+      <w:commentRangeEnd w:id="1"/>
+      <w:r>
+        <w:rPr>
+          <w:rStyle w:val="Kommentarzeichen"/>
+        </w:rPr>
+        <w:commentReference w:id="1"/>
+      </w:r>
+    </w:p>
+    <w:p>
+      <w:pPr>
+        <w:rPr>
+          <w:sz w:val="28"/>
+          <w:szCs w:val="28"/>
+        </w:rPr>
+      </w:pPr>
+    </w:p>
+    <w:p>
+      <w:pPr>
+        <w:rPr>
+          <w:sz w:val="28"/>
+          <w:szCs w:val="28"/>
+        </w:rPr>
+      </w:pPr>
+    </w:p>
+    <w:p>
+      <w:pPr>
+        <w:rPr>
+          <w:sz w:val="28"/>
+          <w:szCs w:val="28"/>
+        </w:rPr>
+      </w:pPr>
+    </w:p>
+    <w:p>
+      <w:pPr>
+        <w:rPr>
+          <w:sz w:val="28"/>
+          <w:szCs w:val="28"/>
+        </w:rPr>
+      </w:pPr>
+      <w:r>
+        <w:rPr>
+          <w:sz w:val="28"/>
+          <w:szCs w:val="28"/>
+        </w:rPr>
+        <w:t>Hilfe:</w:t>
+      </w:r>
+    </w:p>
+    <w:p>
+      <w:pPr>
+        <w:rPr>
+          <w:sz w:val="28"/>
+          <w:szCs w:val="28"/>
+        </w:rPr>
+      </w:pPr>
+      <w:hyperlink r:id="rId10" w:history="1">
+        <w:r>
+          <w:rPr>
+            <w:rStyle w:val="Hyperlink"/>
+            <w:sz w:val="28"/>
+            <w:szCs w:val="28"/>
+          </w:rPr>
+          <w:t xml:space="preserve">Traffic-Simulation </w:t>
+        </w:r>
+        <w:proofErr w:type="spellStart"/>
+        <w:r>
+          <w:rPr>
+            <w:rStyle w:val="Hyperlink"/>
+            <w:sz w:val="28"/>
+            <w:szCs w:val="28"/>
+          </w:rPr>
+          <w:t>Github</w:t>
+        </w:r>
+        <w:proofErr w:type="spellEnd"/>
+      </w:hyperlink>
     </w:p>
     <w:p/>
     <w:p/>
@@ -590,8 +2121,449 @@
 </w:document>
 </file>
 
+<file path=word/comments.xml><?xml version="1.0" encoding="utf-8"?>
+<w:comments xmlns:wpc="http://schemas.microsoft.com/office/word/2010/wordprocessingCanvas" xmlns:mc="http://schemas.openxmlformats.org/markup-compatibility/2006" xmlns:o="urn:schemas-microsoft-com:office:office" xmlns:r="http://schemas.openxmlformats.org/officeDocument/2006/relationships" xmlns:m="http://schemas.openxmlformats.org/officeDocument/2006/math" xmlns:v="urn:schemas-microsoft-com:vml" xmlns:wp14="http://schemas.microsoft.com/office/word/2010/wordprocessingDrawing" xmlns:wp="http://schemas.openxmlformats.org/drawingml/2006/wordprocessingDrawing" xmlns:w10="urn:schemas-microsoft-com:office:word" xmlns:w="http://schemas.openxmlformats.org/wordprocessingml/2006/main" xmlns:w14="http://schemas.microsoft.com/office/word/2010/wordml" xmlns:w15="http://schemas.microsoft.com/office/word/2012/wordml" xmlns:wpg="http://schemas.microsoft.com/office/word/2010/wordprocessingGroup" xmlns:wpi="http://schemas.microsoft.com/office/word/2010/wordprocessingInk" xmlns:wne="http://schemas.microsoft.com/office/word/2006/wordml" xmlns:wps="http://schemas.microsoft.com/office/word/2010/wordprocessingShape" mc:Ignorable="w14 w15 wp14">
+  <w:comment w:id="0" w:author="Wieser Martin" w:date="2017-04-02T15:22:00Z" w:initials="WM">
+    <w:p>
+      <w:pPr>
+        <w:pStyle w:val="Kommentartext"/>
+      </w:pPr>
+      <w:r>
+        <w:rPr>
+          <w:rStyle w:val="Kommentarzeichen"/>
+        </w:rPr>
+        <w:annotationRef/>
+      </w:r>
+      <w:proofErr w:type="spellStart"/>
+      <w:r>
+        <w:t>Anyone</w:t>
+      </w:r>
+      <w:proofErr w:type="spellEnd"/>
+      <w:r>
+        <w:t xml:space="preserve"> </w:t>
+      </w:r>
+      <w:proofErr w:type="spellStart"/>
+      <w:r>
+        <w:t>with</w:t>
+      </w:r>
+      <w:proofErr w:type="spellEnd"/>
+      <w:r>
+        <w:t xml:space="preserve"> </w:t>
+      </w:r>
+      <w:proofErr w:type="spellStart"/>
+      <w:r>
+        <w:t>better</w:t>
+      </w:r>
+      <w:proofErr w:type="spellEnd"/>
+      <w:r>
+        <w:t xml:space="preserve"> </w:t>
+      </w:r>
+      <w:proofErr w:type="spellStart"/>
+      <w:r>
+        <w:t>experiences</w:t>
+      </w:r>
+      <w:proofErr w:type="spellEnd"/>
+      <w:r>
+        <w:t>?</w:t>
+      </w:r>
+    </w:p>
+  </w:comment>
+  <w:comment w:id="1" w:author="Wieser Martin" w:date="2017-04-02T15:07:00Z" w:initials="WM">
+    <w:p>
+      <w:pPr>
+        <w:pStyle w:val="Kommentartext"/>
+      </w:pPr>
+      <w:r>
+        <w:rPr>
+          <w:rStyle w:val="Kommentarzeichen"/>
+        </w:rPr>
+        <w:annotationRef/>
+      </w:r>
+      <w:r>
+        <w:t>~</w:t>
+      </w:r>
+      <w:proofErr w:type="spellStart"/>
+      <w:r>
+        <w:t>formulierung</w:t>
+      </w:r>
+      <w:bookmarkStart w:id="2" w:name="_GoBack"/>
+      <w:bookmarkEnd w:id="2"/>
+      <w:proofErr w:type="spellEnd"/>
+    </w:p>
+  </w:comment>
+</w:comments>
+</file>
+
+<file path=word/commentsExtended.xml><?xml version="1.0" encoding="utf-8"?>
+<w15:commentsEx xmlns:wpc="http://schemas.microsoft.com/office/word/2010/wordprocessingCanvas" xmlns:mc="http://schemas.openxmlformats.org/markup-compatibility/2006" xmlns:o="urn:schemas-microsoft-com:office:office" xmlns:r="http://schemas.openxmlformats.org/officeDocument/2006/relationships" xmlns:m="http://schemas.openxmlformats.org/officeDocument/2006/math" xmlns:v="urn:schemas-microsoft-com:vml" xmlns:wp14="http://schemas.microsoft.com/office/word/2010/wordprocessingDrawing" xmlns:wp="http://schemas.openxmlformats.org/drawingml/2006/wordprocessingDrawing" xmlns:w10="urn:schemas-microsoft-com:office:word" xmlns:w="http://schemas.openxmlformats.org/wordprocessingml/2006/main" xmlns:w14="http://schemas.microsoft.com/office/word/2010/wordml" xmlns:w15="http://schemas.microsoft.com/office/word/2012/wordml" xmlns:wpg="http://schemas.microsoft.com/office/word/2010/wordprocessingGroup" xmlns:wpi="http://schemas.microsoft.com/office/word/2010/wordprocessingInk" xmlns:wne="http://schemas.microsoft.com/office/word/2006/wordml" xmlns:wps="http://schemas.microsoft.com/office/word/2010/wordprocessingShape" mc:Ignorable="w14 w15 wp14">
+  <w15:commentEx w15:paraId="19953943" w15:done="0"/>
+  <w15:commentEx w15:paraId="4CD254EC" w15:done="0"/>
+</w15:commentsEx>
+</file>
+
+<file path=word/numbering.xml><?xml version="1.0" encoding="utf-8"?>
+<w:numbering xmlns:wpc="http://schemas.microsoft.com/office/word/2010/wordprocessingCanvas" xmlns:mc="http://schemas.openxmlformats.org/markup-compatibility/2006" xmlns:o="urn:schemas-microsoft-com:office:office" xmlns:r="http://schemas.openxmlformats.org/officeDocument/2006/relationships" xmlns:m="http://schemas.openxmlformats.org/officeDocument/2006/math" xmlns:v="urn:schemas-microsoft-com:vml" xmlns:wp14="http://schemas.microsoft.com/office/word/2010/wordprocessingDrawing" xmlns:wp="http://schemas.openxmlformats.org/drawingml/2006/wordprocessingDrawing" xmlns:w10="urn:schemas-microsoft-com:office:word" xmlns:w="http://schemas.openxmlformats.org/wordprocessingml/2006/main" xmlns:w14="http://schemas.microsoft.com/office/word/2010/wordml" xmlns:w15="http://schemas.microsoft.com/office/word/2012/wordml" xmlns:wpg="http://schemas.microsoft.com/office/word/2010/wordprocessingGroup" xmlns:wpi="http://schemas.microsoft.com/office/word/2010/wordprocessingInk" xmlns:wne="http://schemas.microsoft.com/office/word/2006/wordml" xmlns:wps="http://schemas.microsoft.com/office/word/2010/wordprocessingShape" mc:Ignorable="w14 w15 wp14">
+  <w:abstractNum w:abstractNumId="0" w15:restartNumberingAfterBreak="0">
+    <w:nsid w:val="246A298F"/>
+    <w:multiLevelType w:val="hybridMultilevel"/>
+    <w:tmpl w:val="F92A5B5A"/>
+    <w:lvl w:ilvl="0" w:tplc="08090001">
+      <w:start w:val="1"/>
+      <w:numFmt w:val="bullet"/>
+      <w:lvlText w:val=""/>
+      <w:lvlJc w:val="left"/>
+      <w:pPr>
+        <w:ind w:left="720" w:hanging="360"/>
+      </w:pPr>
+      <w:rPr>
+        <w:rFonts w:ascii="Symbol" w:hAnsi="Symbol" w:hint="default"/>
+      </w:rPr>
+    </w:lvl>
+    <w:lvl w:ilvl="1" w:tplc="08090003" w:tentative="1">
+      <w:start w:val="1"/>
+      <w:numFmt w:val="bullet"/>
+      <w:lvlText w:val="o"/>
+      <w:lvlJc w:val="left"/>
+      <w:pPr>
+        <w:ind w:left="1440" w:hanging="360"/>
+      </w:pPr>
+      <w:rPr>
+        <w:rFonts w:ascii="Courier New" w:hAnsi="Courier New" w:cs="Courier New" w:hint="default"/>
+      </w:rPr>
+    </w:lvl>
+    <w:lvl w:ilvl="2" w:tplc="08090005" w:tentative="1">
+      <w:start w:val="1"/>
+      <w:numFmt w:val="bullet"/>
+      <w:lvlText w:val=""/>
+      <w:lvlJc w:val="left"/>
+      <w:pPr>
+        <w:ind w:left="2160" w:hanging="360"/>
+      </w:pPr>
+      <w:rPr>
+        <w:rFonts w:ascii="Wingdings" w:hAnsi="Wingdings" w:hint="default"/>
+      </w:rPr>
+    </w:lvl>
+    <w:lvl w:ilvl="3" w:tplc="08090001" w:tentative="1">
+      <w:start w:val="1"/>
+      <w:numFmt w:val="bullet"/>
+      <w:lvlText w:val=""/>
+      <w:lvlJc w:val="left"/>
+      <w:pPr>
+        <w:ind w:left="2880" w:hanging="360"/>
+      </w:pPr>
+      <w:rPr>
+        <w:rFonts w:ascii="Symbol" w:hAnsi="Symbol" w:hint="default"/>
+      </w:rPr>
+    </w:lvl>
+    <w:lvl w:ilvl="4" w:tplc="08090003" w:tentative="1">
+      <w:start w:val="1"/>
+      <w:numFmt w:val="bullet"/>
+      <w:lvlText w:val="o"/>
+      <w:lvlJc w:val="left"/>
+      <w:pPr>
+        <w:ind w:left="3600" w:hanging="360"/>
+      </w:pPr>
+      <w:rPr>
+        <w:rFonts w:ascii="Courier New" w:hAnsi="Courier New" w:cs="Courier New" w:hint="default"/>
+      </w:rPr>
+    </w:lvl>
+    <w:lvl w:ilvl="5" w:tplc="08090005" w:tentative="1">
+      <w:start w:val="1"/>
+      <w:numFmt w:val="bullet"/>
+      <w:lvlText w:val=""/>
+      <w:lvlJc w:val="left"/>
+      <w:pPr>
+        <w:ind w:left="4320" w:hanging="360"/>
+      </w:pPr>
+      <w:rPr>
+        <w:rFonts w:ascii="Wingdings" w:hAnsi="Wingdings" w:hint="default"/>
+      </w:rPr>
+    </w:lvl>
+    <w:lvl w:ilvl="6" w:tplc="08090001" w:tentative="1">
+      <w:start w:val="1"/>
+      <w:numFmt w:val="bullet"/>
+      <w:lvlText w:val=""/>
+      <w:lvlJc w:val="left"/>
+      <w:pPr>
+        <w:ind w:left="5040" w:hanging="360"/>
+      </w:pPr>
+      <w:rPr>
+        <w:rFonts w:ascii="Symbol" w:hAnsi="Symbol" w:hint="default"/>
+      </w:rPr>
+    </w:lvl>
+    <w:lvl w:ilvl="7" w:tplc="08090003" w:tentative="1">
+      <w:start w:val="1"/>
+      <w:numFmt w:val="bullet"/>
+      <w:lvlText w:val="o"/>
+      <w:lvlJc w:val="left"/>
+      <w:pPr>
+        <w:ind w:left="5760" w:hanging="360"/>
+      </w:pPr>
+      <w:rPr>
+        <w:rFonts w:ascii="Courier New" w:hAnsi="Courier New" w:cs="Courier New" w:hint="default"/>
+      </w:rPr>
+    </w:lvl>
+    <w:lvl w:ilvl="8" w:tplc="08090005" w:tentative="1">
+      <w:start w:val="1"/>
+      <w:numFmt w:val="bullet"/>
+      <w:lvlText w:val=""/>
+      <w:lvlJc w:val="left"/>
+      <w:pPr>
+        <w:ind w:left="6480" w:hanging="360"/>
+      </w:pPr>
+      <w:rPr>
+        <w:rFonts w:ascii="Wingdings" w:hAnsi="Wingdings" w:hint="default"/>
+      </w:rPr>
+    </w:lvl>
+  </w:abstractNum>
+  <w:abstractNum w:abstractNumId="1" w15:restartNumberingAfterBreak="0">
+    <w:nsid w:val="42EF1D1F"/>
+    <w:multiLevelType w:val="hybridMultilevel"/>
+    <w:tmpl w:val="CBB42DF0"/>
+    <w:lvl w:ilvl="0" w:tplc="08090001">
+      <w:start w:val="1"/>
+      <w:numFmt w:val="bullet"/>
+      <w:lvlText w:val=""/>
+      <w:lvlJc w:val="left"/>
+      <w:pPr>
+        <w:ind w:left="720" w:hanging="360"/>
+      </w:pPr>
+      <w:rPr>
+        <w:rFonts w:ascii="Symbol" w:hAnsi="Symbol" w:hint="default"/>
+      </w:rPr>
+    </w:lvl>
+    <w:lvl w:ilvl="1" w:tplc="08090003" w:tentative="1">
+      <w:start w:val="1"/>
+      <w:numFmt w:val="bullet"/>
+      <w:lvlText w:val="o"/>
+      <w:lvlJc w:val="left"/>
+      <w:pPr>
+        <w:ind w:left="1440" w:hanging="360"/>
+      </w:pPr>
+      <w:rPr>
+        <w:rFonts w:ascii="Courier New" w:hAnsi="Courier New" w:cs="Courier New" w:hint="default"/>
+      </w:rPr>
+    </w:lvl>
+    <w:lvl w:ilvl="2" w:tplc="08090005" w:tentative="1">
+      <w:start w:val="1"/>
+      <w:numFmt w:val="bullet"/>
+      <w:lvlText w:val=""/>
+      <w:lvlJc w:val="left"/>
+      <w:pPr>
+        <w:ind w:left="2160" w:hanging="360"/>
+      </w:pPr>
+      <w:rPr>
+        <w:rFonts w:ascii="Wingdings" w:hAnsi="Wingdings" w:hint="default"/>
+      </w:rPr>
+    </w:lvl>
+    <w:lvl w:ilvl="3" w:tplc="08090001" w:tentative="1">
+      <w:start w:val="1"/>
+      <w:numFmt w:val="bullet"/>
+      <w:lvlText w:val=""/>
+      <w:lvlJc w:val="left"/>
+      <w:pPr>
+        <w:ind w:left="2880" w:hanging="360"/>
+      </w:pPr>
+      <w:rPr>
+        <w:rFonts w:ascii="Symbol" w:hAnsi="Symbol" w:hint="default"/>
+      </w:rPr>
+    </w:lvl>
+    <w:lvl w:ilvl="4" w:tplc="08090003" w:tentative="1">
+      <w:start w:val="1"/>
+      <w:numFmt w:val="bullet"/>
+      <w:lvlText w:val="o"/>
+      <w:lvlJc w:val="left"/>
+      <w:pPr>
+        <w:ind w:left="3600" w:hanging="360"/>
+      </w:pPr>
+      <w:rPr>
+        <w:rFonts w:ascii="Courier New" w:hAnsi="Courier New" w:cs="Courier New" w:hint="default"/>
+      </w:rPr>
+    </w:lvl>
+    <w:lvl w:ilvl="5" w:tplc="08090005" w:tentative="1">
+      <w:start w:val="1"/>
+      <w:numFmt w:val="bullet"/>
+      <w:lvlText w:val=""/>
+      <w:lvlJc w:val="left"/>
+      <w:pPr>
+        <w:ind w:left="4320" w:hanging="360"/>
+      </w:pPr>
+      <w:rPr>
+        <w:rFonts w:ascii="Wingdings" w:hAnsi="Wingdings" w:hint="default"/>
+      </w:rPr>
+    </w:lvl>
+    <w:lvl w:ilvl="6" w:tplc="08090001" w:tentative="1">
+      <w:start w:val="1"/>
+      <w:numFmt w:val="bullet"/>
+      <w:lvlText w:val=""/>
+      <w:lvlJc w:val="left"/>
+      <w:pPr>
+        <w:ind w:left="5040" w:hanging="360"/>
+      </w:pPr>
+      <w:rPr>
+        <w:rFonts w:ascii="Symbol" w:hAnsi="Symbol" w:hint="default"/>
+      </w:rPr>
+    </w:lvl>
+    <w:lvl w:ilvl="7" w:tplc="08090003" w:tentative="1">
+      <w:start w:val="1"/>
+      <w:numFmt w:val="bullet"/>
+      <w:lvlText w:val="o"/>
+      <w:lvlJc w:val="left"/>
+      <w:pPr>
+        <w:ind w:left="5760" w:hanging="360"/>
+      </w:pPr>
+      <w:rPr>
+        <w:rFonts w:ascii="Courier New" w:hAnsi="Courier New" w:cs="Courier New" w:hint="default"/>
+      </w:rPr>
+    </w:lvl>
+    <w:lvl w:ilvl="8" w:tplc="08090005" w:tentative="1">
+      <w:start w:val="1"/>
+      <w:numFmt w:val="bullet"/>
+      <w:lvlText w:val=""/>
+      <w:lvlJc w:val="left"/>
+      <w:pPr>
+        <w:ind w:left="6480" w:hanging="360"/>
+      </w:pPr>
+      <w:rPr>
+        <w:rFonts w:ascii="Wingdings" w:hAnsi="Wingdings" w:hint="default"/>
+      </w:rPr>
+    </w:lvl>
+  </w:abstractNum>
+  <w:abstractNum w:abstractNumId="2" w15:restartNumberingAfterBreak="0">
+    <w:nsid w:val="43974BC8"/>
+    <w:multiLevelType w:val="hybridMultilevel"/>
+    <w:tmpl w:val="096CED2C"/>
+    <w:lvl w:ilvl="0" w:tplc="0809000F">
+      <w:start w:val="1"/>
+      <w:numFmt w:val="decimal"/>
+      <w:lvlText w:val="%1."/>
+      <w:lvlJc w:val="left"/>
+      <w:pPr>
+        <w:ind w:left="720" w:hanging="360"/>
+      </w:pPr>
+      <w:rPr>
+        <w:rFonts w:hint="default"/>
+      </w:rPr>
+    </w:lvl>
+    <w:lvl w:ilvl="1" w:tplc="08090003" w:tentative="1">
+      <w:start w:val="1"/>
+      <w:numFmt w:val="bullet"/>
+      <w:lvlText w:val="o"/>
+      <w:lvlJc w:val="left"/>
+      <w:pPr>
+        <w:ind w:left="1440" w:hanging="360"/>
+      </w:pPr>
+      <w:rPr>
+        <w:rFonts w:ascii="Courier New" w:hAnsi="Courier New" w:cs="Courier New" w:hint="default"/>
+      </w:rPr>
+    </w:lvl>
+    <w:lvl w:ilvl="2" w:tplc="08090005" w:tentative="1">
+      <w:start w:val="1"/>
+      <w:numFmt w:val="bullet"/>
+      <w:lvlText w:val=""/>
+      <w:lvlJc w:val="left"/>
+      <w:pPr>
+        <w:ind w:left="2160" w:hanging="360"/>
+      </w:pPr>
+      <w:rPr>
+        <w:rFonts w:ascii="Wingdings" w:hAnsi="Wingdings" w:hint="default"/>
+      </w:rPr>
+    </w:lvl>
+    <w:lvl w:ilvl="3" w:tplc="08090001" w:tentative="1">
+      <w:start w:val="1"/>
+      <w:numFmt w:val="bullet"/>
+      <w:lvlText w:val=""/>
+      <w:lvlJc w:val="left"/>
+      <w:pPr>
+        <w:ind w:left="2880" w:hanging="360"/>
+      </w:pPr>
+      <w:rPr>
+        <w:rFonts w:ascii="Symbol" w:hAnsi="Symbol" w:hint="default"/>
+      </w:rPr>
+    </w:lvl>
+    <w:lvl w:ilvl="4" w:tplc="08090003" w:tentative="1">
+      <w:start w:val="1"/>
+      <w:numFmt w:val="bullet"/>
+      <w:lvlText w:val="o"/>
+      <w:lvlJc w:val="left"/>
+      <w:pPr>
+        <w:ind w:left="3600" w:hanging="360"/>
+      </w:pPr>
+      <w:rPr>
+        <w:rFonts w:ascii="Courier New" w:hAnsi="Courier New" w:cs="Courier New" w:hint="default"/>
+      </w:rPr>
+    </w:lvl>
+    <w:lvl w:ilvl="5" w:tplc="08090005" w:tentative="1">
+      <w:start w:val="1"/>
+      <w:numFmt w:val="bullet"/>
+      <w:lvlText w:val=""/>
+      <w:lvlJc w:val="left"/>
+      <w:pPr>
+        <w:ind w:left="4320" w:hanging="360"/>
+      </w:pPr>
+      <w:rPr>
+        <w:rFonts w:ascii="Wingdings" w:hAnsi="Wingdings" w:hint="default"/>
+      </w:rPr>
+    </w:lvl>
+    <w:lvl w:ilvl="6" w:tplc="08090001" w:tentative="1">
+      <w:start w:val="1"/>
+      <w:numFmt w:val="bullet"/>
+      <w:lvlText w:val=""/>
+      <w:lvlJc w:val="left"/>
+      <w:pPr>
+        <w:ind w:left="5040" w:hanging="360"/>
+      </w:pPr>
+      <w:rPr>
+        <w:rFonts w:ascii="Symbol" w:hAnsi="Symbol" w:hint="default"/>
+      </w:rPr>
+    </w:lvl>
+    <w:lvl w:ilvl="7" w:tplc="08090003" w:tentative="1">
+      <w:start w:val="1"/>
+      <w:numFmt w:val="bullet"/>
+      <w:lvlText w:val="o"/>
+      <w:lvlJc w:val="left"/>
+      <w:pPr>
+        <w:ind w:left="5760" w:hanging="360"/>
+      </w:pPr>
+      <w:rPr>
+        <w:rFonts w:ascii="Courier New" w:hAnsi="Courier New" w:cs="Courier New" w:hint="default"/>
+      </w:rPr>
+    </w:lvl>
+    <w:lvl w:ilvl="8" w:tplc="08090005" w:tentative="1">
+      <w:start w:val="1"/>
+      <w:numFmt w:val="bullet"/>
+      <w:lvlText w:val=""/>
+      <w:lvlJc w:val="left"/>
+      <w:pPr>
+        <w:ind w:left="6480" w:hanging="360"/>
+      </w:pPr>
+      <w:rPr>
+        <w:rFonts w:ascii="Wingdings" w:hAnsi="Wingdings" w:hint="default"/>
+      </w:rPr>
+    </w:lvl>
+  </w:abstractNum>
+  <w:num w:numId="1">
+    <w:abstractNumId w:val="0"/>
+  </w:num>
+  <w:num w:numId="2">
+    <w:abstractNumId w:val="2"/>
+  </w:num>
+  <w:num w:numId="3">
+    <w:abstractNumId w:val="1"/>
+  </w:num>
+</w:numbering>
+</file>
+
+<file path=word/people.xml><?xml version="1.0" encoding="utf-8"?>
+<w15:people xmlns:wpc="http://schemas.microsoft.com/office/word/2010/wordprocessingCanvas" xmlns:mc="http://schemas.openxmlformats.org/markup-compatibility/2006" xmlns:o="urn:schemas-microsoft-com:office:office" xmlns:r="http://schemas.openxmlformats.org/officeDocument/2006/relationships" xmlns:m="http://schemas.openxmlformats.org/officeDocument/2006/math" xmlns:v="urn:schemas-microsoft-com:vml" xmlns:wp14="http://schemas.microsoft.com/office/word/2010/wordprocessingDrawing" xmlns:wp="http://schemas.openxmlformats.org/drawingml/2006/wordprocessingDrawing" xmlns:w10="urn:schemas-microsoft-com:office:word" xmlns:w="http://schemas.openxmlformats.org/wordprocessingml/2006/main" xmlns:w14="http://schemas.microsoft.com/office/word/2010/wordml" xmlns:w15="http://schemas.microsoft.com/office/word/2012/wordml" xmlns:wpg="http://schemas.microsoft.com/office/word/2010/wordprocessingGroup" xmlns:wpi="http://schemas.microsoft.com/office/word/2010/wordprocessingInk" xmlns:wne="http://schemas.microsoft.com/office/word/2006/wordml" xmlns:wps="http://schemas.microsoft.com/office/word/2010/wordprocessingShape" mc:Ignorable="w14 w15 wp14">
+  <w15:person w15:author="Wieser Martin">
+    <w15:presenceInfo w15:providerId="None" w15:userId="Wieser Martin"/>
+  </w15:person>
+</w15:people>
+</file>
+
 <file path=word/styles.xml><?xml version="1.0" encoding="utf-8"?>
-<w:styles xmlns:mc="http://schemas.openxmlformats.org/markup-compatibility/2006" xmlns:r="http://schemas.openxmlformats.org/officeDocument/2006/relationships" xmlns:w="http://schemas.openxmlformats.org/wordprocessingml/2006/main" xmlns:w14="http://schemas.microsoft.com/office/word/2010/wordml" xmlns:w15="http://schemas.microsoft.com/office/word/2012/wordml" xmlns:w16se="http://schemas.microsoft.com/office/word/2015/wordml/symex" mc:Ignorable="w14 w15 w16se">
+<w:styles xmlns:mc="http://schemas.openxmlformats.org/markup-compatibility/2006" xmlns:r="http://schemas.openxmlformats.org/officeDocument/2006/relationships" xmlns:w="http://schemas.openxmlformats.org/wordprocessingml/2006/main" xmlns:w14="http://schemas.microsoft.com/office/word/2010/wordml" xmlns:w15="http://schemas.microsoft.com/office/word/2012/wordml" mc:Ignorable="w14 w15">
   <w:docDefaults>
     <w:rPrDefault>
       <w:rPr>
@@ -1011,6 +2983,157 @@
     <w:semiHidden/>
     <w:unhideWhenUsed/>
   </w:style>
+  <w:style w:type="paragraph" w:styleId="Listenabsatz">
+    <w:name w:val="List Paragraph"/>
+    <w:basedOn w:val="Standard"/>
+    <w:uiPriority w:val="34"/>
+    <w:qFormat/>
+    <w:rsid w:val="008C5F45"/>
+    <w:pPr>
+      <w:ind w:left="720"/>
+      <w:contextualSpacing/>
+    </w:pPr>
+  </w:style>
+  <w:style w:type="character" w:styleId="Hyperlink">
+    <w:name w:val="Hyperlink"/>
+    <w:basedOn w:val="Absatz-Standardschriftart"/>
+    <w:uiPriority w:val="99"/>
+    <w:unhideWhenUsed/>
+    <w:rsid w:val="00C8693A"/>
+    <w:rPr>
+      <w:color w:val="0563C1" w:themeColor="hyperlink"/>
+      <w:u w:val="single"/>
+    </w:rPr>
+  </w:style>
+  <w:style w:type="character" w:styleId="BesuchterHyperlink">
+    <w:name w:val="FollowedHyperlink"/>
+    <w:basedOn w:val="Absatz-Standardschriftart"/>
+    <w:uiPriority w:val="99"/>
+    <w:semiHidden/>
+    <w:unhideWhenUsed/>
+    <w:rsid w:val="00C8693A"/>
+    <w:rPr>
+      <w:color w:val="954F72" w:themeColor="followedHyperlink"/>
+      <w:u w:val="single"/>
+    </w:rPr>
+  </w:style>
+  <w:style w:type="character" w:styleId="Kommentarzeichen">
+    <w:name w:val="annotation reference"/>
+    <w:basedOn w:val="Absatz-Standardschriftart"/>
+    <w:uiPriority w:val="99"/>
+    <w:semiHidden/>
+    <w:unhideWhenUsed/>
+    <w:rsid w:val="0038388B"/>
+    <w:rPr>
+      <w:sz w:val="16"/>
+      <w:szCs w:val="16"/>
+    </w:rPr>
+  </w:style>
+  <w:style w:type="paragraph" w:styleId="Kommentartext">
+    <w:name w:val="annotation text"/>
+    <w:basedOn w:val="Standard"/>
+    <w:link w:val="KommentartextZchn"/>
+    <w:uiPriority w:val="99"/>
+    <w:semiHidden/>
+    <w:unhideWhenUsed/>
+    <w:rsid w:val="0038388B"/>
+    <w:pPr>
+      <w:spacing w:line="240" w:lineRule="auto"/>
+    </w:pPr>
+    <w:rPr>
+      <w:sz w:val="20"/>
+      <w:szCs w:val="20"/>
+    </w:rPr>
+  </w:style>
+  <w:style w:type="character" w:customStyle="1" w:styleId="KommentartextZchn">
+    <w:name w:val="Kommentartext Zchn"/>
+    <w:basedOn w:val="Absatz-Standardschriftart"/>
+    <w:link w:val="Kommentartext"/>
+    <w:uiPriority w:val="99"/>
+    <w:semiHidden/>
+    <w:rsid w:val="0038388B"/>
+    <w:rPr>
+      <w:sz w:val="20"/>
+      <w:szCs w:val="20"/>
+    </w:rPr>
+  </w:style>
+  <w:style w:type="paragraph" w:styleId="Kommentarthema">
+    <w:name w:val="annotation subject"/>
+    <w:basedOn w:val="Kommentartext"/>
+    <w:next w:val="Kommentartext"/>
+    <w:link w:val="KommentarthemaZchn"/>
+    <w:uiPriority w:val="99"/>
+    <w:semiHidden/>
+    <w:unhideWhenUsed/>
+    <w:rsid w:val="0038388B"/>
+    <w:rPr>
+      <w:b/>
+      <w:bCs/>
+    </w:rPr>
+  </w:style>
+  <w:style w:type="character" w:customStyle="1" w:styleId="KommentarthemaZchn">
+    <w:name w:val="Kommentarthema Zchn"/>
+    <w:basedOn w:val="KommentartextZchn"/>
+    <w:link w:val="Kommentarthema"/>
+    <w:uiPriority w:val="99"/>
+    <w:semiHidden/>
+    <w:rsid w:val="0038388B"/>
+    <w:rPr>
+      <w:b/>
+      <w:bCs/>
+      <w:sz w:val="20"/>
+      <w:szCs w:val="20"/>
+    </w:rPr>
+  </w:style>
+  <w:style w:type="paragraph" w:styleId="Sprechblasentext">
+    <w:name w:val="Balloon Text"/>
+    <w:basedOn w:val="Standard"/>
+    <w:link w:val="SprechblasentextZchn"/>
+    <w:uiPriority w:val="99"/>
+    <w:semiHidden/>
+    <w:unhideWhenUsed/>
+    <w:rsid w:val="0038388B"/>
+    <w:pPr>
+      <w:spacing w:after="0" w:line="240" w:lineRule="auto"/>
+    </w:pPr>
+    <w:rPr>
+      <w:rFonts w:ascii="Segoe UI" w:hAnsi="Segoe UI" w:cs="Segoe UI"/>
+      <w:sz w:val="18"/>
+      <w:szCs w:val="18"/>
+    </w:rPr>
+  </w:style>
+  <w:style w:type="character" w:customStyle="1" w:styleId="SprechblasentextZchn">
+    <w:name w:val="Sprechblasentext Zchn"/>
+    <w:basedOn w:val="Absatz-Standardschriftart"/>
+    <w:link w:val="Sprechblasentext"/>
+    <w:uiPriority w:val="99"/>
+    <w:semiHidden/>
+    <w:rsid w:val="0038388B"/>
+    <w:rPr>
+      <w:rFonts w:ascii="Segoe UI" w:hAnsi="Segoe UI" w:cs="Segoe UI"/>
+      <w:sz w:val="18"/>
+      <w:szCs w:val="18"/>
+    </w:rPr>
+  </w:style>
+  <w:style w:type="paragraph" w:styleId="Beschriftung">
+    <w:name w:val="caption"/>
+    <w:basedOn w:val="Standard"/>
+    <w:next w:val="Standard"/>
+    <w:uiPriority w:val="35"/>
+    <w:unhideWhenUsed/>
+    <w:qFormat/>
+    <w:rsid w:val="0038388B"/>
+    <w:pPr>
+      <w:spacing w:after="200" w:line="240" w:lineRule="auto"/>
+    </w:pPr>
+    <w:rPr>
+      <w:i/>
+      <w:iCs/>
+      <w:color w:val="44546A" w:themeColor="text2"/>
+      <w:sz w:val="18"/>
+      <w:szCs w:val="18"/>
+    </w:rPr>
+  </w:style>
 </w:styles>
 </file>
 

</xml_diff>

<commit_message>
added description Verkehrsteilnehmer to Word
</commit_message>
<xml_diff>
--- a/Planung/Planung.docx
+++ b/Planung/Planung.docx
@@ -1,6 +1,6 @@
 
 <file path=word/document.xml><?xml version="1.0" encoding="utf-8"?>
-<w:document xmlns:wpc="http://schemas.microsoft.com/office/word/2010/wordprocessingCanvas" xmlns:mc="http://schemas.openxmlformats.org/markup-compatibility/2006" xmlns:o="urn:schemas-microsoft-com:office:office" xmlns:r="http://schemas.openxmlformats.org/officeDocument/2006/relationships" xmlns:m="http://schemas.openxmlformats.org/officeDocument/2006/math" xmlns:v="urn:schemas-microsoft-com:vml" xmlns:wp14="http://schemas.microsoft.com/office/word/2010/wordprocessingDrawing" xmlns:wp="http://schemas.openxmlformats.org/drawingml/2006/wordprocessingDrawing" xmlns:w10="urn:schemas-microsoft-com:office:word" xmlns:w="http://schemas.openxmlformats.org/wordprocessingml/2006/main" xmlns:w14="http://schemas.microsoft.com/office/word/2010/wordml" xmlns:w15="http://schemas.microsoft.com/office/word/2012/wordml" xmlns:wpg="http://schemas.microsoft.com/office/word/2010/wordprocessingGroup" xmlns:wpi="http://schemas.microsoft.com/office/word/2010/wordprocessingInk" xmlns:wne="http://schemas.microsoft.com/office/word/2006/wordml" xmlns:wps="http://schemas.microsoft.com/office/word/2010/wordprocessingShape" mc:Ignorable="w14 w15 wp14">
+<w:document xmlns:wpc="http://schemas.microsoft.com/office/word/2010/wordprocessingCanvas" xmlns:mc="http://schemas.openxmlformats.org/markup-compatibility/2006" xmlns:o="urn:schemas-microsoft-com:office:office" xmlns:r="http://schemas.openxmlformats.org/officeDocument/2006/relationships" xmlns:m="http://schemas.openxmlformats.org/officeDocument/2006/math" xmlns:v="urn:schemas-microsoft-com:vml" xmlns:wp14="http://schemas.microsoft.com/office/word/2010/wordprocessingDrawing" xmlns:wp="http://schemas.openxmlformats.org/drawingml/2006/wordprocessingDrawing" xmlns:w10="urn:schemas-microsoft-com:office:word" xmlns:w="http://schemas.openxmlformats.org/wordprocessingml/2006/main" xmlns:w14="http://schemas.microsoft.com/office/word/2010/wordml" xmlns:wpg="http://schemas.microsoft.com/office/word/2010/wordprocessingGroup" xmlns:wpi="http://schemas.microsoft.com/office/word/2010/wordprocessingInk" xmlns:wne="http://schemas.microsoft.com/office/word/2006/wordml" xmlns:wps="http://schemas.microsoft.com/office/word/2010/wordprocessingShape" mc:Ignorable="w14 wp14">
   <w:body>
     <w:p>
       <w:pPr>
@@ -428,7 +428,7 @@
           <w:noProof/>
           <w:sz w:val="28"/>
           <w:szCs w:val="28"/>
-          <w:lang w:val="en-GB" w:eastAsia="en-GB"/>
+          <w:lang w:eastAsia="de-AT"/>
         </w:rPr>
         <w:lastRenderedPageBreak/>
         <w:drawing>
@@ -524,6 +524,22 @@
         </w:rPr>
         <w:t xml:space="preserve">In diesem Teil werden die Objekte der Verkehrsteilnehmer festgelegt. Es wird PKW sowie LKW realisiert. Weiters sollte der Teilnehmer standardmäßig als „gemäßigter Fahrer“ gesetzt werden. Es sollte trotzdem die Möglichkeit bestehen, alle Teilnehmer in Bezug auf Verhalten zu ändern (Auffahrverhalten, aggressiver Fahrstil). Die Fahrtrichtung der Verkehrsteilnehmer soll zufällig stattfinden. </w:t>
       </w:r>
+      <w:r>
+        <w:rPr>
+          <w:sz w:val="28"/>
+          <w:szCs w:val="28"/>
+        </w:rPr>
+        <w:t xml:space="preserve">Des Weiteren haben eine Fahrgeschwindigkeit (LKWs fahren langsamer, aggressive Fahrer fahren schneller). Auch wird festgelegt wo sich das Fahrzeug </w:t>
+      </w:r>
+      <w:bookmarkStart w:id="1" w:name="_GoBack"/>
+      <w:bookmarkEnd w:id="1"/>
+      <w:r>
+        <w:rPr>
+          <w:sz w:val="28"/>
+          <w:szCs w:val="28"/>
+        </w:rPr>
+        <w:t>im Straßennetz befindet.</w:t>
+      </w:r>
     </w:p>
     <w:p>
       <w:pPr>
@@ -659,7 +675,15 @@
           <w:sz w:val="28"/>
           <w:szCs w:val="28"/>
         </w:rPr>
-        <w:t>e geben, welche geregelt und ungeregelt sind sowie auch ein</w:t>
+        <w:t xml:space="preserve">e geben, welche geregelt </w:t>
+      </w:r>
+      <w:r>
+        <w:rPr>
+          <w:sz w:val="28"/>
+          <w:szCs w:val="28"/>
+        </w:rPr>
+        <w:lastRenderedPageBreak/>
+        <w:t>und ungeregelt sind sowie auch ein</w:t>
       </w:r>
       <w:r>
         <w:rPr>
@@ -673,15 +697,7 @@
           <w:sz w:val="28"/>
           <w:szCs w:val="28"/>
         </w:rPr>
-        <w:t xml:space="preserve">. Welches die Kreuzungen </w:t>
-      </w:r>
-      <w:r>
-        <w:rPr>
-          <w:sz w:val="28"/>
-          <w:szCs w:val="28"/>
-        </w:rPr>
-        <w:lastRenderedPageBreak/>
-        <w:t xml:space="preserve">miteinander verbindet. Dies soll automatisch geschehen. Steigungen sollten ebenfalls umgesetzt werden. </w:t>
+        <w:t xml:space="preserve">. Welches die Kreuzungen miteinander verbindet. Dies soll automatisch geschehen. Steigungen sollten ebenfalls umgesetzt werden. </w:t>
       </w:r>
     </w:p>
     <w:p>
@@ -716,14 +732,7 @@
           <w:sz w:val="28"/>
           <w:szCs w:val="28"/>
         </w:rPr>
-        <w:t>Kreuzungselement</w:t>
-      </w:r>
-      <w:r>
-        <w:rPr>
-          <w:sz w:val="28"/>
-          <w:szCs w:val="28"/>
-        </w:rPr>
-        <w:t xml:space="preserve"> - Geregelt</w:t>
+        <w:t>Kreuzungselement - Geregelt</w:t>
       </w:r>
     </w:p>
     <w:p>
@@ -783,14 +792,7 @@
           <w:sz w:val="28"/>
           <w:szCs w:val="28"/>
         </w:rPr>
-        <w:t>Straßenelement</w:t>
-      </w:r>
-      <w:r>
-        <w:rPr>
-          <w:sz w:val="28"/>
-          <w:szCs w:val="28"/>
-        </w:rPr>
-        <w:t xml:space="preserve"> - Entrypoint</w:t>
+        <w:t>Straßenelement - Entrypoint</w:t>
       </w:r>
     </w:p>
     <w:p>
@@ -845,23 +847,7 @@
             <w:sz w:val="28"/>
             <w:szCs w:val="28"/>
           </w:rPr>
-          <w:t>Can</w:t>
-        </w:r>
-        <w:r>
-          <w:rPr>
-            <w:rStyle w:val="Hyperlink"/>
-            <w:sz w:val="28"/>
-            <w:szCs w:val="28"/>
-          </w:rPr>
-          <w:t>v</w:t>
-        </w:r>
-        <w:r>
-          <w:rPr>
-            <w:rStyle w:val="Hyperlink"/>
-            <w:sz w:val="28"/>
-            <w:szCs w:val="28"/>
-          </w:rPr>
-          <w:t>as</w:t>
+          <w:t>Canvas</w:t>
         </w:r>
         <w:proofErr w:type="spellEnd"/>
       </w:hyperlink>
@@ -1794,7 +1780,7 @@
           <w:noProof/>
           <w:sz w:val="28"/>
           <w:szCs w:val="28"/>
-          <w:lang w:val="en-GB" w:eastAsia="en-GB"/>
+          <w:lang w:eastAsia="de-AT"/>
         </w:rPr>
         <w:lastRenderedPageBreak/>
         <w:drawing>
@@ -1867,18 +1853,31 @@
       <w:r>
         <w:t xml:space="preserve"> </w:t>
       </w:r>
-      <w:fldSimple w:instr=" SEQ Figure \* ARABIC ">
-        <w:r>
-          <w:rPr>
-            <w:noProof/>
-          </w:rPr>
-          <w:t>1</w:t>
-        </w:r>
-      </w:fldSimple>
+      <w:r>
+        <w:fldChar w:fldCharType="begin"/>
+      </w:r>
+      <w:r>
+        <w:instrText xml:space="preserve"> SEQ Figure \* ARABIC </w:instrText>
+      </w:r>
+      <w:r>
+        <w:fldChar w:fldCharType="separate"/>
+      </w:r>
       <w:r>
         <w:rPr>
           <w:noProof/>
         </w:rPr>
+        <w:t>1</w:t>
+      </w:r>
+      <w:r>
+        <w:rPr>
+          <w:noProof/>
+        </w:rPr>
+        <w:fldChar w:fldCharType="end"/>
+      </w:r>
+      <w:r>
+        <w:rPr>
+          <w:noProof/>
+        </w:rPr>
         <w:t>: 500x500 Canvas</w:t>
       </w:r>
     </w:p>
@@ -2026,7 +2025,7 @@
         </w:rPr>
         <w:t xml:space="preserve">wird eine zentrale Datenhaltung realisiert. </w:t>
       </w:r>
-      <w:commentRangeStart w:id="1"/>
+      <w:commentRangeStart w:id="2"/>
       <w:r>
         <w:rPr>
           <w:sz w:val="28"/>
@@ -2034,12 +2033,12 @@
         </w:rPr>
         <w:t xml:space="preserve">Mit Files, welche beschrieben und ausgelesen werden, werden die Informationen zwischen den DLLs ausgetauscht. </w:t>
       </w:r>
-      <w:commentRangeEnd w:id="1"/>
+      <w:commentRangeEnd w:id="2"/>
       <w:r>
         <w:rPr>
           <w:rStyle w:val="Kommentarzeichen"/>
         </w:rPr>
-        <w:commentReference w:id="1"/>
+        <w:commentReference w:id="2"/>
       </w:r>
     </w:p>
     <w:p>
@@ -2122,7 +2121,7 @@
 </file>
 
 <file path=word/comments.xml><?xml version="1.0" encoding="utf-8"?>
-<w:comments xmlns:wpc="http://schemas.microsoft.com/office/word/2010/wordprocessingCanvas" xmlns:mc="http://schemas.openxmlformats.org/markup-compatibility/2006" xmlns:o="urn:schemas-microsoft-com:office:office" xmlns:r="http://schemas.openxmlformats.org/officeDocument/2006/relationships" xmlns:m="http://schemas.openxmlformats.org/officeDocument/2006/math" xmlns:v="urn:schemas-microsoft-com:vml" xmlns:wp14="http://schemas.microsoft.com/office/word/2010/wordprocessingDrawing" xmlns:wp="http://schemas.openxmlformats.org/drawingml/2006/wordprocessingDrawing" xmlns:w10="urn:schemas-microsoft-com:office:word" xmlns:w="http://schemas.openxmlformats.org/wordprocessingml/2006/main" xmlns:w14="http://schemas.microsoft.com/office/word/2010/wordml" xmlns:w15="http://schemas.microsoft.com/office/word/2012/wordml" xmlns:wpg="http://schemas.microsoft.com/office/word/2010/wordprocessingGroup" xmlns:wpi="http://schemas.microsoft.com/office/word/2010/wordprocessingInk" xmlns:wne="http://schemas.microsoft.com/office/word/2006/wordml" xmlns:wps="http://schemas.microsoft.com/office/word/2010/wordprocessingShape" mc:Ignorable="w14 w15 wp14">
+<w:comments xmlns:wpc="http://schemas.microsoft.com/office/word/2010/wordprocessingCanvas" xmlns:mc="http://schemas.openxmlformats.org/markup-compatibility/2006" xmlns:o="urn:schemas-microsoft-com:office:office" xmlns:r="http://schemas.openxmlformats.org/officeDocument/2006/relationships" xmlns:m="http://schemas.openxmlformats.org/officeDocument/2006/math" xmlns:v="urn:schemas-microsoft-com:vml" xmlns:wp14="http://schemas.microsoft.com/office/word/2010/wordprocessingDrawing" xmlns:wp="http://schemas.openxmlformats.org/drawingml/2006/wordprocessingDrawing" xmlns:w10="urn:schemas-microsoft-com:office:word" xmlns:w="http://schemas.openxmlformats.org/wordprocessingml/2006/main" xmlns:w14="http://schemas.microsoft.com/office/word/2010/wordml" xmlns:wpg="http://schemas.microsoft.com/office/word/2010/wordprocessingGroup" xmlns:wpi="http://schemas.microsoft.com/office/word/2010/wordprocessingInk" xmlns:wne="http://schemas.microsoft.com/office/word/2006/wordml" xmlns:wps="http://schemas.microsoft.com/office/word/2010/wordprocessingShape" mc:Ignorable="w14 wp14">
   <w:comment w:id="0" w:author="Wieser Martin" w:date="2017-04-02T15:22:00Z" w:initials="WM">
     <w:p>
       <w:pPr>
@@ -2168,7 +2167,7 @@
       </w:r>
     </w:p>
   </w:comment>
-  <w:comment w:id="1" w:author="Wieser Martin" w:date="2017-04-02T15:07:00Z" w:initials="WM">
+  <w:comment w:id="2" w:author="Wieser Martin" w:date="2017-04-02T15:07:00Z" w:initials="WM">
     <w:p>
       <w:pPr>
         <w:pStyle w:val="Kommentartext"/>
@@ -2186,8 +2185,6 @@
       <w:r>
         <w:t>formulierung</w:t>
       </w:r>
-      <w:bookmarkStart w:id="2" w:name="_GoBack"/>
-      <w:bookmarkEnd w:id="2"/>
       <w:proofErr w:type="spellEnd"/>
     </w:p>
   </w:comment>
@@ -2202,8 +2199,8 @@
 </file>
 
 <file path=word/numbering.xml><?xml version="1.0" encoding="utf-8"?>
-<w:numbering xmlns:wpc="http://schemas.microsoft.com/office/word/2010/wordprocessingCanvas" xmlns:mc="http://schemas.openxmlformats.org/markup-compatibility/2006" xmlns:o="urn:schemas-microsoft-com:office:office" xmlns:r="http://schemas.openxmlformats.org/officeDocument/2006/relationships" xmlns:m="http://schemas.openxmlformats.org/officeDocument/2006/math" xmlns:v="urn:schemas-microsoft-com:vml" xmlns:wp14="http://schemas.microsoft.com/office/word/2010/wordprocessingDrawing" xmlns:wp="http://schemas.openxmlformats.org/drawingml/2006/wordprocessingDrawing" xmlns:w10="urn:schemas-microsoft-com:office:word" xmlns:w="http://schemas.openxmlformats.org/wordprocessingml/2006/main" xmlns:w14="http://schemas.microsoft.com/office/word/2010/wordml" xmlns:w15="http://schemas.microsoft.com/office/word/2012/wordml" xmlns:wpg="http://schemas.microsoft.com/office/word/2010/wordprocessingGroup" xmlns:wpi="http://schemas.microsoft.com/office/word/2010/wordprocessingInk" xmlns:wne="http://schemas.microsoft.com/office/word/2006/wordml" xmlns:wps="http://schemas.microsoft.com/office/word/2010/wordprocessingShape" mc:Ignorable="w14 w15 wp14">
-  <w:abstractNum w:abstractNumId="0" w15:restartNumberingAfterBreak="0">
+<w:numbering xmlns:wpc="http://schemas.microsoft.com/office/word/2010/wordprocessingCanvas" xmlns:mc="http://schemas.openxmlformats.org/markup-compatibility/2006" xmlns:o="urn:schemas-microsoft-com:office:office" xmlns:r="http://schemas.openxmlformats.org/officeDocument/2006/relationships" xmlns:m="http://schemas.openxmlformats.org/officeDocument/2006/math" xmlns:v="urn:schemas-microsoft-com:vml" xmlns:wp14="http://schemas.microsoft.com/office/word/2010/wordprocessingDrawing" xmlns:wp="http://schemas.openxmlformats.org/drawingml/2006/wordprocessingDrawing" xmlns:w10="urn:schemas-microsoft-com:office:word" xmlns:w="http://schemas.openxmlformats.org/wordprocessingml/2006/main" xmlns:w14="http://schemas.microsoft.com/office/word/2010/wordml" xmlns:wpg="http://schemas.microsoft.com/office/word/2010/wordprocessingGroup" xmlns:wpi="http://schemas.microsoft.com/office/word/2010/wordprocessingInk" xmlns:wne="http://schemas.microsoft.com/office/word/2006/wordml" xmlns:wps="http://schemas.microsoft.com/office/word/2010/wordprocessingShape" mc:Ignorable="w14 wp14">
+  <w:abstractNum w:abstractNumId="0">
     <w:nsid w:val="246A298F"/>
     <w:multiLevelType w:val="hybridMultilevel"/>
     <w:tmpl w:val="F92A5B5A"/>
@@ -2316,7 +2313,7 @@
       </w:rPr>
     </w:lvl>
   </w:abstractNum>
-  <w:abstractNum w:abstractNumId="1" w15:restartNumberingAfterBreak="0">
+  <w:abstractNum w:abstractNumId="1">
     <w:nsid w:val="42EF1D1F"/>
     <w:multiLevelType w:val="hybridMultilevel"/>
     <w:tmpl w:val="CBB42DF0"/>
@@ -2429,7 +2426,7 @@
       </w:rPr>
     </w:lvl>
   </w:abstractNum>
-  <w:abstractNum w:abstractNumId="2" w15:restartNumberingAfterBreak="0">
+  <w:abstractNum w:abstractNumId="2">
     <w:nsid w:val="43974BC8"/>
     <w:multiLevelType w:val="hybridMultilevel"/>
     <w:tmpl w:val="096CED2C"/>
@@ -2563,7 +2560,7 @@
 </file>
 
 <file path=word/styles.xml><?xml version="1.0" encoding="utf-8"?>
-<w:styles xmlns:mc="http://schemas.openxmlformats.org/markup-compatibility/2006" xmlns:r="http://schemas.openxmlformats.org/officeDocument/2006/relationships" xmlns:w="http://schemas.openxmlformats.org/wordprocessingml/2006/main" xmlns:w14="http://schemas.microsoft.com/office/word/2010/wordml" xmlns:w15="http://schemas.microsoft.com/office/word/2012/wordml" mc:Ignorable="w14 w15">
+<w:styles xmlns:mc="http://schemas.openxmlformats.org/markup-compatibility/2006" xmlns:r="http://schemas.openxmlformats.org/officeDocument/2006/relationships" xmlns:w="http://schemas.openxmlformats.org/wordprocessingml/2006/main" xmlns:w14="http://schemas.microsoft.com/office/word/2010/wordml" mc:Ignorable="w14">
   <w:docDefaults>
     <w:rPrDefault>
       <w:rPr>
@@ -2579,378 +2576,485 @@
       </w:pPr>
     </w:pPrDefault>
   </w:docDefaults>
-  <w:latentStyles w:defLockedState="0" w:defUIPriority="99" w:defSemiHidden="0" w:defUnhideWhenUsed="0" w:defQFormat="0" w:count="371">
-    <w:lsdException w:name="Normal" w:uiPriority="0" w:qFormat="1"/>
-    <w:lsdException w:name="heading 1" w:uiPriority="9" w:qFormat="1"/>
-    <w:lsdException w:name="heading 2" w:semiHidden="1" w:uiPriority="9" w:unhideWhenUsed="1" w:qFormat="1"/>
-    <w:lsdException w:name="heading 3" w:semiHidden="1" w:uiPriority="9" w:unhideWhenUsed="1" w:qFormat="1"/>
-    <w:lsdException w:name="heading 4" w:semiHidden="1" w:uiPriority="9" w:unhideWhenUsed="1" w:qFormat="1"/>
-    <w:lsdException w:name="heading 5" w:semiHidden="1" w:uiPriority="9" w:unhideWhenUsed="1" w:qFormat="1"/>
-    <w:lsdException w:name="heading 6" w:semiHidden="1" w:uiPriority="9" w:unhideWhenUsed="1" w:qFormat="1"/>
-    <w:lsdException w:name="heading 7" w:semiHidden="1" w:uiPriority="9" w:unhideWhenUsed="1" w:qFormat="1"/>
-    <w:lsdException w:name="heading 8" w:semiHidden="1" w:uiPriority="9" w:unhideWhenUsed="1" w:qFormat="1"/>
-    <w:lsdException w:name="heading 9" w:semiHidden="1" w:uiPriority="9" w:unhideWhenUsed="1" w:qFormat="1"/>
-    <w:lsdException w:name="index 1" w:semiHidden="1" w:unhideWhenUsed="1"/>
-    <w:lsdException w:name="index 2" w:semiHidden="1" w:unhideWhenUsed="1"/>
-    <w:lsdException w:name="index 3" w:semiHidden="1" w:unhideWhenUsed="1"/>
-    <w:lsdException w:name="index 4" w:semiHidden="1" w:unhideWhenUsed="1"/>
-    <w:lsdException w:name="index 5" w:semiHidden="1" w:unhideWhenUsed="1"/>
-    <w:lsdException w:name="index 6" w:semiHidden="1" w:unhideWhenUsed="1"/>
-    <w:lsdException w:name="index 7" w:semiHidden="1" w:unhideWhenUsed="1"/>
-    <w:lsdException w:name="index 8" w:semiHidden="1" w:unhideWhenUsed="1"/>
-    <w:lsdException w:name="index 9" w:semiHidden="1" w:unhideWhenUsed="1"/>
-    <w:lsdException w:name="toc 1" w:semiHidden="1" w:uiPriority="39" w:unhideWhenUsed="1"/>
-    <w:lsdException w:name="toc 2" w:semiHidden="1" w:uiPriority="39" w:unhideWhenUsed="1"/>
-    <w:lsdException w:name="toc 3" w:semiHidden="1" w:uiPriority="39" w:unhideWhenUsed="1"/>
-    <w:lsdException w:name="toc 4" w:semiHidden="1" w:uiPriority="39" w:unhideWhenUsed="1"/>
-    <w:lsdException w:name="toc 5" w:semiHidden="1" w:uiPriority="39" w:unhideWhenUsed="1"/>
-    <w:lsdException w:name="toc 6" w:semiHidden="1" w:uiPriority="39" w:unhideWhenUsed="1"/>
-    <w:lsdException w:name="toc 7" w:semiHidden="1" w:uiPriority="39" w:unhideWhenUsed="1"/>
-    <w:lsdException w:name="toc 8" w:semiHidden="1" w:uiPriority="39" w:unhideWhenUsed="1"/>
-    <w:lsdException w:name="toc 9" w:semiHidden="1" w:uiPriority="39" w:unhideWhenUsed="1"/>
-    <w:lsdException w:name="Normal Indent" w:semiHidden="1" w:unhideWhenUsed="1"/>
-    <w:lsdException w:name="footnote text" w:semiHidden="1" w:unhideWhenUsed="1"/>
-    <w:lsdException w:name="annotation text" w:semiHidden="1" w:unhideWhenUsed="1"/>
-    <w:lsdException w:name="header" w:semiHidden="1" w:unhideWhenUsed="1"/>
-    <w:lsdException w:name="footer" w:semiHidden="1" w:unhideWhenUsed="1"/>
-    <w:lsdException w:name="index heading" w:semiHidden="1" w:unhideWhenUsed="1"/>
-    <w:lsdException w:name="caption" w:semiHidden="1" w:uiPriority="35" w:unhideWhenUsed="1" w:qFormat="1"/>
-    <w:lsdException w:name="table of figures" w:semiHidden="1" w:unhideWhenUsed="1"/>
-    <w:lsdException w:name="envelope address" w:semiHidden="1" w:unhideWhenUsed="1"/>
-    <w:lsdException w:name="envelope return" w:semiHidden="1" w:unhideWhenUsed="1"/>
-    <w:lsdException w:name="footnote reference" w:semiHidden="1" w:unhideWhenUsed="1"/>
-    <w:lsdException w:name="annotation reference" w:semiHidden="1" w:unhideWhenUsed="1"/>
-    <w:lsdException w:name="line number" w:semiHidden="1" w:unhideWhenUsed="1"/>
-    <w:lsdException w:name="page number" w:semiHidden="1" w:unhideWhenUsed="1"/>
-    <w:lsdException w:name="endnote reference" w:semiHidden="1" w:unhideWhenUsed="1"/>
-    <w:lsdException w:name="endnote text" w:semiHidden="1" w:unhideWhenUsed="1"/>
-    <w:lsdException w:name="table of authorities" w:semiHidden="1" w:unhideWhenUsed="1"/>
-    <w:lsdException w:name="macro" w:semiHidden="1" w:unhideWhenUsed="1"/>
-    <w:lsdException w:name="toa heading" w:semiHidden="1" w:unhideWhenUsed="1"/>
-    <w:lsdException w:name="List" w:semiHidden="1" w:unhideWhenUsed="1"/>
-    <w:lsdException w:name="List Bullet" w:semiHidden="1" w:unhideWhenUsed="1"/>
-    <w:lsdException w:name="List Number" w:semiHidden="1" w:unhideWhenUsed="1"/>
-    <w:lsdException w:name="List 2" w:semiHidden="1" w:unhideWhenUsed="1"/>
-    <w:lsdException w:name="List 3" w:semiHidden="1" w:unhideWhenUsed="1"/>
-    <w:lsdException w:name="List 4" w:semiHidden="1" w:unhideWhenUsed="1"/>
-    <w:lsdException w:name="List 5" w:semiHidden="1" w:unhideWhenUsed="1"/>
-    <w:lsdException w:name="List Bullet 2" w:semiHidden="1" w:unhideWhenUsed="1"/>
-    <w:lsdException w:name="List Bullet 3" w:semiHidden="1" w:unhideWhenUsed="1"/>
-    <w:lsdException w:name="List Bullet 4" w:semiHidden="1" w:unhideWhenUsed="1"/>
-    <w:lsdException w:name="List Bullet 5" w:semiHidden="1" w:unhideWhenUsed="1"/>
-    <w:lsdException w:name="List Number 2" w:semiHidden="1" w:unhideWhenUsed="1"/>
-    <w:lsdException w:name="List Number 3" w:semiHidden="1" w:unhideWhenUsed="1"/>
-    <w:lsdException w:name="List Number 4" w:semiHidden="1" w:unhideWhenUsed="1"/>
-    <w:lsdException w:name="List Number 5" w:semiHidden="1" w:unhideWhenUsed="1"/>
-    <w:lsdException w:name="Title" w:uiPriority="10" w:qFormat="1"/>
-    <w:lsdException w:name="Closing" w:semiHidden="1" w:unhideWhenUsed="1"/>
-    <w:lsdException w:name="Signature" w:semiHidden="1" w:unhideWhenUsed="1"/>
-    <w:lsdException w:name="Default Paragraph Font" w:semiHidden="1" w:uiPriority="1" w:unhideWhenUsed="1"/>
-    <w:lsdException w:name="Body Text" w:semiHidden="1" w:unhideWhenUsed="1"/>
-    <w:lsdException w:name="Body Text Indent" w:semiHidden="1" w:unhideWhenUsed="1"/>
-    <w:lsdException w:name="List Continue" w:semiHidden="1" w:unhideWhenUsed="1"/>
-    <w:lsdException w:name="List Continue 2" w:semiHidden="1" w:unhideWhenUsed="1"/>
-    <w:lsdException w:name="List Continue 3" w:semiHidden="1" w:unhideWhenUsed="1"/>
-    <w:lsdException w:name="List Continue 4" w:semiHidden="1" w:unhideWhenUsed="1"/>
-    <w:lsdException w:name="List Continue 5" w:semiHidden="1" w:unhideWhenUsed="1"/>
-    <w:lsdException w:name="Message Header" w:semiHidden="1" w:unhideWhenUsed="1"/>
-    <w:lsdException w:name="Subtitle" w:uiPriority="11" w:qFormat="1"/>
-    <w:lsdException w:name="Salutation" w:semiHidden="1" w:unhideWhenUsed="1"/>
-    <w:lsdException w:name="Date" w:semiHidden="1" w:unhideWhenUsed="1"/>
-    <w:lsdException w:name="Body Text First Indent" w:semiHidden="1" w:unhideWhenUsed="1"/>
-    <w:lsdException w:name="Body Text First Indent 2" w:semiHidden="1" w:unhideWhenUsed="1"/>
-    <w:lsdException w:name="Note Heading" w:semiHidden="1" w:unhideWhenUsed="1"/>
-    <w:lsdException w:name="Body Text 2" w:semiHidden="1" w:unhideWhenUsed="1"/>
-    <w:lsdException w:name="Body Text 3" w:semiHidden="1" w:unhideWhenUsed="1"/>
-    <w:lsdException w:name="Body Text Indent 2" w:semiHidden="1" w:unhideWhenUsed="1"/>
-    <w:lsdException w:name="Body Text Indent 3" w:semiHidden="1" w:unhideWhenUsed="1"/>
-    <w:lsdException w:name="Block Text" w:semiHidden="1" w:unhideWhenUsed="1"/>
-    <w:lsdException w:name="Hyperlink" w:semiHidden="1" w:unhideWhenUsed="1"/>
-    <w:lsdException w:name="FollowedHyperlink" w:semiHidden="1" w:unhideWhenUsed="1"/>
-    <w:lsdException w:name="Strong" w:uiPriority="22" w:qFormat="1"/>
-    <w:lsdException w:name="Emphasis" w:uiPriority="20" w:qFormat="1"/>
-    <w:lsdException w:name="Document Map" w:semiHidden="1" w:unhideWhenUsed="1"/>
-    <w:lsdException w:name="Plain Text" w:semiHidden="1" w:unhideWhenUsed="1"/>
-    <w:lsdException w:name="E-mail Signature" w:semiHidden="1" w:unhideWhenUsed="1"/>
-    <w:lsdException w:name="HTML Top of Form" w:semiHidden="1" w:unhideWhenUsed="1"/>
-    <w:lsdException w:name="HTML Bottom of Form" w:semiHidden="1" w:unhideWhenUsed="1"/>
-    <w:lsdException w:name="Normal (Web)" w:semiHidden="1" w:unhideWhenUsed="1"/>
-    <w:lsdException w:name="HTML Acronym" w:semiHidden="1" w:unhideWhenUsed="1"/>
-    <w:lsdException w:name="HTML Address" w:semiHidden="1" w:unhideWhenUsed="1"/>
-    <w:lsdException w:name="HTML Cite" w:semiHidden="1" w:unhideWhenUsed="1"/>
-    <w:lsdException w:name="HTML Code" w:semiHidden="1" w:unhideWhenUsed="1"/>
-    <w:lsdException w:name="HTML Definition" w:semiHidden="1" w:unhideWhenUsed="1"/>
-    <w:lsdException w:name="HTML Keyboard" w:semiHidden="1" w:unhideWhenUsed="1"/>
-    <w:lsdException w:name="HTML Preformatted" w:semiHidden="1" w:unhideWhenUsed="1"/>
-    <w:lsdException w:name="HTML Sample" w:semiHidden="1" w:unhideWhenUsed="1"/>
-    <w:lsdException w:name="HTML Typewriter" w:semiHidden="1" w:unhideWhenUsed="1"/>
-    <w:lsdException w:name="HTML Variable" w:semiHidden="1" w:unhideWhenUsed="1"/>
-    <w:lsdException w:name="Normal Table" w:semiHidden="1" w:unhideWhenUsed="1"/>
-    <w:lsdException w:name="annotation subject" w:semiHidden="1" w:unhideWhenUsed="1"/>
-    <w:lsdException w:name="No List" w:semiHidden="1" w:unhideWhenUsed="1"/>
-    <w:lsdException w:name="Outline List 1" w:semiHidden="1" w:unhideWhenUsed="1"/>
-    <w:lsdException w:name="Outline List 2" w:semiHidden="1" w:unhideWhenUsed="1"/>
-    <w:lsdException w:name="Outline List 3" w:semiHidden="1" w:unhideWhenUsed="1"/>
-    <w:lsdException w:name="Table Simple 1" w:semiHidden="1" w:unhideWhenUsed="1"/>
-    <w:lsdException w:name="Table Simple 2" w:semiHidden="1" w:unhideWhenUsed="1"/>
-    <w:lsdException w:name="Table Simple 3" w:semiHidden="1" w:unhideWhenUsed="1"/>
-    <w:lsdException w:name="Table Classic 1" w:semiHidden="1" w:unhideWhenUsed="1"/>
-    <w:lsdException w:name="Table Classic 2" w:semiHidden="1" w:unhideWhenUsed="1"/>
-    <w:lsdException w:name="Table Classic 3" w:semiHidden="1" w:unhideWhenUsed="1"/>
-    <w:lsdException w:name="Table Classic 4" w:semiHidden="1" w:unhideWhenUsed="1"/>
-    <w:lsdException w:name="Table Colorful 1" w:semiHidden="1" w:unhideWhenUsed="1"/>
-    <w:lsdException w:name="Table Colorful 2" w:semiHidden="1" w:unhideWhenUsed="1"/>
-    <w:lsdException w:name="Table Colorful 3" w:semiHidden="1" w:unhideWhenUsed="1"/>
-    <w:lsdException w:name="Table Columns 1" w:semiHidden="1" w:unhideWhenUsed="1"/>
-    <w:lsdException w:name="Table Columns 2" w:semiHidden="1" w:unhideWhenUsed="1"/>
-    <w:lsdException w:name="Table Columns 3" w:semiHidden="1" w:unhideWhenUsed="1"/>
-    <w:lsdException w:name="Table Columns 4" w:semiHidden="1" w:unhideWhenUsed="1"/>
-    <w:lsdException w:name="Table Columns 5" w:semiHidden="1" w:unhideWhenUsed="1"/>
-    <w:lsdException w:name="Table Grid 1" w:semiHidden="1" w:unhideWhenUsed="1"/>
-    <w:lsdException w:name="Table Grid 2" w:semiHidden="1" w:unhideWhenUsed="1"/>
-    <w:lsdException w:name="Table Grid 3" w:semiHidden="1" w:unhideWhenUsed="1"/>
-    <w:lsdException w:name="Table Grid 4" w:semiHidden="1" w:unhideWhenUsed="1"/>
-    <w:lsdException w:name="Table Grid 5" w:semiHidden="1" w:unhideWhenUsed="1"/>
-    <w:lsdException w:name="Table Grid 6" w:semiHidden="1" w:unhideWhenUsed="1"/>
-    <w:lsdException w:name="Table Grid 7" w:semiHidden="1" w:unhideWhenUsed="1"/>
-    <w:lsdException w:name="Table Grid 8" w:semiHidden="1" w:unhideWhenUsed="1"/>
-    <w:lsdException w:name="Table List 1" w:semiHidden="1" w:unhideWhenUsed="1"/>
-    <w:lsdException w:name="Table List 2" w:semiHidden="1" w:unhideWhenUsed="1"/>
-    <w:lsdException w:name="Table List 3" w:semiHidden="1" w:unhideWhenUsed="1"/>
-    <w:lsdException w:name="Table List 4" w:semiHidden="1" w:unhideWhenUsed="1"/>
-    <w:lsdException w:name="Table List 5" w:semiHidden="1" w:unhideWhenUsed="1"/>
-    <w:lsdException w:name="Table List 6" w:semiHidden="1" w:unhideWhenUsed="1"/>
-    <w:lsdException w:name="Table List 7" w:semiHidden="1" w:unhideWhenUsed="1"/>
-    <w:lsdException w:name="Table List 8" w:semiHidden="1" w:unhideWhenUsed="1"/>
-    <w:lsdException w:name="Table 3D effects 1" w:semiHidden="1" w:unhideWhenUsed="1"/>
-    <w:lsdException w:name="Table 3D effects 2" w:semiHidden="1" w:unhideWhenUsed="1"/>
-    <w:lsdException w:name="Table 3D effects 3" w:semiHidden="1" w:unhideWhenUsed="1"/>
-    <w:lsdException w:name="Table Contemporary" w:semiHidden="1" w:unhideWhenUsed="1"/>
-    <w:lsdException w:name="Table Elegant" w:semiHidden="1" w:unhideWhenUsed="1"/>
-    <w:lsdException w:name="Table Professional" w:semiHidden="1" w:unhideWhenUsed="1"/>
-    <w:lsdException w:name="Table Subtle 1" w:semiHidden="1" w:unhideWhenUsed="1"/>
-    <w:lsdException w:name="Table Subtle 2" w:semiHidden="1" w:unhideWhenUsed="1"/>
-    <w:lsdException w:name="Table Web 1" w:semiHidden="1" w:unhideWhenUsed="1"/>
-    <w:lsdException w:name="Table Web 2" w:semiHidden="1" w:unhideWhenUsed="1"/>
-    <w:lsdException w:name="Table Web 3" w:semiHidden="1" w:unhideWhenUsed="1"/>
-    <w:lsdException w:name="Balloon Text" w:semiHidden="1" w:unhideWhenUsed="1"/>
-    <w:lsdException w:name="Table Grid" w:uiPriority="39"/>
-    <w:lsdException w:name="Table Theme" w:semiHidden="1" w:unhideWhenUsed="1"/>
-    <w:lsdException w:name="Placeholder Text" w:semiHidden="1"/>
-    <w:lsdException w:name="No Spacing" w:uiPriority="1" w:qFormat="1"/>
-    <w:lsdException w:name="Light Shading" w:uiPriority="60"/>
-    <w:lsdException w:name="Light List" w:uiPriority="61"/>
-    <w:lsdException w:name="Light Grid" w:uiPriority="62"/>
-    <w:lsdException w:name="Medium Shading 1" w:uiPriority="63"/>
-    <w:lsdException w:name="Medium Shading 2" w:uiPriority="64"/>
-    <w:lsdException w:name="Medium List 1" w:uiPriority="65"/>
-    <w:lsdException w:name="Medium List 2" w:uiPriority="66"/>
-    <w:lsdException w:name="Medium Grid 1" w:uiPriority="67"/>
-    <w:lsdException w:name="Medium Grid 2" w:uiPriority="68"/>
-    <w:lsdException w:name="Medium Grid 3" w:uiPriority="69"/>
-    <w:lsdException w:name="Dark List" w:uiPriority="70"/>
-    <w:lsdException w:name="Colorful Shading" w:uiPriority="71"/>
-    <w:lsdException w:name="Colorful List" w:uiPriority="72"/>
-    <w:lsdException w:name="Colorful Grid" w:uiPriority="73"/>
-    <w:lsdException w:name="Light Shading Accent 1" w:uiPriority="60"/>
-    <w:lsdException w:name="Light List Accent 1" w:uiPriority="61"/>
-    <w:lsdException w:name="Light Grid Accent 1" w:uiPriority="62"/>
-    <w:lsdException w:name="Medium Shading 1 Accent 1" w:uiPriority="63"/>
-    <w:lsdException w:name="Medium Shading 2 Accent 1" w:uiPriority="64"/>
-    <w:lsdException w:name="Medium List 1 Accent 1" w:uiPriority="65"/>
-    <w:lsdException w:name="Revision" w:semiHidden="1"/>
-    <w:lsdException w:name="List Paragraph" w:uiPriority="34" w:qFormat="1"/>
-    <w:lsdException w:name="Quote" w:uiPriority="29" w:qFormat="1"/>
-    <w:lsdException w:name="Intense Quote" w:uiPriority="30" w:qFormat="1"/>
-    <w:lsdException w:name="Medium List 2 Accent 1" w:uiPriority="66"/>
-    <w:lsdException w:name="Medium Grid 1 Accent 1" w:uiPriority="67"/>
-    <w:lsdException w:name="Medium Grid 2 Accent 1" w:uiPriority="68"/>
-    <w:lsdException w:name="Medium Grid 3 Accent 1" w:uiPriority="69"/>
-    <w:lsdException w:name="Dark List Accent 1" w:uiPriority="70"/>
-    <w:lsdException w:name="Colorful Shading Accent 1" w:uiPriority="71"/>
-    <w:lsdException w:name="Colorful List Accent 1" w:uiPriority="72"/>
-    <w:lsdException w:name="Colorful Grid Accent 1" w:uiPriority="73"/>
-    <w:lsdException w:name="Light Shading Accent 2" w:uiPriority="60"/>
-    <w:lsdException w:name="Light List Accent 2" w:uiPriority="61"/>
-    <w:lsdException w:name="Light Grid Accent 2" w:uiPriority="62"/>
-    <w:lsdException w:name="Medium Shading 1 Accent 2" w:uiPriority="63"/>
-    <w:lsdException w:name="Medium Shading 2 Accent 2" w:uiPriority="64"/>
-    <w:lsdException w:name="Medium List 1 Accent 2" w:uiPriority="65"/>
-    <w:lsdException w:name="Medium List 2 Accent 2" w:uiPriority="66"/>
-    <w:lsdException w:name="Medium Grid 1 Accent 2" w:uiPriority="67"/>
-    <w:lsdException w:name="Medium Grid 2 Accent 2" w:uiPriority="68"/>
-    <w:lsdException w:name="Medium Grid 3 Accent 2" w:uiPriority="69"/>
-    <w:lsdException w:name="Dark List Accent 2" w:uiPriority="70"/>
-    <w:lsdException w:name="Colorful Shading Accent 2" w:uiPriority="71"/>
-    <w:lsdException w:name="Colorful List Accent 2" w:uiPriority="72"/>
-    <w:lsdException w:name="Colorful Grid Accent 2" w:uiPriority="73"/>
-    <w:lsdException w:name="Light Shading Accent 3" w:uiPriority="60"/>
-    <w:lsdException w:name="Light List Accent 3" w:uiPriority="61"/>
-    <w:lsdException w:name="Light Grid Accent 3" w:uiPriority="62"/>
-    <w:lsdException w:name="Medium Shading 1 Accent 3" w:uiPriority="63"/>
-    <w:lsdException w:name="Medium Shading 2 Accent 3" w:uiPriority="64"/>
-    <w:lsdException w:name="Medium List 1 Accent 3" w:uiPriority="65"/>
-    <w:lsdException w:name="Medium List 2 Accent 3" w:uiPriority="66"/>
-    <w:lsdException w:name="Medium Grid 1 Accent 3" w:uiPriority="67"/>
-    <w:lsdException w:name="Medium Grid 2 Accent 3" w:uiPriority="68"/>
-    <w:lsdException w:name="Medium Grid 3 Accent 3" w:uiPriority="69"/>
-    <w:lsdException w:name="Dark List Accent 3" w:uiPriority="70"/>
-    <w:lsdException w:name="Colorful Shading Accent 3" w:uiPriority="71"/>
-    <w:lsdException w:name="Colorful List Accent 3" w:uiPriority="72"/>
-    <w:lsdException w:name="Colorful Grid Accent 3" w:uiPriority="73"/>
-    <w:lsdException w:name="Light Shading Accent 4" w:uiPriority="60"/>
-    <w:lsdException w:name="Light List Accent 4" w:uiPriority="61"/>
-    <w:lsdException w:name="Light Grid Accent 4" w:uiPriority="62"/>
-    <w:lsdException w:name="Medium Shading 1 Accent 4" w:uiPriority="63"/>
-    <w:lsdException w:name="Medium Shading 2 Accent 4" w:uiPriority="64"/>
-    <w:lsdException w:name="Medium List 1 Accent 4" w:uiPriority="65"/>
-    <w:lsdException w:name="Medium List 2 Accent 4" w:uiPriority="66"/>
-    <w:lsdException w:name="Medium Grid 1 Accent 4" w:uiPriority="67"/>
-    <w:lsdException w:name="Medium Grid 2 Accent 4" w:uiPriority="68"/>
-    <w:lsdException w:name="Medium Grid 3 Accent 4" w:uiPriority="69"/>
-    <w:lsdException w:name="Dark List Accent 4" w:uiPriority="70"/>
-    <w:lsdException w:name="Colorful Shading Accent 4" w:uiPriority="71"/>
-    <w:lsdException w:name="Colorful List Accent 4" w:uiPriority="72"/>
-    <w:lsdException w:name="Colorful Grid Accent 4" w:uiPriority="73"/>
-    <w:lsdException w:name="Light Shading Accent 5" w:uiPriority="60"/>
-    <w:lsdException w:name="Light List Accent 5" w:uiPriority="61"/>
-    <w:lsdException w:name="Light Grid Accent 5" w:uiPriority="62"/>
-    <w:lsdException w:name="Medium Shading 1 Accent 5" w:uiPriority="63"/>
-    <w:lsdException w:name="Medium Shading 2 Accent 5" w:uiPriority="64"/>
-    <w:lsdException w:name="Medium List 1 Accent 5" w:uiPriority="65"/>
-    <w:lsdException w:name="Medium List 2 Accent 5" w:uiPriority="66"/>
-    <w:lsdException w:name="Medium Grid 1 Accent 5" w:uiPriority="67"/>
-    <w:lsdException w:name="Medium Grid 2 Accent 5" w:uiPriority="68"/>
-    <w:lsdException w:name="Medium Grid 3 Accent 5" w:uiPriority="69"/>
-    <w:lsdException w:name="Dark List Accent 5" w:uiPriority="70"/>
-    <w:lsdException w:name="Colorful Shading Accent 5" w:uiPriority="71"/>
-    <w:lsdException w:name="Colorful List Accent 5" w:uiPriority="72"/>
-    <w:lsdException w:name="Colorful Grid Accent 5" w:uiPriority="73"/>
-    <w:lsdException w:name="Light Shading Accent 6" w:uiPriority="60"/>
-    <w:lsdException w:name="Light List Accent 6" w:uiPriority="61"/>
-    <w:lsdException w:name="Light Grid Accent 6" w:uiPriority="62"/>
-    <w:lsdException w:name="Medium Shading 1 Accent 6" w:uiPriority="63"/>
-    <w:lsdException w:name="Medium Shading 2 Accent 6" w:uiPriority="64"/>
-    <w:lsdException w:name="Medium List 1 Accent 6" w:uiPriority="65"/>
-    <w:lsdException w:name="Medium List 2 Accent 6" w:uiPriority="66"/>
-    <w:lsdException w:name="Medium Grid 1 Accent 6" w:uiPriority="67"/>
-    <w:lsdException w:name="Medium Grid 2 Accent 6" w:uiPriority="68"/>
-    <w:lsdException w:name="Medium Grid 3 Accent 6" w:uiPriority="69"/>
-    <w:lsdException w:name="Dark List Accent 6" w:uiPriority="70"/>
-    <w:lsdException w:name="Colorful Shading Accent 6" w:uiPriority="71"/>
-    <w:lsdException w:name="Colorful List Accent 6" w:uiPriority="72"/>
-    <w:lsdException w:name="Colorful Grid Accent 6" w:uiPriority="73"/>
-    <w:lsdException w:name="Subtle Emphasis" w:uiPriority="19" w:qFormat="1"/>
-    <w:lsdException w:name="Intense Emphasis" w:uiPriority="21" w:qFormat="1"/>
-    <w:lsdException w:name="Subtle Reference" w:uiPriority="31" w:qFormat="1"/>
-    <w:lsdException w:name="Intense Reference" w:uiPriority="32" w:qFormat="1"/>
-    <w:lsdException w:name="Book Title" w:uiPriority="33" w:qFormat="1"/>
-    <w:lsdException w:name="Bibliography" w:semiHidden="1" w:uiPriority="37" w:unhideWhenUsed="1"/>
-    <w:lsdException w:name="TOC Heading" w:semiHidden="1" w:uiPriority="39" w:unhideWhenUsed="1" w:qFormat="1"/>
-    <w:lsdException w:name="Plain Table 1" w:uiPriority="41"/>
-    <w:lsdException w:name="Plain Table 2" w:uiPriority="42"/>
-    <w:lsdException w:name="Plain Table 3" w:uiPriority="43"/>
-    <w:lsdException w:name="Plain Table 4" w:uiPriority="44"/>
-    <w:lsdException w:name="Plain Table 5" w:uiPriority="45"/>
-    <w:lsdException w:name="Grid Table Light" w:uiPriority="40"/>
-    <w:lsdException w:name="Grid Table 1 Light" w:uiPriority="46"/>
-    <w:lsdException w:name="Grid Table 2" w:uiPriority="47"/>
-    <w:lsdException w:name="Grid Table 3" w:uiPriority="48"/>
-    <w:lsdException w:name="Grid Table 4" w:uiPriority="49"/>
-    <w:lsdException w:name="Grid Table 5 Dark" w:uiPriority="50"/>
-    <w:lsdException w:name="Grid Table 6 Colorful" w:uiPriority="51"/>
-    <w:lsdException w:name="Grid Table 7 Colorful" w:uiPriority="52"/>
-    <w:lsdException w:name="Grid Table 1 Light Accent 1" w:uiPriority="46"/>
-    <w:lsdException w:name="Grid Table 2 Accent 1" w:uiPriority="47"/>
-    <w:lsdException w:name="Grid Table 3 Accent 1" w:uiPriority="48"/>
-    <w:lsdException w:name="Grid Table 4 Accent 1" w:uiPriority="49"/>
-    <w:lsdException w:name="Grid Table 5 Dark Accent 1" w:uiPriority="50"/>
-    <w:lsdException w:name="Grid Table 6 Colorful Accent 1" w:uiPriority="51"/>
-    <w:lsdException w:name="Grid Table 7 Colorful Accent 1" w:uiPriority="52"/>
-    <w:lsdException w:name="Grid Table 1 Light Accent 2" w:uiPriority="46"/>
-    <w:lsdException w:name="Grid Table 2 Accent 2" w:uiPriority="47"/>
-    <w:lsdException w:name="Grid Table 3 Accent 2" w:uiPriority="48"/>
-    <w:lsdException w:name="Grid Table 4 Accent 2" w:uiPriority="49"/>
-    <w:lsdException w:name="Grid Table 5 Dark Accent 2" w:uiPriority="50"/>
-    <w:lsdException w:name="Grid Table 6 Colorful Accent 2" w:uiPriority="51"/>
-    <w:lsdException w:name="Grid Table 7 Colorful Accent 2" w:uiPriority="52"/>
-    <w:lsdException w:name="Grid Table 1 Light Accent 3" w:uiPriority="46"/>
-    <w:lsdException w:name="Grid Table 2 Accent 3" w:uiPriority="47"/>
-    <w:lsdException w:name="Grid Table 3 Accent 3" w:uiPriority="48"/>
-    <w:lsdException w:name="Grid Table 4 Accent 3" w:uiPriority="49"/>
-    <w:lsdException w:name="Grid Table 5 Dark Accent 3" w:uiPriority="50"/>
-    <w:lsdException w:name="Grid Table 6 Colorful Accent 3" w:uiPriority="51"/>
-    <w:lsdException w:name="Grid Table 7 Colorful Accent 3" w:uiPriority="52"/>
-    <w:lsdException w:name="Grid Table 1 Light Accent 4" w:uiPriority="46"/>
-    <w:lsdException w:name="Grid Table 2 Accent 4" w:uiPriority="47"/>
-    <w:lsdException w:name="Grid Table 3 Accent 4" w:uiPriority="48"/>
-    <w:lsdException w:name="Grid Table 4 Accent 4" w:uiPriority="49"/>
-    <w:lsdException w:name="Grid Table 5 Dark Accent 4" w:uiPriority="50"/>
-    <w:lsdException w:name="Grid Table 6 Colorful Accent 4" w:uiPriority="51"/>
-    <w:lsdException w:name="Grid Table 7 Colorful Accent 4" w:uiPriority="52"/>
-    <w:lsdException w:name="Grid Table 1 Light Accent 5" w:uiPriority="46"/>
-    <w:lsdException w:name="Grid Table 2 Accent 5" w:uiPriority="47"/>
-    <w:lsdException w:name="Grid Table 3 Accent 5" w:uiPriority="48"/>
-    <w:lsdException w:name="Grid Table 4 Accent 5" w:uiPriority="49"/>
-    <w:lsdException w:name="Grid Table 5 Dark Accent 5" w:uiPriority="50"/>
-    <w:lsdException w:name="Grid Table 6 Colorful Accent 5" w:uiPriority="51"/>
-    <w:lsdException w:name="Grid Table 7 Colorful Accent 5" w:uiPriority="52"/>
-    <w:lsdException w:name="Grid Table 1 Light Accent 6" w:uiPriority="46"/>
-    <w:lsdException w:name="Grid Table 2 Accent 6" w:uiPriority="47"/>
-    <w:lsdException w:name="Grid Table 3 Accent 6" w:uiPriority="48"/>
-    <w:lsdException w:name="Grid Table 4 Accent 6" w:uiPriority="49"/>
-    <w:lsdException w:name="Grid Table 5 Dark Accent 6" w:uiPriority="50"/>
-    <w:lsdException w:name="Grid Table 6 Colorful Accent 6" w:uiPriority="51"/>
-    <w:lsdException w:name="Grid Table 7 Colorful Accent 6" w:uiPriority="52"/>
-    <w:lsdException w:name="List Table 1 Light" w:uiPriority="46"/>
-    <w:lsdException w:name="List Table 2" w:uiPriority="47"/>
-    <w:lsdException w:name="List Table 3" w:uiPriority="48"/>
-    <w:lsdException w:name="List Table 4" w:uiPriority="49"/>
-    <w:lsdException w:name="List Table 5 Dark" w:uiPriority="50"/>
-    <w:lsdException w:name="List Table 6 Colorful" w:uiPriority="51"/>
-    <w:lsdException w:name="List Table 7 Colorful" w:uiPriority="52"/>
-    <w:lsdException w:name="List Table 1 Light Accent 1" w:uiPriority="46"/>
-    <w:lsdException w:name="List Table 2 Accent 1" w:uiPriority="47"/>
-    <w:lsdException w:name="List Table 3 Accent 1" w:uiPriority="48"/>
-    <w:lsdException w:name="List Table 4 Accent 1" w:uiPriority="49"/>
-    <w:lsdException w:name="List Table 5 Dark Accent 1" w:uiPriority="50"/>
-    <w:lsdException w:name="List Table 6 Colorful Accent 1" w:uiPriority="51"/>
-    <w:lsdException w:name="List Table 7 Colorful Accent 1" w:uiPriority="52"/>
-    <w:lsdException w:name="List Table 1 Light Accent 2" w:uiPriority="46"/>
-    <w:lsdException w:name="List Table 2 Accent 2" w:uiPriority="47"/>
-    <w:lsdException w:name="List Table 3 Accent 2" w:uiPriority="48"/>
-    <w:lsdException w:name="List Table 4 Accent 2" w:uiPriority="49"/>
-    <w:lsdException w:name="List Table 5 Dark Accent 2" w:uiPriority="50"/>
-    <w:lsdException w:name="List Table 6 Colorful Accent 2" w:uiPriority="51"/>
-    <w:lsdException w:name="List Table 7 Colorful Accent 2" w:uiPriority="52"/>
-    <w:lsdException w:name="List Table 1 Light Accent 3" w:uiPriority="46"/>
-    <w:lsdException w:name="List Table 2 Accent 3" w:uiPriority="47"/>
-    <w:lsdException w:name="List Table 3 Accent 3" w:uiPriority="48"/>
-    <w:lsdException w:name="List Table 4 Accent 3" w:uiPriority="49"/>
-    <w:lsdException w:name="List Table 5 Dark Accent 3" w:uiPriority="50"/>
-    <w:lsdException w:name="List Table 6 Colorful Accent 3" w:uiPriority="51"/>
-    <w:lsdException w:name="List Table 7 Colorful Accent 3" w:uiPriority="52"/>
-    <w:lsdException w:name="List Table 1 Light Accent 4" w:uiPriority="46"/>
-    <w:lsdException w:name="List Table 2 Accent 4" w:uiPriority="47"/>
-    <w:lsdException w:name="List Table 3 Accent 4" w:uiPriority="48"/>
-    <w:lsdException w:name="List Table 4 Accent 4" w:uiPriority="49"/>
-    <w:lsdException w:name="List Table 5 Dark Accent 4" w:uiPriority="50"/>
-    <w:lsdException w:name="List Table 6 Colorful Accent 4" w:uiPriority="51"/>
-    <w:lsdException w:name="List Table 7 Colorful Accent 4" w:uiPriority="52"/>
-    <w:lsdException w:name="List Table 1 Light Accent 5" w:uiPriority="46"/>
-    <w:lsdException w:name="List Table 2 Accent 5" w:uiPriority="47"/>
-    <w:lsdException w:name="List Table 3 Accent 5" w:uiPriority="48"/>
-    <w:lsdException w:name="List Table 4 Accent 5" w:uiPriority="49"/>
-    <w:lsdException w:name="List Table 5 Dark Accent 5" w:uiPriority="50"/>
-    <w:lsdException w:name="List Table 6 Colorful Accent 5" w:uiPriority="51"/>
-    <w:lsdException w:name="List Table 7 Colorful Accent 5" w:uiPriority="52"/>
-    <w:lsdException w:name="List Table 1 Light Accent 6" w:uiPriority="46"/>
-    <w:lsdException w:name="List Table 2 Accent 6" w:uiPriority="47"/>
-    <w:lsdException w:name="List Table 3 Accent 6" w:uiPriority="48"/>
-    <w:lsdException w:name="List Table 4 Accent 6" w:uiPriority="49"/>
-    <w:lsdException w:name="List Table 5 Dark Accent 6" w:uiPriority="50"/>
-    <w:lsdException w:name="List Table 6 Colorful Accent 6" w:uiPriority="51"/>
-    <w:lsdException w:name="List Table 7 Colorful Accent 6" w:uiPriority="52"/>
+  <w:latentStyles w:defLockedState="0" w:defUIPriority="99" w:defSemiHidden="1" w:defUnhideWhenUsed="1" w:defQFormat="0" w:count="267">
+    <w:lsdException w:name="Normal" w:semiHidden="0" w:uiPriority="0" w:unhideWhenUsed="0" w:qFormat="1"/>
+    <w:lsdException w:name="heading 1" w:semiHidden="0" w:uiPriority="9" w:unhideWhenUsed="0" w:qFormat="1"/>
+    <w:lsdException w:name="heading 2" w:uiPriority="9" w:qFormat="1"/>
+    <w:lsdException w:name="heading 3" w:uiPriority="9" w:qFormat="1"/>
+    <w:lsdException w:name="heading 4" w:uiPriority="9" w:qFormat="1"/>
+    <w:lsdException w:name="heading 5" w:uiPriority="9" w:qFormat="1"/>
+    <w:lsdException w:name="heading 6" w:uiPriority="9" w:qFormat="1"/>
+    <w:lsdException w:name="heading 7" w:uiPriority="9" w:qFormat="1"/>
+    <w:lsdException w:name="heading 8" w:uiPriority="9" w:qFormat="1"/>
+    <w:lsdException w:name="heading 9" w:uiPriority="9" w:qFormat="1"/>
+    <w:lsdException w:name="toc 1" w:uiPriority="39"/>
+    <w:lsdException w:name="toc 2" w:uiPriority="39"/>
+    <w:lsdException w:name="toc 3" w:uiPriority="39"/>
+    <w:lsdException w:name="toc 4" w:uiPriority="39"/>
+    <w:lsdException w:name="toc 5" w:uiPriority="39"/>
+    <w:lsdException w:name="toc 6" w:uiPriority="39"/>
+    <w:lsdException w:name="toc 7" w:uiPriority="39"/>
+    <w:lsdException w:name="toc 8" w:uiPriority="39"/>
+    <w:lsdException w:name="toc 9" w:uiPriority="39"/>
+    <w:lsdException w:name="caption" w:uiPriority="35" w:qFormat="1"/>
+    <w:lsdException w:name="Title" w:semiHidden="0" w:uiPriority="10" w:unhideWhenUsed="0" w:qFormat="1"/>
+    <w:lsdException w:name="Default Paragraph Font" w:uiPriority="1"/>
+    <w:lsdException w:name="Subtitle" w:semiHidden="0" w:uiPriority="11" w:unhideWhenUsed="0" w:qFormat="1"/>
+    <w:lsdException w:name="Strong" w:semiHidden="0" w:uiPriority="22" w:unhideWhenUsed="0" w:qFormat="1"/>
+    <w:lsdException w:name="Emphasis" w:semiHidden="0" w:uiPriority="20" w:unhideWhenUsed="0" w:qFormat="1"/>
+    <w:lsdException w:name="Table Grid" w:semiHidden="0" w:uiPriority="39" w:unhideWhenUsed="0"/>
+    <w:lsdException w:name="Placeholder Text" w:unhideWhenUsed="0"/>
+    <w:lsdException w:name="No Spacing" w:semiHidden="0" w:uiPriority="1" w:unhideWhenUsed="0" w:qFormat="1"/>
+    <w:lsdException w:name="Light Shading" w:semiHidden="0" w:uiPriority="60" w:unhideWhenUsed="0"/>
+    <w:lsdException w:name="Light List" w:semiHidden="0" w:uiPriority="61" w:unhideWhenUsed="0"/>
+    <w:lsdException w:name="Light Grid" w:semiHidden="0" w:uiPriority="62" w:unhideWhenUsed="0"/>
+    <w:lsdException w:name="Medium Shading 1" w:semiHidden="0" w:uiPriority="63" w:unhideWhenUsed="0"/>
+    <w:lsdException w:name="Medium Shading 2" w:semiHidden="0" w:uiPriority="64" w:unhideWhenUsed="0"/>
+    <w:lsdException w:name="Medium List 1" w:semiHidden="0" w:uiPriority="65" w:unhideWhenUsed="0"/>
+    <w:lsdException w:name="Medium List 2" w:semiHidden="0" w:uiPriority="66" w:unhideWhenUsed="0"/>
+    <w:lsdException w:name="Medium Grid 1" w:semiHidden="0" w:uiPriority="67" w:unhideWhenUsed="0"/>
+    <w:lsdException w:name="Medium Grid 2" w:semiHidden="0" w:uiPriority="68" w:unhideWhenUsed="0"/>
+    <w:lsdException w:name="Medium Grid 3" w:semiHidden="0" w:uiPriority="69" w:unhideWhenUsed="0"/>
+    <w:lsdException w:name="Dark List" w:semiHidden="0" w:uiPriority="70" w:unhideWhenUsed="0"/>
+    <w:lsdException w:name="Colorful Shading" w:semiHidden="0" w:uiPriority="71" w:unhideWhenUsed="0"/>
+    <w:lsdException w:name="Colorful List" w:semiHidden="0" w:uiPriority="72" w:unhideWhenUsed="0"/>
+    <w:lsdException w:name="Colorful Grid" w:semiHidden="0" w:uiPriority="73" w:unhideWhenUsed="0"/>
+    <w:lsdException w:name="Light Shading Accent 1" w:semiHidden="0" w:uiPriority="60" w:unhideWhenUsed="0"/>
+    <w:lsdException w:name="Light List Accent 1" w:semiHidden="0" w:uiPriority="61" w:unhideWhenUsed="0"/>
+    <w:lsdException w:name="Light Grid Accent 1" w:semiHidden="0" w:uiPriority="62" w:unhideWhenUsed="0"/>
+    <w:lsdException w:name="Medium Shading 1 Accent 1" w:semiHidden="0" w:uiPriority="63" w:unhideWhenUsed="0"/>
+    <w:lsdException w:name="Medium Shading 2 Accent 1" w:semiHidden="0" w:uiPriority="64" w:unhideWhenUsed="0"/>
+    <w:lsdException w:name="Medium List 1 Accent 1" w:semiHidden="0" w:uiPriority="65" w:unhideWhenUsed="0"/>
+    <w:lsdException w:name="Revision" w:unhideWhenUsed="0"/>
+    <w:lsdException w:name="List Paragraph" w:semiHidden="0" w:uiPriority="34" w:unhideWhenUsed="0" w:qFormat="1"/>
+    <w:lsdException w:name="Quote" w:semiHidden="0" w:uiPriority="29" w:unhideWhenUsed="0" w:qFormat="1"/>
+    <w:lsdException w:name="Intense Quote" w:semiHidden="0" w:uiPriority="30" w:unhideWhenUsed="0" w:qFormat="1"/>
+    <w:lsdException w:name="Medium List 2 Accent 1" w:semiHidden="0" w:uiPriority="66" w:unhideWhenUsed="0"/>
+    <w:lsdException w:name="Medium Grid 1 Accent 1" w:semiHidden="0" w:uiPriority="67" w:unhideWhenUsed="0"/>
+    <w:lsdException w:name="Medium Grid 2 Accent 1" w:semiHidden="0" w:uiPriority="68" w:unhideWhenUsed="0"/>
+    <w:lsdException w:name="Medium Grid 3 Accent 1" w:semiHidden="0" w:uiPriority="69" w:unhideWhenUsed="0"/>
+    <w:lsdException w:name="Dark List Accent 1" w:semiHidden="0" w:uiPriority="70" w:unhideWhenUsed="0"/>
+    <w:lsdException w:name="Colorful Shading Accent 1" w:semiHidden="0" w:uiPriority="71" w:unhideWhenUsed="0"/>
+    <w:lsdException w:name="Colorful List Accent 1" w:semiHidden="0" w:uiPriority="72" w:unhideWhenUsed="0"/>
+    <w:lsdException w:name="Colorful Grid Accent 1" w:semiHidden="0" w:uiPriority="73" w:unhideWhenUsed="0"/>
+    <w:lsdException w:name="Light Shading Accent 2" w:semiHidden="0" w:uiPriority="60" w:unhideWhenUsed="0"/>
+    <w:lsdException w:name="Light List Accent 2" w:semiHidden="0" w:uiPriority="61" w:unhideWhenUsed="0"/>
+    <w:lsdException w:name="Light Grid Accent 2" w:semiHidden="0" w:uiPriority="62" w:unhideWhenUsed="0"/>
+    <w:lsdException w:name="Medium Shading 1 Accent 2" w:semiHidden="0" w:uiPriority="63" w:unhideWhenUsed="0"/>
+    <w:lsdException w:name="Medium Shading 2 Accent 2" w:semiHidden="0" w:uiPriority="64" w:unhideWhenUsed="0"/>
+    <w:lsdException w:name="Medium List 1 Accent 2" w:semiHidden="0" w:uiPriority="65" w:unhideWhenUsed="0"/>
+    <w:lsdException w:name="Medium List 2 Accent 2" w:semiHidden="0" w:uiPriority="66" w:unhideWhenUsed="0"/>
+    <w:lsdException w:name="Medium Grid 1 Accent 2" w:semiHidden="0" w:uiPriority="67" w:unhideWhenUsed="0"/>
+    <w:lsdException w:name="Medium Grid 2 Accent 2" w:semiHidden="0" w:uiPriority="68" w:unhideWhenUsed="0"/>
+    <w:lsdException w:name="Medium Grid 3 Accent 2" w:semiHidden="0" w:uiPriority="69" w:unhideWhenUsed="0"/>
+    <w:lsdException w:name="Dark List Accent 2" w:semiHidden="0" w:uiPriority="70" w:unhideWhenUsed="0"/>
+    <w:lsdException w:name="Colorful Shading Accent 2" w:semiHidden="0" w:uiPriority="71" w:unhideWhenUsed="0"/>
+    <w:lsdException w:name="Colorful List Accent 2" w:semiHidden="0" w:uiPriority="72" w:unhideWhenUsed="0"/>
+    <w:lsdException w:name="Colorful Grid Accent 2" w:semiHidden="0" w:uiPriority="73" w:unhideWhenUsed="0"/>
+    <w:lsdException w:name="Light Shading Accent 3" w:semiHidden="0" w:uiPriority="60" w:unhideWhenUsed="0"/>
+    <w:lsdException w:name="Light List Accent 3" w:semiHidden="0" w:uiPriority="61" w:unhideWhenUsed="0"/>
+    <w:lsdException w:name="Light Grid Accent 3" w:semiHidden="0" w:uiPriority="62" w:unhideWhenUsed="0"/>
+    <w:lsdException w:name="Medium Shading 1 Accent 3" w:semiHidden="0" w:uiPriority="63" w:unhideWhenUsed="0"/>
+    <w:lsdException w:name="Medium Shading 2 Accent 3" w:semiHidden="0" w:uiPriority="64" w:unhideWhenUsed="0"/>
+    <w:lsdException w:name="Medium List 1 Accent 3" w:semiHidden="0" w:uiPriority="65" w:unhideWhenUsed="0"/>
+    <w:lsdException w:name="Medium List 2 Accent 3" w:semiHidden="0" w:uiPriority="66" w:unhideWhenUsed="0"/>
+    <w:lsdException w:name="Medium Grid 1 Accent 3" w:semiHidden="0" w:uiPriority="67" w:unhideWhenUsed="0"/>
+    <w:lsdException w:name="Medium Grid 2 Accent 3" w:semiHidden="0" w:uiPriority="68" w:unhideWhenUsed="0"/>
+    <w:lsdException w:name="Medium Grid 3 Accent 3" w:semiHidden="0" w:uiPriority="69" w:unhideWhenUsed="0"/>
+    <w:lsdException w:name="Dark List Accent 3" w:semiHidden="0" w:uiPriority="70" w:unhideWhenUsed="0"/>
+    <w:lsdException w:name="Colorful Shading Accent 3" w:semiHidden="0" w:uiPriority="71" w:unhideWhenUsed="0"/>
+    <w:lsdException w:name="Colorful List Accent 3" w:semiHidden="0" w:uiPriority="72" w:unhideWhenUsed="0"/>
+    <w:lsdException w:name="Colorful Grid Accent 3" w:semiHidden="0" w:uiPriority="73" w:unhideWhenUsed="0"/>
+    <w:lsdException w:name="Light Shading Accent 4" w:semiHidden="0" w:uiPriority="60" w:unhideWhenUsed="0"/>
+    <w:lsdException w:name="Light List Accent 4" w:semiHidden="0" w:uiPriority="61" w:unhideWhenUsed="0"/>
+    <w:lsdException w:name="Light Grid Accent 4" w:semiHidden="0" w:uiPriority="62" w:unhideWhenUsed="0"/>
+    <w:lsdException w:name="Medium Shading 1 Accent 4" w:semiHidden="0" w:uiPriority="63" w:unhideWhenUsed="0"/>
+    <w:lsdException w:name="Medium Shading 2 Accent 4" w:semiHidden="0" w:uiPriority="64" w:unhideWhenUsed="0"/>
+    <w:lsdException w:name="Medium List 1 Accent 4" w:semiHidden="0" w:uiPriority="65" w:unhideWhenUsed="0"/>
+    <w:lsdException w:name="Medium List 2 Accent 4" w:semiHidden="0" w:uiPriority="66" w:unhideWhenUsed="0"/>
+    <w:lsdException w:name="Medium Grid 1 Accent 4" w:semiHidden="0" w:uiPriority="67" w:unhideWhenUsed="0"/>
+    <w:lsdException w:name="Medium Grid 2 Accent 4" w:semiHidden="0" w:uiPriority="68" w:unhideWhenUsed="0"/>
+    <w:lsdException w:name="Medium Grid 3 Accent 4" w:semiHidden="0" w:uiPriority="69" w:unhideWhenUsed="0"/>
+    <w:lsdException w:name="Dark List Accent 4" w:semiHidden="0" w:uiPriority="70" w:unhideWhenUsed="0"/>
+    <w:lsdException w:name="Colorful Shading Accent 4" w:semiHidden="0" w:uiPriority="71" w:unhideWhenUsed="0"/>
+    <w:lsdException w:name="Colorful List Accent 4" w:semiHidden="0" w:uiPriority="72" w:unhideWhenUsed="0"/>
+    <w:lsdException w:name="Colorful Grid Accent 4" w:semiHidden="0" w:uiPriority="73" w:unhideWhenUsed="0"/>
+    <w:lsdException w:name="Light Shading Accent 5" w:semiHidden="0" w:uiPriority="60" w:unhideWhenUsed="0"/>
+    <w:lsdException w:name="Light List Accent 5" w:semiHidden="0" w:uiPriority="61" w:unhideWhenUsed="0"/>
+    <w:lsdException w:name="Light Grid Accent 5" w:semiHidden="0" w:uiPriority="62" w:unhideWhenUsed="0"/>
+    <w:lsdException w:name="Medium Shading 1 Accent 5" w:semiHidden="0" w:uiPriority="63" w:unhideWhenUsed="0"/>
+    <w:lsdException w:name="Medium Shading 2 Accent 5" w:semiHidden="0" w:uiPriority="64" w:unhideWhenUsed="0"/>
+    <w:lsdException w:name="Medium List 1 Accent 5" w:semiHidden="0" w:uiPriority="65" w:unhideWhenUsed="0"/>
+    <w:lsdException w:name="Medium List 2 Accent 5" w:semiHidden="0" w:uiPriority="66" w:unhideWhenUsed="0"/>
+    <w:lsdException w:name="Medium Grid 1 Accent 5" w:semiHidden="0" w:uiPriority="67" w:unhideWhenUsed="0"/>
+    <w:lsdException w:name="Medium Grid 2 Accent 5" w:semiHidden="0" w:uiPriority="68" w:unhideWhenUsed="0"/>
+    <w:lsdException w:name="Medium Grid 3 Accent 5" w:semiHidden="0" w:uiPriority="69" w:unhideWhenUsed="0"/>
+    <w:lsdException w:name="Dark List Accent 5" w:semiHidden="0" w:uiPriority="70" w:unhideWhenUsed="0"/>
+    <w:lsdException w:name="Colorful Shading Accent 5" w:semiHidden="0" w:uiPriority="71" w:unhideWhenUsed="0"/>
+    <w:lsdException w:name="Colorful List Accent 5" w:semiHidden="0" w:uiPriority="72" w:unhideWhenUsed="0"/>
+    <w:lsdException w:name="Colorful Grid Accent 5" w:semiHidden="0" w:uiPriority="73" w:unhideWhenUsed="0"/>
+    <w:lsdException w:name="Light Shading Accent 6" w:semiHidden="0" w:uiPriority="60" w:unhideWhenUsed="0"/>
+    <w:lsdException w:name="Light List Accent 6" w:semiHidden="0" w:uiPriority="61" w:unhideWhenUsed="0"/>
+    <w:lsdException w:name="Light Grid Accent 6" w:semiHidden="0" w:uiPriority="62" w:unhideWhenUsed="0"/>
+    <w:lsdException w:name="Medium Shading 1 Accent 6" w:semiHidden="0" w:uiPriority="63" w:unhideWhenUsed="0"/>
+    <w:lsdException w:name="Medium Shading 2 Accent 6" w:semiHidden="0" w:uiPriority="64" w:unhideWhenUsed="0"/>
+    <w:lsdException w:name="Medium List 1 Accent 6" w:semiHidden="0" w:uiPriority="65" w:unhideWhenUsed="0"/>
+    <w:lsdException w:name="Medium List 2 Accent 6" w:semiHidden="0" w:uiPriority="66" w:unhideWhenUsed="0"/>
+    <w:lsdException w:name="Medium Grid 1 Accent 6" w:semiHidden="0" w:uiPriority="67" w:unhideWhenUsed="0"/>
+    <w:lsdException w:name="Medium Grid 2 Accent 6" w:semiHidden="0" w:uiPriority="68" w:unhideWhenUsed="0"/>
+    <w:lsdException w:name="Medium Grid 3 Accent 6" w:semiHidden="0" w:uiPriority="69" w:unhideWhenUsed="0"/>
+    <w:lsdException w:name="Dark List Accent 6" w:semiHidden="0" w:uiPriority="70" w:unhideWhenUsed="0"/>
+    <w:lsdException w:name="Colorful Shading Accent 6" w:semiHidden="0" w:uiPriority="71" w:unhideWhenUsed="0"/>
+    <w:lsdException w:name="Colorful List Accent 6" w:semiHidden="0" w:uiPriority="72" w:unhideWhenUsed="0"/>
+    <w:lsdException w:name="Colorful Grid Accent 6" w:semiHidden="0" w:uiPriority="73" w:unhideWhenUsed="0"/>
+    <w:lsdException w:name="Subtle Emphasis" w:semiHidden="0" w:uiPriority="19" w:unhideWhenUsed="0" w:qFormat="1"/>
+    <w:lsdException w:name="Intense Emphasis" w:semiHidden="0" w:uiPriority="21" w:unhideWhenUsed="0" w:qFormat="1"/>
+    <w:lsdException w:name="Subtle Reference" w:semiHidden="0" w:uiPriority="31" w:unhideWhenUsed="0" w:qFormat="1"/>
+    <w:lsdException w:name="Intense Reference" w:semiHidden="0" w:uiPriority="32" w:unhideWhenUsed="0" w:qFormat="1"/>
+    <w:lsdException w:name="Book Title" w:semiHidden="0" w:uiPriority="33" w:unhideWhenUsed="0" w:qFormat="1"/>
+    <w:lsdException w:name="Bibliography" w:uiPriority="37"/>
+    <w:lsdException w:name="TOC Heading" w:uiPriority="39" w:qFormat="1"/>
+  </w:latentStyles>
+  <w:style w:type="paragraph" w:default="1" w:styleId="Standard">
+    <w:name w:val="Normal"/>
+    <w:qFormat/>
+  </w:style>
+  <w:style w:type="character" w:default="1" w:styleId="Absatz-Standardschriftart">
+    <w:name w:val="Default Paragraph Font"/>
+    <w:uiPriority w:val="1"/>
+    <w:semiHidden/>
+    <w:unhideWhenUsed/>
+  </w:style>
+  <w:style w:type="table" w:default="1" w:styleId="NormaleTabelle">
+    <w:name w:val="Normal Table"/>
+    <w:uiPriority w:val="99"/>
+    <w:semiHidden/>
+    <w:unhideWhenUsed/>
+    <w:tblPr>
+      <w:tblInd w:w="0" w:type="dxa"/>
+      <w:tblCellMar>
+        <w:top w:w="0" w:type="dxa"/>
+        <w:left w:w="108" w:type="dxa"/>
+        <w:bottom w:w="0" w:type="dxa"/>
+        <w:right w:w="108" w:type="dxa"/>
+      </w:tblCellMar>
+    </w:tblPr>
+  </w:style>
+  <w:style w:type="numbering" w:default="1" w:styleId="KeineListe">
+    <w:name w:val="No List"/>
+    <w:uiPriority w:val="99"/>
+    <w:semiHidden/>
+    <w:unhideWhenUsed/>
+  </w:style>
+  <w:style w:type="paragraph" w:styleId="Listenabsatz">
+    <w:name w:val="List Paragraph"/>
+    <w:basedOn w:val="Standard"/>
+    <w:uiPriority w:val="34"/>
+    <w:qFormat/>
+    <w:rsid w:val="008C5F45"/>
+    <w:pPr>
+      <w:ind w:left="720"/>
+      <w:contextualSpacing/>
+    </w:pPr>
+  </w:style>
+  <w:style w:type="character" w:styleId="Hyperlink">
+    <w:name w:val="Hyperlink"/>
+    <w:basedOn w:val="Absatz-Standardschriftart"/>
+    <w:uiPriority w:val="99"/>
+    <w:unhideWhenUsed/>
+    <w:rsid w:val="00C8693A"/>
+    <w:rPr>
+      <w:color w:val="0563C1" w:themeColor="hyperlink"/>
+      <w:u w:val="single"/>
+    </w:rPr>
+  </w:style>
+  <w:style w:type="character" w:styleId="BesuchterHyperlink">
+    <w:name w:val="FollowedHyperlink"/>
+    <w:basedOn w:val="Absatz-Standardschriftart"/>
+    <w:uiPriority w:val="99"/>
+    <w:semiHidden/>
+    <w:unhideWhenUsed/>
+    <w:rsid w:val="00C8693A"/>
+    <w:rPr>
+      <w:color w:val="954F72" w:themeColor="followedHyperlink"/>
+      <w:u w:val="single"/>
+    </w:rPr>
+  </w:style>
+  <w:style w:type="character" w:styleId="Kommentarzeichen">
+    <w:name w:val="annotation reference"/>
+    <w:basedOn w:val="Absatz-Standardschriftart"/>
+    <w:uiPriority w:val="99"/>
+    <w:semiHidden/>
+    <w:unhideWhenUsed/>
+    <w:rsid w:val="0038388B"/>
+    <w:rPr>
+      <w:sz w:val="16"/>
+      <w:szCs w:val="16"/>
+    </w:rPr>
+  </w:style>
+  <w:style w:type="paragraph" w:styleId="Kommentartext">
+    <w:name w:val="annotation text"/>
+    <w:basedOn w:val="Standard"/>
+    <w:link w:val="KommentartextZchn"/>
+    <w:uiPriority w:val="99"/>
+    <w:semiHidden/>
+    <w:unhideWhenUsed/>
+    <w:rsid w:val="0038388B"/>
+    <w:pPr>
+      <w:spacing w:line="240" w:lineRule="auto"/>
+    </w:pPr>
+    <w:rPr>
+      <w:sz w:val="20"/>
+      <w:szCs w:val="20"/>
+    </w:rPr>
+  </w:style>
+  <w:style w:type="character" w:customStyle="1" w:styleId="KommentartextZchn">
+    <w:name w:val="Kommentartext Zchn"/>
+    <w:basedOn w:val="Absatz-Standardschriftart"/>
+    <w:link w:val="Kommentartext"/>
+    <w:uiPriority w:val="99"/>
+    <w:semiHidden/>
+    <w:rsid w:val="0038388B"/>
+    <w:rPr>
+      <w:sz w:val="20"/>
+      <w:szCs w:val="20"/>
+    </w:rPr>
+  </w:style>
+  <w:style w:type="paragraph" w:styleId="Kommentarthema">
+    <w:name w:val="annotation subject"/>
+    <w:basedOn w:val="Kommentartext"/>
+    <w:next w:val="Kommentartext"/>
+    <w:link w:val="KommentarthemaZchn"/>
+    <w:uiPriority w:val="99"/>
+    <w:semiHidden/>
+    <w:unhideWhenUsed/>
+    <w:rsid w:val="0038388B"/>
+    <w:rPr>
+      <w:b/>
+      <w:bCs/>
+    </w:rPr>
+  </w:style>
+  <w:style w:type="character" w:customStyle="1" w:styleId="KommentarthemaZchn">
+    <w:name w:val="Kommentarthema Zchn"/>
+    <w:basedOn w:val="KommentartextZchn"/>
+    <w:link w:val="Kommentarthema"/>
+    <w:uiPriority w:val="99"/>
+    <w:semiHidden/>
+    <w:rsid w:val="0038388B"/>
+    <w:rPr>
+      <w:b/>
+      <w:bCs/>
+      <w:sz w:val="20"/>
+      <w:szCs w:val="20"/>
+    </w:rPr>
+  </w:style>
+  <w:style w:type="paragraph" w:styleId="Sprechblasentext">
+    <w:name w:val="Balloon Text"/>
+    <w:basedOn w:val="Standard"/>
+    <w:link w:val="SprechblasentextZchn"/>
+    <w:uiPriority w:val="99"/>
+    <w:semiHidden/>
+    <w:unhideWhenUsed/>
+    <w:rsid w:val="0038388B"/>
+    <w:pPr>
+      <w:spacing w:after="0" w:line="240" w:lineRule="auto"/>
+    </w:pPr>
+    <w:rPr>
+      <w:rFonts w:ascii="Segoe UI" w:hAnsi="Segoe UI" w:cs="Segoe UI"/>
+      <w:sz w:val="18"/>
+      <w:szCs w:val="18"/>
+    </w:rPr>
+  </w:style>
+  <w:style w:type="character" w:customStyle="1" w:styleId="SprechblasentextZchn">
+    <w:name w:val="Sprechblasentext Zchn"/>
+    <w:basedOn w:val="Absatz-Standardschriftart"/>
+    <w:link w:val="Sprechblasentext"/>
+    <w:uiPriority w:val="99"/>
+    <w:semiHidden/>
+    <w:rsid w:val="0038388B"/>
+    <w:rPr>
+      <w:rFonts w:ascii="Segoe UI" w:hAnsi="Segoe UI" w:cs="Segoe UI"/>
+      <w:sz w:val="18"/>
+      <w:szCs w:val="18"/>
+    </w:rPr>
+  </w:style>
+  <w:style w:type="paragraph" w:styleId="Beschriftung">
+    <w:name w:val="caption"/>
+    <w:basedOn w:val="Standard"/>
+    <w:next w:val="Standard"/>
+    <w:uiPriority w:val="35"/>
+    <w:unhideWhenUsed/>
+    <w:qFormat/>
+    <w:rsid w:val="0038388B"/>
+    <w:pPr>
+      <w:spacing w:after="200" w:line="240" w:lineRule="auto"/>
+    </w:pPr>
+    <w:rPr>
+      <w:i/>
+      <w:iCs/>
+      <w:color w:val="44546A" w:themeColor="text2"/>
+      <w:sz w:val="18"/>
+      <w:szCs w:val="18"/>
+    </w:rPr>
+  </w:style>
+</w:styles>
+</file>
+
+<file path=word/stylesWithEffects.xml><?xml version="1.0" encoding="utf-8"?>
+<w:styles xmlns:wpc="http://schemas.microsoft.com/office/word/2010/wordprocessingCanvas" xmlns:mc="http://schemas.openxmlformats.org/markup-compatibility/2006" xmlns:o="urn:schemas-microsoft-com:office:office" xmlns:r="http://schemas.openxmlformats.org/officeDocument/2006/relationships" xmlns:m="http://schemas.openxmlformats.org/officeDocument/2006/math" xmlns:v="urn:schemas-microsoft-com:vml" xmlns:wp14="http://schemas.microsoft.com/office/word/2010/wordprocessingDrawing" xmlns:wp="http://schemas.openxmlformats.org/drawingml/2006/wordprocessingDrawing" xmlns:w10="urn:schemas-microsoft-com:office:word" xmlns:w="http://schemas.openxmlformats.org/wordprocessingml/2006/main" xmlns:w14="http://schemas.microsoft.com/office/word/2010/wordml" xmlns:wpg="http://schemas.microsoft.com/office/word/2010/wordprocessingGroup" xmlns:wpi="http://schemas.microsoft.com/office/word/2010/wordprocessingInk" xmlns:wne="http://schemas.microsoft.com/office/word/2006/wordml" xmlns:wps="http://schemas.microsoft.com/office/word/2010/wordprocessingShape" mc:Ignorable="w14 wp14">
+  <w:docDefaults>
+    <w:rPrDefault>
+      <w:rPr>
+        <w:rFonts w:asciiTheme="minorHAnsi" w:eastAsiaTheme="minorHAnsi" w:hAnsiTheme="minorHAnsi" w:cstheme="minorBidi"/>
+        <w:sz w:val="22"/>
+        <w:szCs w:val="22"/>
+        <w:lang w:val="de-AT" w:eastAsia="en-US" w:bidi="ar-SA"/>
+      </w:rPr>
+    </w:rPrDefault>
+    <w:pPrDefault>
+      <w:pPr>
+        <w:spacing w:after="160" w:line="259" w:lineRule="auto"/>
+      </w:pPr>
+    </w:pPrDefault>
+  </w:docDefaults>
+  <w:latentStyles w:defLockedState="0" w:defUIPriority="99" w:defSemiHidden="1" w:defUnhideWhenUsed="1" w:defQFormat="0" w:count="267">
+    <w:lsdException w:name="Normal" w:semiHidden="0" w:uiPriority="0" w:unhideWhenUsed="0" w:qFormat="1"/>
+    <w:lsdException w:name="heading 1" w:semiHidden="0" w:uiPriority="9" w:unhideWhenUsed="0" w:qFormat="1"/>
+    <w:lsdException w:name="heading 2" w:uiPriority="9" w:qFormat="1"/>
+    <w:lsdException w:name="heading 3" w:uiPriority="9" w:qFormat="1"/>
+    <w:lsdException w:name="heading 4" w:uiPriority="9" w:qFormat="1"/>
+    <w:lsdException w:name="heading 5" w:uiPriority="9" w:qFormat="1"/>
+    <w:lsdException w:name="heading 6" w:uiPriority="9" w:qFormat="1"/>
+    <w:lsdException w:name="heading 7" w:uiPriority="9" w:qFormat="1"/>
+    <w:lsdException w:name="heading 8" w:uiPriority="9" w:qFormat="1"/>
+    <w:lsdException w:name="heading 9" w:uiPriority="9" w:qFormat="1"/>
+    <w:lsdException w:name="toc 1" w:uiPriority="39"/>
+    <w:lsdException w:name="toc 2" w:uiPriority="39"/>
+    <w:lsdException w:name="toc 3" w:uiPriority="39"/>
+    <w:lsdException w:name="toc 4" w:uiPriority="39"/>
+    <w:lsdException w:name="toc 5" w:uiPriority="39"/>
+    <w:lsdException w:name="toc 6" w:uiPriority="39"/>
+    <w:lsdException w:name="toc 7" w:uiPriority="39"/>
+    <w:lsdException w:name="toc 8" w:uiPriority="39"/>
+    <w:lsdException w:name="toc 9" w:uiPriority="39"/>
+    <w:lsdException w:name="caption" w:uiPriority="35" w:qFormat="1"/>
+    <w:lsdException w:name="Title" w:semiHidden="0" w:uiPriority="10" w:unhideWhenUsed="0" w:qFormat="1"/>
+    <w:lsdException w:name="Default Paragraph Font" w:uiPriority="1"/>
+    <w:lsdException w:name="Subtitle" w:semiHidden="0" w:uiPriority="11" w:unhideWhenUsed="0" w:qFormat="1"/>
+    <w:lsdException w:name="Strong" w:semiHidden="0" w:uiPriority="22" w:unhideWhenUsed="0" w:qFormat="1"/>
+    <w:lsdException w:name="Emphasis" w:semiHidden="0" w:uiPriority="20" w:unhideWhenUsed="0" w:qFormat="1"/>
+    <w:lsdException w:name="Table Grid" w:semiHidden="0" w:uiPriority="39" w:unhideWhenUsed="0"/>
+    <w:lsdException w:name="Placeholder Text" w:unhideWhenUsed="0"/>
+    <w:lsdException w:name="No Spacing" w:semiHidden="0" w:uiPriority="1" w:unhideWhenUsed="0" w:qFormat="1"/>
+    <w:lsdException w:name="Light Shading" w:semiHidden="0" w:uiPriority="60" w:unhideWhenUsed="0"/>
+    <w:lsdException w:name="Light List" w:semiHidden="0" w:uiPriority="61" w:unhideWhenUsed="0"/>
+    <w:lsdException w:name="Light Grid" w:semiHidden="0" w:uiPriority="62" w:unhideWhenUsed="0"/>
+    <w:lsdException w:name="Medium Shading 1" w:semiHidden="0" w:uiPriority="63" w:unhideWhenUsed="0"/>
+    <w:lsdException w:name="Medium Shading 2" w:semiHidden="0" w:uiPriority="64" w:unhideWhenUsed="0"/>
+    <w:lsdException w:name="Medium List 1" w:semiHidden="0" w:uiPriority="65" w:unhideWhenUsed="0"/>
+    <w:lsdException w:name="Medium List 2" w:semiHidden="0" w:uiPriority="66" w:unhideWhenUsed="0"/>
+    <w:lsdException w:name="Medium Grid 1" w:semiHidden="0" w:uiPriority="67" w:unhideWhenUsed="0"/>
+    <w:lsdException w:name="Medium Grid 2" w:semiHidden="0" w:uiPriority="68" w:unhideWhenUsed="0"/>
+    <w:lsdException w:name="Medium Grid 3" w:semiHidden="0" w:uiPriority="69" w:unhideWhenUsed="0"/>
+    <w:lsdException w:name="Dark List" w:semiHidden="0" w:uiPriority="70" w:unhideWhenUsed="0"/>
+    <w:lsdException w:name="Colorful Shading" w:semiHidden="0" w:uiPriority="71" w:unhideWhenUsed="0"/>
+    <w:lsdException w:name="Colorful List" w:semiHidden="0" w:uiPriority="72" w:unhideWhenUsed="0"/>
+    <w:lsdException w:name="Colorful Grid" w:semiHidden="0" w:uiPriority="73" w:unhideWhenUsed="0"/>
+    <w:lsdException w:name="Light Shading Accent 1" w:semiHidden="0" w:uiPriority="60" w:unhideWhenUsed="0"/>
+    <w:lsdException w:name="Light List Accent 1" w:semiHidden="0" w:uiPriority="61" w:unhideWhenUsed="0"/>
+    <w:lsdException w:name="Light Grid Accent 1" w:semiHidden="0" w:uiPriority="62" w:unhideWhenUsed="0"/>
+    <w:lsdException w:name="Medium Shading 1 Accent 1" w:semiHidden="0" w:uiPriority="63" w:unhideWhenUsed="0"/>
+    <w:lsdException w:name="Medium Shading 2 Accent 1" w:semiHidden="0" w:uiPriority="64" w:unhideWhenUsed="0"/>
+    <w:lsdException w:name="Medium List 1 Accent 1" w:semiHidden="0" w:uiPriority="65" w:unhideWhenUsed="0"/>
+    <w:lsdException w:name="Revision" w:unhideWhenUsed="0"/>
+    <w:lsdException w:name="List Paragraph" w:semiHidden="0" w:uiPriority="34" w:unhideWhenUsed="0" w:qFormat="1"/>
+    <w:lsdException w:name="Quote" w:semiHidden="0" w:uiPriority="29" w:unhideWhenUsed="0" w:qFormat="1"/>
+    <w:lsdException w:name="Intense Quote" w:semiHidden="0" w:uiPriority="30" w:unhideWhenUsed="0" w:qFormat="1"/>
+    <w:lsdException w:name="Medium List 2 Accent 1" w:semiHidden="0" w:uiPriority="66" w:unhideWhenUsed="0"/>
+    <w:lsdException w:name="Medium Grid 1 Accent 1" w:semiHidden="0" w:uiPriority="67" w:unhideWhenUsed="0"/>
+    <w:lsdException w:name="Medium Grid 2 Accent 1" w:semiHidden="0" w:uiPriority="68" w:unhideWhenUsed="0"/>
+    <w:lsdException w:name="Medium Grid 3 Accent 1" w:semiHidden="0" w:uiPriority="69" w:unhideWhenUsed="0"/>
+    <w:lsdException w:name="Dark List Accent 1" w:semiHidden="0" w:uiPriority="70" w:unhideWhenUsed="0"/>
+    <w:lsdException w:name="Colorful Shading Accent 1" w:semiHidden="0" w:uiPriority="71" w:unhideWhenUsed="0"/>
+    <w:lsdException w:name="Colorful List Accent 1" w:semiHidden="0" w:uiPriority="72" w:unhideWhenUsed="0"/>
+    <w:lsdException w:name="Colorful Grid Accent 1" w:semiHidden="0" w:uiPriority="73" w:unhideWhenUsed="0"/>
+    <w:lsdException w:name="Light Shading Accent 2" w:semiHidden="0" w:uiPriority="60" w:unhideWhenUsed="0"/>
+    <w:lsdException w:name="Light List Accent 2" w:semiHidden="0" w:uiPriority="61" w:unhideWhenUsed="0"/>
+    <w:lsdException w:name="Light Grid Accent 2" w:semiHidden="0" w:uiPriority="62" w:unhideWhenUsed="0"/>
+    <w:lsdException w:name="Medium Shading 1 Accent 2" w:semiHidden="0" w:uiPriority="63" w:unhideWhenUsed="0"/>
+    <w:lsdException w:name="Medium Shading 2 Accent 2" w:semiHidden="0" w:uiPriority="64" w:unhideWhenUsed="0"/>
+    <w:lsdException w:name="Medium List 1 Accent 2" w:semiHidden="0" w:uiPriority="65" w:unhideWhenUsed="0"/>
+    <w:lsdException w:name="Medium List 2 Accent 2" w:semiHidden="0" w:uiPriority="66" w:unhideWhenUsed="0"/>
+    <w:lsdException w:name="Medium Grid 1 Accent 2" w:semiHidden="0" w:uiPriority="67" w:unhideWhenUsed="0"/>
+    <w:lsdException w:name="Medium Grid 2 Accent 2" w:semiHidden="0" w:uiPriority="68" w:unhideWhenUsed="0"/>
+    <w:lsdException w:name="Medium Grid 3 Accent 2" w:semiHidden="0" w:uiPriority="69" w:unhideWhenUsed="0"/>
+    <w:lsdException w:name="Dark List Accent 2" w:semiHidden="0" w:uiPriority="70" w:unhideWhenUsed="0"/>
+    <w:lsdException w:name="Colorful Shading Accent 2" w:semiHidden="0" w:uiPriority="71" w:unhideWhenUsed="0"/>
+    <w:lsdException w:name="Colorful List Accent 2" w:semiHidden="0" w:uiPriority="72" w:unhideWhenUsed="0"/>
+    <w:lsdException w:name="Colorful Grid Accent 2" w:semiHidden="0" w:uiPriority="73" w:unhideWhenUsed="0"/>
+    <w:lsdException w:name="Light Shading Accent 3" w:semiHidden="0" w:uiPriority="60" w:unhideWhenUsed="0"/>
+    <w:lsdException w:name="Light List Accent 3" w:semiHidden="0" w:uiPriority="61" w:unhideWhenUsed="0"/>
+    <w:lsdException w:name="Light Grid Accent 3" w:semiHidden="0" w:uiPriority="62" w:unhideWhenUsed="0"/>
+    <w:lsdException w:name="Medium Shading 1 Accent 3" w:semiHidden="0" w:uiPriority="63" w:unhideWhenUsed="0"/>
+    <w:lsdException w:name="Medium Shading 2 Accent 3" w:semiHidden="0" w:uiPriority="64" w:unhideWhenUsed="0"/>
+    <w:lsdException w:name="Medium List 1 Accent 3" w:semiHidden="0" w:uiPriority="65" w:unhideWhenUsed="0"/>
+    <w:lsdException w:name="Medium List 2 Accent 3" w:semiHidden="0" w:uiPriority="66" w:unhideWhenUsed="0"/>
+    <w:lsdException w:name="Medium Grid 1 Accent 3" w:semiHidden="0" w:uiPriority="67" w:unhideWhenUsed="0"/>
+    <w:lsdException w:name="Medium Grid 2 Accent 3" w:semiHidden="0" w:uiPriority="68" w:unhideWhenUsed="0"/>
+    <w:lsdException w:name="Medium Grid 3 Accent 3" w:semiHidden="0" w:uiPriority="69" w:unhideWhenUsed="0"/>
+    <w:lsdException w:name="Dark List Accent 3" w:semiHidden="0" w:uiPriority="70" w:unhideWhenUsed="0"/>
+    <w:lsdException w:name="Colorful Shading Accent 3" w:semiHidden="0" w:uiPriority="71" w:unhideWhenUsed="0"/>
+    <w:lsdException w:name="Colorful List Accent 3" w:semiHidden="0" w:uiPriority="72" w:unhideWhenUsed="0"/>
+    <w:lsdException w:name="Colorful Grid Accent 3" w:semiHidden="0" w:uiPriority="73" w:unhideWhenUsed="0"/>
+    <w:lsdException w:name="Light Shading Accent 4" w:semiHidden="0" w:uiPriority="60" w:unhideWhenUsed="0"/>
+    <w:lsdException w:name="Light List Accent 4" w:semiHidden="0" w:uiPriority="61" w:unhideWhenUsed="0"/>
+    <w:lsdException w:name="Light Grid Accent 4" w:semiHidden="0" w:uiPriority="62" w:unhideWhenUsed="0"/>
+    <w:lsdException w:name="Medium Shading 1 Accent 4" w:semiHidden="0" w:uiPriority="63" w:unhideWhenUsed="0"/>
+    <w:lsdException w:name="Medium Shading 2 Accent 4" w:semiHidden="0" w:uiPriority="64" w:unhideWhenUsed="0"/>
+    <w:lsdException w:name="Medium List 1 Accent 4" w:semiHidden="0" w:uiPriority="65" w:unhideWhenUsed="0"/>
+    <w:lsdException w:name="Medium List 2 Accent 4" w:semiHidden="0" w:uiPriority="66" w:unhideWhenUsed="0"/>
+    <w:lsdException w:name="Medium Grid 1 Accent 4" w:semiHidden="0" w:uiPriority="67" w:unhideWhenUsed="0"/>
+    <w:lsdException w:name="Medium Grid 2 Accent 4" w:semiHidden="0" w:uiPriority="68" w:unhideWhenUsed="0"/>
+    <w:lsdException w:name="Medium Grid 3 Accent 4" w:semiHidden="0" w:uiPriority="69" w:unhideWhenUsed="0"/>
+    <w:lsdException w:name="Dark List Accent 4" w:semiHidden="0" w:uiPriority="70" w:unhideWhenUsed="0"/>
+    <w:lsdException w:name="Colorful Shading Accent 4" w:semiHidden="0" w:uiPriority="71" w:unhideWhenUsed="0"/>
+    <w:lsdException w:name="Colorful List Accent 4" w:semiHidden="0" w:uiPriority="72" w:unhideWhenUsed="0"/>
+    <w:lsdException w:name="Colorful Grid Accent 4" w:semiHidden="0" w:uiPriority="73" w:unhideWhenUsed="0"/>
+    <w:lsdException w:name="Light Shading Accent 5" w:semiHidden="0" w:uiPriority="60" w:unhideWhenUsed="0"/>
+    <w:lsdException w:name="Light List Accent 5" w:semiHidden="0" w:uiPriority="61" w:unhideWhenUsed="0"/>
+    <w:lsdException w:name="Light Grid Accent 5" w:semiHidden="0" w:uiPriority="62" w:unhideWhenUsed="0"/>
+    <w:lsdException w:name="Medium Shading 1 Accent 5" w:semiHidden="0" w:uiPriority="63" w:unhideWhenUsed="0"/>
+    <w:lsdException w:name="Medium Shading 2 Accent 5" w:semiHidden="0" w:uiPriority="64" w:unhideWhenUsed="0"/>
+    <w:lsdException w:name="Medium List 1 Accent 5" w:semiHidden="0" w:uiPriority="65" w:unhideWhenUsed="0"/>
+    <w:lsdException w:name="Medium List 2 Accent 5" w:semiHidden="0" w:uiPriority="66" w:unhideWhenUsed="0"/>
+    <w:lsdException w:name="Medium Grid 1 Accent 5" w:semiHidden="0" w:uiPriority="67" w:unhideWhenUsed="0"/>
+    <w:lsdException w:name="Medium Grid 2 Accent 5" w:semiHidden="0" w:uiPriority="68" w:unhideWhenUsed="0"/>
+    <w:lsdException w:name="Medium Grid 3 Accent 5" w:semiHidden="0" w:uiPriority="69" w:unhideWhenUsed="0"/>
+    <w:lsdException w:name="Dark List Accent 5" w:semiHidden="0" w:uiPriority="70" w:unhideWhenUsed="0"/>
+    <w:lsdException w:name="Colorful Shading Accent 5" w:semiHidden="0" w:uiPriority="71" w:unhideWhenUsed="0"/>
+    <w:lsdException w:name="Colorful List Accent 5" w:semiHidden="0" w:uiPriority="72" w:unhideWhenUsed="0"/>
+    <w:lsdException w:name="Colorful Grid Accent 5" w:semiHidden="0" w:uiPriority="73" w:unhideWhenUsed="0"/>
+    <w:lsdException w:name="Light Shading Accent 6" w:semiHidden="0" w:uiPriority="60" w:unhideWhenUsed="0"/>
+    <w:lsdException w:name="Light List Accent 6" w:semiHidden="0" w:uiPriority="61" w:unhideWhenUsed="0"/>
+    <w:lsdException w:name="Light Grid Accent 6" w:semiHidden="0" w:uiPriority="62" w:unhideWhenUsed="0"/>
+    <w:lsdException w:name="Medium Shading 1 Accent 6" w:semiHidden="0" w:uiPriority="63" w:unhideWhenUsed="0"/>
+    <w:lsdException w:name="Medium Shading 2 Accent 6" w:semiHidden="0" w:uiPriority="64" w:unhideWhenUsed="0"/>
+    <w:lsdException w:name="Medium List 1 Accent 6" w:semiHidden="0" w:uiPriority="65" w:unhideWhenUsed="0"/>
+    <w:lsdException w:name="Medium List 2 Accent 6" w:semiHidden="0" w:uiPriority="66" w:unhideWhenUsed="0"/>
+    <w:lsdException w:name="Medium Grid 1 Accent 6" w:semiHidden="0" w:uiPriority="67" w:unhideWhenUsed="0"/>
+    <w:lsdException w:name="Medium Grid 2 Accent 6" w:semiHidden="0" w:uiPriority="68" w:unhideWhenUsed="0"/>
+    <w:lsdException w:name="Medium Grid 3 Accent 6" w:semiHidden="0" w:uiPriority="69" w:unhideWhenUsed="0"/>
+    <w:lsdException w:name="Dark List Accent 6" w:semiHidden="0" w:uiPriority="70" w:unhideWhenUsed="0"/>
+    <w:lsdException w:name="Colorful Shading Accent 6" w:semiHidden="0" w:uiPriority="71" w:unhideWhenUsed="0"/>
+    <w:lsdException w:name="Colorful List Accent 6" w:semiHidden="0" w:uiPriority="72" w:unhideWhenUsed="0"/>
+    <w:lsdException w:name="Colorful Grid Accent 6" w:semiHidden="0" w:uiPriority="73" w:unhideWhenUsed="0"/>
+    <w:lsdException w:name="Subtle Emphasis" w:semiHidden="0" w:uiPriority="19" w:unhideWhenUsed="0" w:qFormat="1"/>
+    <w:lsdException w:name="Intense Emphasis" w:semiHidden="0" w:uiPriority="21" w:unhideWhenUsed="0" w:qFormat="1"/>
+    <w:lsdException w:name="Subtle Reference" w:semiHidden="0" w:uiPriority="31" w:unhideWhenUsed="0" w:qFormat="1"/>
+    <w:lsdException w:name="Intense Reference" w:semiHidden="0" w:uiPriority="32" w:unhideWhenUsed="0" w:qFormat="1"/>
+    <w:lsdException w:name="Book Title" w:semiHidden="0" w:uiPriority="33" w:unhideWhenUsed="0" w:qFormat="1"/>
+    <w:lsdException w:name="Bibliography" w:uiPriority="37"/>
+    <w:lsdException w:name="TOC Heading" w:uiPriority="39" w:qFormat="1"/>
   </w:latentStyles>
   <w:style w:type="paragraph" w:default="1" w:styleId="Standard">
     <w:name w:val="Normal"/>
@@ -3392,7 +3496,7 @@
   <a:extraClrSchemeLst/>
   <a:extLst>
     <a:ext uri="{05A4C25C-085E-4340-85A3-A5531E510DB2}">
-      <thm15:themeFamily xmlns:thm15="http://schemas.microsoft.com/office/thememl/2012/main" name="Office Theme" id="{62F939B6-93AF-4DB8-9C6B-D6C7DFDC589F}" vid="{4A3C46E8-61CC-4603-A589-7422A47A8E4A}"/>
+      <thm15:themeFamily xmlns:thm15="http://schemas.microsoft.com/office/thememl/2012/main" xmlns="" name="Office Theme" id="{62F939B6-93AF-4DB8-9C6B-D6C7DFDC589F}" vid="{4A3C46E8-61CC-4603-A589-7422A47A8E4A}"/>
     </a:ext>
   </a:extLst>
 </a:theme>

</xml_diff>